<commit_message>
jai ajjouter lobjectif de site
</commit_message>
<xml_diff>
--- a/CHAPITRE 01 contexte general du projet.docx
+++ b/CHAPITRE 01 contexte general du projet.docx
@@ -1119,6 +1119,270 @@
     </w:p>
     <w:p>
       <w:pPr>
+        <w:spacing w:line="360" w:lineRule="auto"/>
+        <w:ind w:left="708" w:firstLine="708"/>
+        <w:jc w:val="both"/>
+        <w:rPr>
+          <w:sz w:val="24"/>
+          <w:szCs w:val="24"/>
+        </w:rPr>
+      </w:pPr>
+      <w:r>
+        <w:rPr>
+          <w:sz w:val="24"/>
+          <w:szCs w:val="24"/>
+        </w:rPr>
+        <w:t>L’objectif de cette plateforme e</w:t>
+      </w:r>
+      <w:r>
+        <w:rPr>
+          <w:sz w:val="24"/>
+          <w:szCs w:val="24"/>
+        </w:rPr>
+        <w:t>st :</w:t>
+      </w:r>
+    </w:p>
+    <w:p>
+      <w:pPr>
+        <w:pStyle w:val="Paragraphedeliste"/>
+        <w:numPr>
+          <w:ilvl w:val="0"/>
+          <w:numId w:val="9"/>
+        </w:numPr>
+        <w:spacing w:line="360" w:lineRule="auto"/>
+        <w:jc w:val="both"/>
+        <w:rPr>
+          <w:sz w:val="24"/>
+          <w:szCs w:val="24"/>
+        </w:rPr>
+      </w:pPr>
+      <w:r>
+        <w:rPr>
+          <w:sz w:val="24"/>
+          <w:szCs w:val="24"/>
+        </w:rPr>
+        <w:t xml:space="preserve"> Facilité la recherche sur un praticien,</w:t>
+      </w:r>
+    </w:p>
+    <w:p>
+      <w:pPr>
+        <w:pStyle w:val="Paragraphedeliste"/>
+        <w:numPr>
+          <w:ilvl w:val="0"/>
+          <w:numId w:val="9"/>
+        </w:numPr>
+        <w:spacing w:line="360" w:lineRule="auto"/>
+        <w:jc w:val="both"/>
+        <w:rPr>
+          <w:sz w:val="24"/>
+          <w:szCs w:val="24"/>
+        </w:rPr>
+      </w:pPr>
+      <w:r>
+        <w:rPr>
+          <w:sz w:val="24"/>
+          <w:szCs w:val="24"/>
+        </w:rPr>
+        <w:lastRenderedPageBreak/>
+        <w:t>Facilite</w:t>
+      </w:r>
+      <w:r>
+        <w:rPr>
+          <w:sz w:val="24"/>
+          <w:szCs w:val="24"/>
+        </w:rPr>
+        <w:t xml:space="preserve"> la prise de rendez-vous surtout pour les personnes qui ont des maladie chronique</w:t>
+      </w:r>
+      <w:r>
+        <w:rPr>
+          <w:sz w:val="24"/>
+          <w:szCs w:val="24"/>
+        </w:rPr>
+        <w:t>.</w:t>
+      </w:r>
+    </w:p>
+    <w:p>
+      <w:pPr>
+        <w:pStyle w:val="Paragraphedeliste"/>
+        <w:numPr>
+          <w:ilvl w:val="0"/>
+          <w:numId w:val="9"/>
+        </w:numPr>
+        <w:spacing w:line="360" w:lineRule="auto"/>
+        <w:jc w:val="both"/>
+        <w:rPr>
+          <w:sz w:val="24"/>
+          <w:szCs w:val="24"/>
+        </w:rPr>
+      </w:pPr>
+      <w:r>
+        <w:rPr>
+          <w:sz w:val="24"/>
+          <w:szCs w:val="24"/>
+        </w:rPr>
+        <w:t>G</w:t>
+      </w:r>
+      <w:r>
+        <w:rPr>
+          <w:sz w:val="24"/>
+          <w:szCs w:val="24"/>
+        </w:rPr>
+        <w:t>éré ces rendez-vous facilement</w:t>
+      </w:r>
+    </w:p>
+    <w:p>
+      <w:pPr>
+        <w:pStyle w:val="Paragraphedeliste"/>
+        <w:numPr>
+          <w:ilvl w:val="0"/>
+          <w:numId w:val="9"/>
+        </w:numPr>
+        <w:spacing w:line="360" w:lineRule="auto"/>
+        <w:jc w:val="both"/>
+        <w:rPr>
+          <w:sz w:val="24"/>
+          <w:szCs w:val="24"/>
+        </w:rPr>
+      </w:pPr>
+      <w:r>
+        <w:rPr>
+          <w:sz w:val="24"/>
+          <w:szCs w:val="24"/>
+        </w:rPr>
+        <w:t>La</w:t>
+      </w:r>
+      <w:r>
+        <w:rPr>
+          <w:sz w:val="24"/>
+          <w:szCs w:val="24"/>
+        </w:rPr>
+        <w:t xml:space="preserve"> faciliter de positionnée un praticien</w:t>
+      </w:r>
+      <w:r>
+        <w:rPr>
+          <w:sz w:val="24"/>
+          <w:szCs w:val="24"/>
+        </w:rPr>
+        <w:t>.</w:t>
+      </w:r>
+    </w:p>
+    <w:p>
+      <w:pPr>
+        <w:pStyle w:val="Paragraphedeliste"/>
+        <w:numPr>
+          <w:ilvl w:val="0"/>
+          <w:numId w:val="9"/>
+        </w:numPr>
+        <w:spacing w:line="360" w:lineRule="auto"/>
+        <w:jc w:val="both"/>
+        <w:rPr>
+          <w:sz w:val="24"/>
+          <w:szCs w:val="24"/>
+        </w:rPr>
+      </w:pPr>
+      <w:r>
+        <w:rPr>
+          <w:sz w:val="24"/>
+          <w:szCs w:val="24"/>
+        </w:rPr>
+        <w:t>C</w:t>
+      </w:r>
+      <w:r>
+        <w:rPr>
+          <w:sz w:val="24"/>
+          <w:szCs w:val="24"/>
+        </w:rPr>
+        <w:t>rée une relation de confiance entre les médicine et les patients</w:t>
+      </w:r>
+      <w:r>
+        <w:rPr>
+          <w:sz w:val="24"/>
+          <w:szCs w:val="24"/>
+        </w:rPr>
+        <w:t>.</w:t>
+      </w:r>
+    </w:p>
+    <w:p>
+      <w:pPr>
+        <w:pStyle w:val="Paragraphedeliste"/>
+        <w:numPr>
+          <w:ilvl w:val="0"/>
+          <w:numId w:val="9"/>
+        </w:numPr>
+        <w:spacing w:line="360" w:lineRule="auto"/>
+        <w:jc w:val="both"/>
+        <w:rPr>
+          <w:sz w:val="24"/>
+          <w:szCs w:val="24"/>
+        </w:rPr>
+      </w:pPr>
+      <w:r>
+        <w:rPr>
+          <w:sz w:val="24"/>
+          <w:szCs w:val="24"/>
+        </w:rPr>
+        <w:t>Partager</w:t>
+      </w:r>
+      <w:r>
+        <w:rPr>
+          <w:sz w:val="24"/>
+          <w:szCs w:val="24"/>
+        </w:rPr>
+        <w:t xml:space="preserve"> des actualités</w:t>
+      </w:r>
+      <w:r>
+        <w:rPr>
+          <w:sz w:val="24"/>
+          <w:szCs w:val="24"/>
+        </w:rPr>
+        <w:t>.</w:t>
+      </w:r>
+      <w:r>
+        <w:rPr>
+          <w:sz w:val="24"/>
+          <w:szCs w:val="24"/>
+        </w:rPr>
+        <w:t xml:space="preserve"> </w:t>
+      </w:r>
+    </w:p>
+    <w:p>
+      <w:pPr>
+        <w:pStyle w:val="Paragraphedeliste"/>
+        <w:numPr>
+          <w:ilvl w:val="0"/>
+          <w:numId w:val="9"/>
+        </w:numPr>
+        <w:spacing w:line="360" w:lineRule="auto"/>
+        <w:jc w:val="both"/>
+        <w:rPr>
+          <w:sz w:val="24"/>
+          <w:szCs w:val="24"/>
+        </w:rPr>
+      </w:pPr>
+      <w:r>
+        <w:rPr>
+          <w:sz w:val="24"/>
+          <w:szCs w:val="24"/>
+        </w:rPr>
+        <w:t>Sensibiliser</w:t>
+      </w:r>
+      <w:r>
+        <w:rPr>
+          <w:sz w:val="24"/>
+          <w:szCs w:val="24"/>
+        </w:rPr>
+        <w:t xml:space="preserve"> la société algérienne</w:t>
+      </w:r>
+      <w:r>
+        <w:rPr>
+          <w:sz w:val="24"/>
+          <w:szCs w:val="24"/>
+        </w:rPr>
+        <w:t>.</w:t>
+      </w:r>
+    </w:p>
+    <w:p>
+      <w:pPr>
         <w:pStyle w:val="Paragraphedeliste"/>
         <w:numPr>
           <w:ilvl w:val="1"/>
@@ -1142,7 +1406,7 @@
           <w:sz w:val="28"/>
           <w:szCs w:val="28"/>
         </w:rPr>
-        <w:t>Cible</w:t>
+        <w:t xml:space="preserve">La société </w:t>
       </w:r>
       <w:bookmarkEnd w:id="12"/>
       <w:r>
@@ -1152,7 +1416,64 @@
           <w:sz w:val="28"/>
           <w:szCs w:val="28"/>
         </w:rPr>
-        <w:t> </w:t>
+        <w:t>c</w:t>
+      </w:r>
+      <w:r>
+        <w:rPr>
+          <w:b/>
+          <w:bCs/>
+          <w:sz w:val="28"/>
+          <w:szCs w:val="28"/>
+        </w:rPr>
+        <w:t>ibl</w:t>
+      </w:r>
+      <w:r>
+        <w:rPr>
+          <w:b/>
+          <w:bCs/>
+          <w:sz w:val="28"/>
+          <w:szCs w:val="28"/>
+        </w:rPr>
+        <w:t xml:space="preserve">ée </w:t>
+      </w:r>
+    </w:p>
+    <w:p>
+      <w:pPr>
+        <w:pStyle w:val="Paragraphedeliste"/>
+        <w:spacing w:line="360" w:lineRule="auto"/>
+        <w:ind w:left="1418"/>
+        <w:rPr>
+          <w:sz w:val="24"/>
+          <w:szCs w:val="24"/>
+        </w:rPr>
+      </w:pPr>
+      <w:r>
+        <w:rPr>
+          <w:sz w:val="24"/>
+          <w:szCs w:val="24"/>
+        </w:rPr>
+        <w:t xml:space="preserve">Cette plateforme vise </w:t>
+      </w:r>
+      <w:r>
+        <w:rPr>
+          <w:sz w:val="24"/>
+          <w:szCs w:val="24"/>
+        </w:rPr>
+        <w:t xml:space="preserve">le </w:t>
+      </w:r>
+      <w:r>
+        <w:rPr>
+          <w:sz w:val="24"/>
+          <w:szCs w:val="24"/>
+        </w:rPr>
+        <w:t>secteur médical</w:t>
+      </w:r>
+      <w:r>
+        <w:rPr>
+          <w:sz w:val="24"/>
+          <w:szCs w:val="24"/>
+        </w:rPr>
+        <w:t xml:space="preserve"> et les membre de la société algérienne </w:t>
       </w:r>
     </w:p>
     <w:p>
@@ -1221,42 +1542,34 @@
         <w:ind w:left="1418"/>
         <w:jc w:val="both"/>
         <w:rPr>
-          <w:sz w:val="28"/>
-          <w:szCs w:val="28"/>
-        </w:rPr>
-      </w:pPr>
-      <w:r>
-        <w:rPr>
-          <w:b/>
-          <w:bCs/>
-          <w:sz w:val="28"/>
-          <w:szCs w:val="28"/>
-        </w:rPr>
-        <w:lastRenderedPageBreak/>
+          <w:sz w:val="24"/>
+          <w:szCs w:val="24"/>
+        </w:rPr>
+      </w:pPr>
+      <w:r>
+        <w:rPr>
+          <w:b/>
+          <w:bCs/>
+          <w:sz w:val="24"/>
+          <w:szCs w:val="24"/>
+        </w:rPr>
         <w:t xml:space="preserve">Doctolib et </w:t>
       </w:r>
       <w:r>
         <w:rPr>
           <w:b/>
           <w:bCs/>
-          <w:sz w:val="28"/>
-          <w:szCs w:val="28"/>
+          <w:sz w:val="24"/>
+          <w:szCs w:val="24"/>
         </w:rPr>
         <w:t>LIFEN</w:t>
       </w:r>
       <w:r>
         <w:rPr>
-          <w:sz w:val="28"/>
-          <w:szCs w:val="28"/>
-        </w:rPr>
-        <w:t> : sont des plateformes e-santé françaises qui permettes d’</w:t>
-      </w:r>
-      <w:r>
-        <w:rPr>
-          <w:sz w:val="24"/>
-          <w:szCs w:val="24"/>
-        </w:rPr>
-        <w:t>améliorer la Gestion opérationnelle ainsi que le quotidien des praticiens de santé et des patients.</w:t>
+          <w:sz w:val="24"/>
+          <w:szCs w:val="24"/>
+        </w:rPr>
+        <w:t> : sont des plateformes e-santé françaises qui permettes d’améliorer la Gestion opérationnelle ainsi que le quotidien des praticiens de santé et des patients.</w:t>
       </w:r>
     </w:p>
     <w:p>
@@ -1490,6 +1803,7 @@
           <w:sz w:val="28"/>
           <w:szCs w:val="28"/>
         </w:rPr>
+        <w:lastRenderedPageBreak/>
         <w:t>La palette de couleur</w:t>
       </w:r>
       <w:r>
@@ -1597,7 +1911,6 @@
         <w:rPr>
           <w:noProof/>
         </w:rPr>
-        <w:lastRenderedPageBreak/>
         <w:drawing>
           <wp:anchor distT="0" distB="0" distL="114300" distR="114300" simplePos="0" relativeHeight="251658240" behindDoc="1" locked="0" layoutInCell="1" allowOverlap="1" wp14:anchorId="25729663" wp14:editId="3C11EE3F">
             <wp:simplePos x="0" y="0"/>
@@ -2178,7 +2491,7 @@
           <w:szCs w:val="24"/>
           <w:lang w:val="en-US"/>
         </w:rPr>
-        <w:t xml:space="preserve">Bootstrap, Angular, IONIC, ElectronJS, Angular Materiel, </w:t>
+        <w:t xml:space="preserve">Bootstrap, Angular, ElectronJS, Angular Materiel, </w:t>
       </w:r>
       <w:r>
         <w:rPr>
@@ -2214,7 +2527,6 @@
           <w:sz w:val="28"/>
           <w:szCs w:val="28"/>
         </w:rPr>
-        <w:lastRenderedPageBreak/>
         <w:t>Planning</w:t>
       </w:r>
       <w:bookmarkEnd w:id="24"/>
@@ -3303,13 +3615,8 @@
         <w:p>
           <w:pPr>
             <w:pStyle w:val="TM2"/>
-            <w:tabs>
-              <w:tab w:val="left" w:pos="880"/>
-              <w:tab w:val="right" w:leader="dot" w:pos="9062"/>
-            </w:tabs>
             <w:rPr>
               <w:rFonts w:eastAsiaTheme="minorEastAsia"/>
-              <w:noProof/>
               <w:lang w:eastAsia="fr-FR" w:bidi="ar-SA"/>
             </w:rPr>
           </w:pPr>
@@ -3317,16 +3624,12 @@
             <w:r>
               <w:rPr>
                 <w:rStyle w:val="Lienhypertexte"/>
-                <w:b/>
-                <w:bCs/>
-                <w:noProof/>
               </w:rPr>
               <w:t>5.1-</w:t>
             </w:r>
             <w:r>
               <w:rPr>
                 <w:rFonts w:eastAsiaTheme="minorEastAsia"/>
-                <w:noProof/>
                 <w:lang w:eastAsia="fr-FR" w:bidi="ar-SA"/>
               </w:rPr>
               <w:tab/>
@@ -3334,56 +3637,46 @@
             <w:r>
               <w:rPr>
                 <w:rStyle w:val="Lienhypertexte"/>
-                <w:b/>
-                <w:bCs/>
-                <w:noProof/>
               </w:rPr>
               <w:t>Avantages</w:t>
             </w:r>
             <w:r>
               <w:rPr>
-                <w:noProof/>
                 <w:webHidden/>
               </w:rPr>
               <w:tab/>
             </w:r>
             <w:r>
               <w:rPr>
-                <w:noProof/>
                 <w:webHidden/>
               </w:rPr>
               <w:fldChar w:fldCharType="begin"/>
             </w:r>
             <w:r>
               <w:rPr>
-                <w:noProof/>
                 <w:webHidden/>
               </w:rPr>
               <w:instrText xml:space="preserve"> PAGEREF _Toc117268603 \h </w:instrText>
             </w:r>
             <w:r>
               <w:rPr>
-                <w:noProof/>
-                <w:webHidden/>
-              </w:rPr>
-            </w:r>
-            <w:r>
-              <w:rPr>
-                <w:noProof/>
+                <w:webHidden/>
+              </w:rPr>
+            </w:r>
+            <w:r>
+              <w:rPr>
                 <w:webHidden/>
               </w:rPr>
               <w:fldChar w:fldCharType="separate"/>
             </w:r>
             <w:r>
               <w:rPr>
-                <w:noProof/>
                 <w:webHidden/>
               </w:rPr>
               <w:t>2</w:t>
             </w:r>
             <w:r>
               <w:rPr>
-                <w:noProof/>
                 <w:webHidden/>
               </w:rPr>
               <w:fldChar w:fldCharType="end"/>
@@ -3393,13 +3686,8 @@
         <w:p>
           <w:pPr>
             <w:pStyle w:val="TM2"/>
-            <w:tabs>
-              <w:tab w:val="left" w:pos="880"/>
-              <w:tab w:val="right" w:leader="dot" w:pos="9062"/>
-            </w:tabs>
             <w:rPr>
               <w:rFonts w:eastAsiaTheme="minorEastAsia"/>
-              <w:noProof/>
               <w:lang w:eastAsia="fr-FR" w:bidi="ar-SA"/>
             </w:rPr>
           </w:pPr>
@@ -3407,16 +3695,12 @@
             <w:r>
               <w:rPr>
                 <w:rStyle w:val="Lienhypertexte"/>
-                <w:b/>
-                <w:bCs/>
-                <w:noProof/>
               </w:rPr>
               <w:t>5.2-</w:t>
             </w:r>
             <w:r>
               <w:rPr>
                 <w:rFonts w:eastAsiaTheme="minorEastAsia"/>
-                <w:noProof/>
                 <w:lang w:eastAsia="fr-FR" w:bidi="ar-SA"/>
               </w:rPr>
               <w:tab/>
@@ -3424,56 +3708,46 @@
             <w:r>
               <w:rPr>
                 <w:rStyle w:val="Lienhypertexte"/>
-                <w:b/>
-                <w:bCs/>
-                <w:noProof/>
               </w:rPr>
               <w:t>Inconvénients</w:t>
             </w:r>
             <w:r>
               <w:rPr>
-                <w:noProof/>
                 <w:webHidden/>
               </w:rPr>
               <w:tab/>
             </w:r>
             <w:r>
               <w:rPr>
-                <w:noProof/>
                 <w:webHidden/>
               </w:rPr>
               <w:fldChar w:fldCharType="begin"/>
             </w:r>
             <w:r>
               <w:rPr>
-                <w:noProof/>
                 <w:webHidden/>
               </w:rPr>
               <w:instrText xml:space="preserve"> PAGEREF _Toc117268604 \h </w:instrText>
             </w:r>
             <w:r>
               <w:rPr>
-                <w:noProof/>
-                <w:webHidden/>
-              </w:rPr>
-            </w:r>
-            <w:r>
-              <w:rPr>
-                <w:noProof/>
+                <w:webHidden/>
+              </w:rPr>
+            </w:r>
+            <w:r>
+              <w:rPr>
                 <w:webHidden/>
               </w:rPr>
               <w:fldChar w:fldCharType="separate"/>
             </w:r>
             <w:r>
               <w:rPr>
-                <w:noProof/>
                 <w:webHidden/>
               </w:rPr>
               <w:t>2</w:t>
             </w:r>
             <w:r>
               <w:rPr>
-                <w:noProof/>
                 <w:webHidden/>
               </w:rPr>
               <w:fldChar w:fldCharType="end"/>
@@ -3753,13 +4027,8 @@
         <w:p>
           <w:pPr>
             <w:pStyle w:val="TM2"/>
-            <w:tabs>
-              <w:tab w:val="left" w:pos="880"/>
-              <w:tab w:val="right" w:leader="dot" w:pos="9062"/>
-            </w:tabs>
             <w:rPr>
               <w:rFonts w:eastAsiaTheme="minorEastAsia"/>
-              <w:noProof/>
               <w:lang w:eastAsia="fr-FR" w:bidi="ar-SA"/>
             </w:rPr>
           </w:pPr>
@@ -3767,16 +4036,12 @@
             <w:r>
               <w:rPr>
                 <w:rStyle w:val="Lienhypertexte"/>
-                <w:b/>
-                <w:bCs/>
-                <w:noProof/>
               </w:rPr>
               <w:t>8.1-</w:t>
             </w:r>
             <w:r>
               <w:rPr>
                 <w:rFonts w:eastAsiaTheme="minorEastAsia"/>
-                <w:noProof/>
                 <w:lang w:eastAsia="fr-FR" w:bidi="ar-SA"/>
               </w:rPr>
               <w:tab/>
@@ -3784,56 +4049,46 @@
             <w:r>
               <w:rPr>
                 <w:rStyle w:val="Lienhypertexte"/>
-                <w:b/>
-                <w:bCs/>
-                <w:noProof/>
               </w:rPr>
               <w:t>Présentation de l’organisation</w:t>
             </w:r>
             <w:r>
               <w:rPr>
-                <w:noProof/>
                 <w:webHidden/>
               </w:rPr>
               <w:tab/>
             </w:r>
             <w:r>
               <w:rPr>
-                <w:noProof/>
                 <w:webHidden/>
               </w:rPr>
               <w:fldChar w:fldCharType="begin"/>
             </w:r>
             <w:r>
               <w:rPr>
-                <w:noProof/>
                 <w:webHidden/>
               </w:rPr>
               <w:instrText xml:space="preserve"> PAGEREF _Toc117268608 \h </w:instrText>
             </w:r>
             <w:r>
               <w:rPr>
-                <w:noProof/>
-                <w:webHidden/>
-              </w:rPr>
-            </w:r>
-            <w:r>
-              <w:rPr>
-                <w:noProof/>
+                <w:webHidden/>
+              </w:rPr>
+            </w:r>
+            <w:r>
+              <w:rPr>
                 <w:webHidden/>
               </w:rPr>
               <w:fldChar w:fldCharType="separate"/>
             </w:r>
             <w:r>
               <w:rPr>
-                <w:noProof/>
                 <w:webHidden/>
               </w:rPr>
               <w:t>2</w:t>
             </w:r>
             <w:r>
               <w:rPr>
-                <w:noProof/>
                 <w:webHidden/>
               </w:rPr>
               <w:fldChar w:fldCharType="end"/>
@@ -3843,13 +4098,9 @@
         <w:p>
           <w:pPr>
             <w:pStyle w:val="TM2"/>
-            <w:tabs>
-              <w:tab w:val="left" w:pos="880"/>
-              <w:tab w:val="right" w:leader="dot" w:pos="9062"/>
-            </w:tabs>
             <w:rPr>
               <w:rFonts w:eastAsiaTheme="minorEastAsia"/>
-              <w:noProof/>
+              <w:color w:val="FF0000"/>
               <w:lang w:eastAsia="fr-FR" w:bidi="ar-SA"/>
             </w:rPr>
           </w:pPr>
@@ -3857,16 +4108,14 @@
             <w:r>
               <w:rPr>
                 <w:rStyle w:val="Lienhypertexte"/>
-                <w:b/>
-                <w:bCs/>
-                <w:noProof/>
+                <w:color w:val="FF0000"/>
               </w:rPr>
               <w:t>8.2-</w:t>
             </w:r>
             <w:r>
               <w:rPr>
                 <w:rFonts w:eastAsiaTheme="minorEastAsia"/>
-                <w:noProof/>
+                <w:color w:val="FF0000"/>
                 <w:lang w:eastAsia="fr-FR" w:bidi="ar-SA"/>
               </w:rPr>
               <w:tab/>
@@ -3874,57 +4123,55 @@
             <w:r>
               <w:rPr>
                 <w:rStyle w:val="Lienhypertexte"/>
-                <w:b/>
-                <w:bCs/>
-                <w:noProof/>
+                <w:color w:val="FF0000"/>
               </w:rPr>
               <w:t>Objectif de la plateforme</w:t>
             </w:r>
             <w:r>
               <w:rPr>
-                <w:noProof/>
-                <w:webHidden/>
+                <w:webHidden/>
+                <w:color w:val="FF0000"/>
               </w:rPr>
               <w:tab/>
             </w:r>
             <w:r>
               <w:rPr>
-                <w:noProof/>
-                <w:webHidden/>
+                <w:webHidden/>
+                <w:color w:val="FF0000"/>
               </w:rPr>
               <w:fldChar w:fldCharType="begin"/>
             </w:r>
             <w:r>
               <w:rPr>
-                <w:noProof/>
-                <w:webHidden/>
+                <w:webHidden/>
+                <w:color w:val="FF0000"/>
               </w:rPr>
               <w:instrText xml:space="preserve"> PAGEREF _Toc117268609 \h </w:instrText>
             </w:r>
             <w:r>
               <w:rPr>
-                <w:noProof/>
-                <w:webHidden/>
-              </w:rPr>
-            </w:r>
-            <w:r>
-              <w:rPr>
-                <w:noProof/>
-                <w:webHidden/>
+                <w:webHidden/>
+                <w:color w:val="FF0000"/>
+              </w:rPr>
+            </w:r>
+            <w:r>
+              <w:rPr>
+                <w:webHidden/>
+                <w:color w:val="FF0000"/>
               </w:rPr>
               <w:fldChar w:fldCharType="separate"/>
             </w:r>
             <w:r>
               <w:rPr>
-                <w:noProof/>
-                <w:webHidden/>
+                <w:webHidden/>
+                <w:color w:val="FF0000"/>
               </w:rPr>
               <w:t>2</w:t>
             </w:r>
             <w:r>
               <w:rPr>
-                <w:noProof/>
-                <w:webHidden/>
+                <w:webHidden/>
+                <w:color w:val="FF0000"/>
               </w:rPr>
               <w:fldChar w:fldCharType="end"/>
             </w:r>
@@ -3933,13 +4180,8 @@
         <w:p>
           <w:pPr>
             <w:pStyle w:val="TM2"/>
-            <w:tabs>
-              <w:tab w:val="left" w:pos="880"/>
-              <w:tab w:val="right" w:leader="dot" w:pos="9062"/>
-            </w:tabs>
             <w:rPr>
               <w:rFonts w:eastAsiaTheme="minorEastAsia"/>
-              <w:noProof/>
               <w:lang w:eastAsia="fr-FR" w:bidi="ar-SA"/>
             </w:rPr>
           </w:pPr>
@@ -3947,16 +4189,13 @@
             <w:r>
               <w:rPr>
                 <w:rStyle w:val="Lienhypertexte"/>
-                <w:b/>
-                <w:bCs/>
-                <w:noProof/>
+                <w:color w:val="FF0000"/>
               </w:rPr>
               <w:t>8.3-</w:t>
             </w:r>
             <w:r>
               <w:rPr>
                 <w:rFonts w:eastAsiaTheme="minorEastAsia"/>
-                <w:noProof/>
                 <w:lang w:eastAsia="fr-FR" w:bidi="ar-SA"/>
               </w:rPr>
               <w:tab/>
@@ -3964,56 +4203,47 @@
             <w:r>
               <w:rPr>
                 <w:rStyle w:val="Lienhypertexte"/>
-                <w:b/>
-                <w:bCs/>
-                <w:noProof/>
+                <w:color w:val="FF0000"/>
               </w:rPr>
               <w:t>Cible</w:t>
             </w:r>
             <w:r>
               <w:rPr>
-                <w:noProof/>
                 <w:webHidden/>
               </w:rPr>
               <w:tab/>
             </w:r>
             <w:r>
               <w:rPr>
-                <w:noProof/>
                 <w:webHidden/>
               </w:rPr>
               <w:fldChar w:fldCharType="begin"/>
             </w:r>
             <w:r>
               <w:rPr>
-                <w:noProof/>
                 <w:webHidden/>
               </w:rPr>
               <w:instrText xml:space="preserve"> PAGEREF _Toc117268610 \h </w:instrText>
             </w:r>
             <w:r>
               <w:rPr>
-                <w:noProof/>
-                <w:webHidden/>
-              </w:rPr>
-            </w:r>
-            <w:r>
-              <w:rPr>
-                <w:noProof/>
+                <w:webHidden/>
+              </w:rPr>
+            </w:r>
+            <w:r>
+              <w:rPr>
                 <w:webHidden/>
               </w:rPr>
               <w:fldChar w:fldCharType="separate"/>
             </w:r>
             <w:r>
               <w:rPr>
-                <w:noProof/>
                 <w:webHidden/>
               </w:rPr>
               <w:t>2</w:t>
             </w:r>
             <w:r>
               <w:rPr>
-                <w:noProof/>
                 <w:webHidden/>
               </w:rPr>
               <w:fldChar w:fldCharType="end"/>
@@ -4023,14 +4253,8 @@
         <w:p>
           <w:pPr>
             <w:pStyle w:val="TM2"/>
-            <w:tabs>
-              <w:tab w:val="left" w:pos="880"/>
-              <w:tab w:val="right" w:leader="dot" w:pos="9062"/>
-            </w:tabs>
             <w:rPr>
               <w:rFonts w:eastAsiaTheme="minorEastAsia"/>
-              <w:noProof/>
-              <w:color w:val="FF0000"/>
               <w:lang w:eastAsia="fr-FR" w:bidi="ar-SA"/>
             </w:rPr>
           </w:pPr>
@@ -4038,9 +4262,6 @@
             <w:r>
               <w:rPr>
                 <w:rStyle w:val="Lienhypertexte"/>
-                <w:b/>
-                <w:bCs/>
-                <w:noProof/>
                 <w:color w:val="FF0000"/>
               </w:rPr>
               <w:t>8.4-</w:t>
@@ -4048,8 +4269,6 @@
             <w:r>
               <w:rPr>
                 <w:rFonts w:eastAsiaTheme="minorEastAsia"/>
-                <w:noProof/>
-                <w:color w:val="FF0000"/>
                 <w:lang w:eastAsia="fr-FR" w:bidi="ar-SA"/>
               </w:rPr>
               <w:tab/>
@@ -4057,73 +4276,48 @@
             <w:r>
               <w:rPr>
                 <w:rStyle w:val="Lienhypertexte"/>
-                <w:b/>
-                <w:bCs/>
-                <w:noProof/>
-                <w:color w:val="FF0000"/>
-              </w:rPr>
-              <w:t>Exemple de plateforme </w:t>
-            </w:r>
-            <w:r>
-              <w:rPr>
-                <w:rStyle w:val="Lienhypertexte"/>
-                <w:noProof/>
-                <w:color w:val="FF0000"/>
-              </w:rPr>
-              <w:t>:</w:t>
-            </w:r>
-            <w:r>
-              <w:rPr>
-                <w:noProof/>
-                <w:webHidden/>
-                <w:color w:val="FF0000"/>
+                <w:color w:val="FF0000"/>
+              </w:rPr>
+              <w:t>Exemple de plateforme :</w:t>
+            </w:r>
+            <w:r>
+              <w:rPr>
+                <w:webHidden/>
               </w:rPr>
               <w:tab/>
             </w:r>
             <w:r>
               <w:rPr>
-                <w:noProof/>
-                <w:webHidden/>
-                <w:color w:val="FF0000"/>
+                <w:webHidden/>
               </w:rPr>
               <w:fldChar w:fldCharType="begin"/>
             </w:r>
             <w:r>
               <w:rPr>
-                <w:noProof/>
-                <w:webHidden/>
-                <w:color w:val="FF0000"/>
+                <w:webHidden/>
               </w:rPr>
               <w:instrText xml:space="preserve"> PAGEREF _Toc117268611 \h </w:instrText>
             </w:r>
             <w:r>
               <w:rPr>
-                <w:noProof/>
-                <w:webHidden/>
-                <w:color w:val="FF0000"/>
-              </w:rPr>
-            </w:r>
-            <w:r>
-              <w:rPr>
-                <w:noProof/>
-                <w:webHidden/>
-                <w:color w:val="FF0000"/>
+                <w:webHidden/>
+              </w:rPr>
+            </w:r>
+            <w:r>
+              <w:rPr>
+                <w:webHidden/>
               </w:rPr>
               <w:fldChar w:fldCharType="separate"/>
             </w:r>
             <w:r>
               <w:rPr>
-                <w:noProof/>
-                <w:webHidden/>
-                <w:color w:val="FF0000"/>
+                <w:webHidden/>
               </w:rPr>
               <w:t>2</w:t>
             </w:r>
             <w:r>
               <w:rPr>
-                <w:noProof/>
-                <w:webHidden/>
-                <w:color w:val="FF0000"/>
+                <w:webHidden/>
               </w:rPr>
               <w:fldChar w:fldCharType="end"/>
             </w:r>
@@ -4132,13 +4326,8 @@
         <w:p>
           <w:pPr>
             <w:pStyle w:val="TM2"/>
-            <w:tabs>
-              <w:tab w:val="left" w:pos="880"/>
-              <w:tab w:val="right" w:leader="dot" w:pos="9062"/>
-            </w:tabs>
             <w:rPr>
               <w:rFonts w:eastAsiaTheme="minorEastAsia"/>
-              <w:noProof/>
               <w:lang w:eastAsia="fr-FR" w:bidi="ar-SA"/>
             </w:rPr>
           </w:pPr>
@@ -4146,16 +4335,13 @@
             <w:r>
               <w:rPr>
                 <w:rStyle w:val="Lienhypertexte"/>
-                <w:b/>
-                <w:bCs/>
-                <w:noProof/>
+                <w:color w:val="auto"/>
               </w:rPr>
               <w:t>8.5-</w:t>
             </w:r>
             <w:r>
               <w:rPr>
                 <w:rFonts w:eastAsiaTheme="minorEastAsia"/>
-                <w:noProof/>
                 <w:lang w:eastAsia="fr-FR" w:bidi="ar-SA"/>
               </w:rPr>
               <w:tab/>
@@ -4163,56 +4349,47 @@
             <w:r>
               <w:rPr>
                 <w:rStyle w:val="Lienhypertexte"/>
-                <w:b/>
-                <w:bCs/>
-                <w:noProof/>
+                <w:color w:val="auto"/>
               </w:rPr>
               <w:t>Spécification des besoins</w:t>
             </w:r>
             <w:r>
               <w:rPr>
-                <w:noProof/>
                 <w:webHidden/>
               </w:rPr>
               <w:tab/>
             </w:r>
             <w:r>
               <w:rPr>
-                <w:noProof/>
                 <w:webHidden/>
               </w:rPr>
               <w:fldChar w:fldCharType="begin"/>
             </w:r>
             <w:r>
               <w:rPr>
-                <w:noProof/>
                 <w:webHidden/>
               </w:rPr>
               <w:instrText xml:space="preserve"> PAGEREF _Toc117268612 \h </w:instrText>
             </w:r>
             <w:r>
               <w:rPr>
-                <w:noProof/>
-                <w:webHidden/>
-              </w:rPr>
-            </w:r>
-            <w:r>
-              <w:rPr>
-                <w:noProof/>
+                <w:webHidden/>
+              </w:rPr>
+            </w:r>
+            <w:r>
+              <w:rPr>
                 <w:webHidden/>
               </w:rPr>
               <w:fldChar w:fldCharType="separate"/>
             </w:r>
             <w:r>
               <w:rPr>
-                <w:noProof/>
                 <w:webHidden/>
               </w:rPr>
               <w:t>3</w:t>
             </w:r>
             <w:r>
               <w:rPr>
-                <w:noProof/>
                 <w:webHidden/>
               </w:rPr>
               <w:fldChar w:fldCharType="end"/>
@@ -4402,14 +4579,8 @@
         <w:p>
           <w:pPr>
             <w:pStyle w:val="TM2"/>
-            <w:tabs>
-              <w:tab w:val="left" w:pos="880"/>
-              <w:tab w:val="right" w:leader="dot" w:pos="9062"/>
-            </w:tabs>
             <w:rPr>
               <w:rFonts w:eastAsiaTheme="minorEastAsia"/>
-              <w:noProof/>
-              <w:color w:val="FF0000"/>
               <w:lang w:eastAsia="fr-FR" w:bidi="ar-SA"/>
             </w:rPr>
           </w:pPr>
@@ -4417,9 +4588,6 @@
             <w:r>
               <w:rPr>
                 <w:rStyle w:val="Lienhypertexte"/>
-                <w:b/>
-                <w:bCs/>
-                <w:noProof/>
                 <w:color w:val="FF0000"/>
               </w:rPr>
               <w:t>8.6-</w:t>
@@ -4427,8 +4595,6 @@
             <w:r>
               <w:rPr>
                 <w:rFonts w:eastAsiaTheme="minorEastAsia"/>
-                <w:noProof/>
-                <w:color w:val="FF0000"/>
                 <w:lang w:eastAsia="fr-FR" w:bidi="ar-SA"/>
               </w:rPr>
               <w:tab/>
@@ -4436,65 +4602,48 @@
             <w:r>
               <w:rPr>
                 <w:rStyle w:val="Lienhypertexte"/>
-                <w:b/>
-                <w:bCs/>
-                <w:noProof/>
                 <w:color w:val="FF0000"/>
               </w:rPr>
               <w:t>Graphisme et Ergonomie</w:t>
             </w:r>
             <w:r>
               <w:rPr>
-                <w:noProof/>
-                <w:webHidden/>
-                <w:color w:val="FF0000"/>
+                <w:webHidden/>
               </w:rPr>
               <w:tab/>
             </w:r>
             <w:r>
               <w:rPr>
-                <w:noProof/>
-                <w:webHidden/>
-                <w:color w:val="FF0000"/>
+                <w:webHidden/>
               </w:rPr>
               <w:fldChar w:fldCharType="begin"/>
             </w:r>
             <w:r>
               <w:rPr>
-                <w:noProof/>
-                <w:webHidden/>
-                <w:color w:val="FF0000"/>
+                <w:webHidden/>
               </w:rPr>
               <w:instrText xml:space="preserve"> PAGEREF _Toc117268615 \h </w:instrText>
             </w:r>
             <w:r>
               <w:rPr>
-                <w:noProof/>
-                <w:webHidden/>
-                <w:color w:val="FF0000"/>
-              </w:rPr>
-            </w:r>
-            <w:r>
-              <w:rPr>
-                <w:noProof/>
-                <w:webHidden/>
-                <w:color w:val="FF0000"/>
+                <w:webHidden/>
+              </w:rPr>
+            </w:r>
+            <w:r>
+              <w:rPr>
+                <w:webHidden/>
               </w:rPr>
               <w:fldChar w:fldCharType="separate"/>
             </w:r>
             <w:r>
               <w:rPr>
-                <w:noProof/>
-                <w:webHidden/>
-                <w:color w:val="FF0000"/>
+                <w:webHidden/>
               </w:rPr>
               <w:t>3</w:t>
             </w:r>
             <w:r>
               <w:rPr>
-                <w:noProof/>
-                <w:webHidden/>
-                <w:color w:val="FF0000"/>
+                <w:webHidden/>
               </w:rPr>
               <w:fldChar w:fldCharType="end"/>
             </w:r>
@@ -4915,13 +5064,8 @@
         <w:p>
           <w:pPr>
             <w:pStyle w:val="TM2"/>
-            <w:tabs>
-              <w:tab w:val="left" w:pos="880"/>
-              <w:tab w:val="right" w:leader="dot" w:pos="9062"/>
-            </w:tabs>
             <w:rPr>
               <w:rFonts w:eastAsiaTheme="minorEastAsia"/>
-              <w:noProof/>
               <w:lang w:eastAsia="fr-FR" w:bidi="ar-SA"/>
             </w:rPr>
           </w:pPr>
@@ -4929,16 +5073,12 @@
             <w:r>
               <w:rPr>
                 <w:rStyle w:val="Lienhypertexte"/>
-                <w:b/>
-                <w:bCs/>
-                <w:noProof/>
               </w:rPr>
               <w:t>8.7-</w:t>
             </w:r>
             <w:r>
               <w:rPr>
                 <w:rFonts w:eastAsiaTheme="minorEastAsia"/>
-                <w:noProof/>
                 <w:lang w:eastAsia="fr-FR" w:bidi="ar-SA"/>
               </w:rPr>
               <w:tab/>
@@ -4946,56 +5086,46 @@
             <w:r>
               <w:rPr>
                 <w:rStyle w:val="Lienhypertexte"/>
-                <w:b/>
-                <w:bCs/>
-                <w:noProof/>
               </w:rPr>
               <w:t>Contrat</w:t>
             </w:r>
             <w:r>
               <w:rPr>
-                <w:noProof/>
                 <w:webHidden/>
               </w:rPr>
               <w:tab/>
             </w:r>
             <w:r>
               <w:rPr>
-                <w:noProof/>
                 <w:webHidden/>
               </w:rPr>
               <w:fldChar w:fldCharType="begin"/>
             </w:r>
             <w:r>
               <w:rPr>
-                <w:noProof/>
                 <w:webHidden/>
               </w:rPr>
               <w:instrText xml:space="preserve"> PAGEREF _Toc117268620 \h </w:instrText>
             </w:r>
             <w:r>
               <w:rPr>
-                <w:noProof/>
-                <w:webHidden/>
-              </w:rPr>
-            </w:r>
-            <w:r>
-              <w:rPr>
-                <w:noProof/>
+                <w:webHidden/>
+              </w:rPr>
+            </w:r>
+            <w:r>
+              <w:rPr>
                 <w:webHidden/>
               </w:rPr>
               <w:fldChar w:fldCharType="separate"/>
             </w:r>
             <w:r>
               <w:rPr>
-                <w:noProof/>
                 <w:webHidden/>
               </w:rPr>
               <w:t>4</w:t>
             </w:r>
             <w:r>
               <w:rPr>
-                <w:noProof/>
                 <w:webHidden/>
               </w:rPr>
               <w:fldChar w:fldCharType="end"/>
@@ -5005,14 +5135,8 @@
         <w:p>
           <w:pPr>
             <w:pStyle w:val="TM2"/>
-            <w:tabs>
-              <w:tab w:val="left" w:pos="880"/>
-              <w:tab w:val="right" w:leader="dot" w:pos="9062"/>
-            </w:tabs>
             <w:rPr>
               <w:rFonts w:eastAsiaTheme="minorEastAsia"/>
-              <w:noProof/>
-              <w:color w:val="FF0000"/>
               <w:lang w:eastAsia="fr-FR" w:bidi="ar-SA"/>
             </w:rPr>
           </w:pPr>
@@ -5020,9 +5144,6 @@
             <w:r>
               <w:rPr>
                 <w:rStyle w:val="Lienhypertexte"/>
-                <w:b/>
-                <w:bCs/>
-                <w:noProof/>
                 <w:color w:val="FF0000"/>
               </w:rPr>
               <w:t>8.8-</w:t>
@@ -5030,8 +5151,6 @@
             <w:r>
               <w:rPr>
                 <w:rFonts w:eastAsiaTheme="minorEastAsia"/>
-                <w:noProof/>
-                <w:color w:val="FF0000"/>
                 <w:lang w:eastAsia="fr-FR" w:bidi="ar-SA"/>
               </w:rPr>
               <w:tab/>
@@ -5039,65 +5158,48 @@
             <w:r>
               <w:rPr>
                 <w:rStyle w:val="Lienhypertexte"/>
-                <w:b/>
-                <w:bCs/>
-                <w:noProof/>
                 <w:color w:val="FF0000"/>
               </w:rPr>
               <w:t>Personnes et outils</w:t>
             </w:r>
             <w:r>
               <w:rPr>
-                <w:noProof/>
-                <w:webHidden/>
-                <w:color w:val="FF0000"/>
+                <w:webHidden/>
               </w:rPr>
               <w:tab/>
             </w:r>
             <w:r>
               <w:rPr>
-                <w:noProof/>
-                <w:webHidden/>
-                <w:color w:val="FF0000"/>
+                <w:webHidden/>
               </w:rPr>
               <w:fldChar w:fldCharType="begin"/>
             </w:r>
             <w:r>
               <w:rPr>
-                <w:noProof/>
-                <w:webHidden/>
-                <w:color w:val="FF0000"/>
+                <w:webHidden/>
               </w:rPr>
               <w:instrText xml:space="preserve"> PAGEREF _Toc117268621 \h </w:instrText>
             </w:r>
             <w:r>
               <w:rPr>
-                <w:noProof/>
-                <w:webHidden/>
-                <w:color w:val="FF0000"/>
-              </w:rPr>
-            </w:r>
-            <w:r>
-              <w:rPr>
-                <w:noProof/>
-                <w:webHidden/>
-                <w:color w:val="FF0000"/>
+                <w:webHidden/>
+              </w:rPr>
+            </w:r>
+            <w:r>
+              <w:rPr>
+                <w:webHidden/>
               </w:rPr>
               <w:fldChar w:fldCharType="separate"/>
             </w:r>
             <w:r>
               <w:rPr>
-                <w:noProof/>
-                <w:webHidden/>
-                <w:color w:val="FF0000"/>
+                <w:webHidden/>
               </w:rPr>
               <w:t>4</w:t>
             </w:r>
             <w:r>
               <w:rPr>
-                <w:noProof/>
-                <w:webHidden/>
-                <w:color w:val="FF0000"/>
+                <w:webHidden/>
               </w:rPr>
               <w:fldChar w:fldCharType="end"/>
             </w:r>
@@ -5106,14 +5208,8 @@
         <w:p>
           <w:pPr>
             <w:pStyle w:val="TM2"/>
-            <w:tabs>
-              <w:tab w:val="left" w:pos="880"/>
-              <w:tab w:val="right" w:leader="dot" w:pos="9062"/>
-            </w:tabs>
             <w:rPr>
               <w:rFonts w:eastAsiaTheme="minorEastAsia"/>
-              <w:noProof/>
-              <w:color w:val="FF0000"/>
               <w:lang w:eastAsia="fr-FR" w:bidi="ar-SA"/>
             </w:rPr>
           </w:pPr>
@@ -5121,9 +5217,6 @@
             <w:r>
               <w:rPr>
                 <w:rStyle w:val="Lienhypertexte"/>
-                <w:b/>
-                <w:bCs/>
-                <w:noProof/>
                 <w:color w:val="FF0000"/>
               </w:rPr>
               <w:t>8.9-</w:t>
@@ -5131,8 +5224,6 @@
             <w:r>
               <w:rPr>
                 <w:rFonts w:eastAsiaTheme="minorEastAsia"/>
-                <w:noProof/>
-                <w:color w:val="FF0000"/>
                 <w:lang w:eastAsia="fr-FR" w:bidi="ar-SA"/>
               </w:rPr>
               <w:tab/>
@@ -5140,65 +5231,48 @@
             <w:r>
               <w:rPr>
                 <w:rStyle w:val="Lienhypertexte"/>
-                <w:b/>
-                <w:bCs/>
-                <w:noProof/>
                 <w:color w:val="FF0000"/>
               </w:rPr>
               <w:t>Planning</w:t>
             </w:r>
             <w:r>
               <w:rPr>
-                <w:noProof/>
-                <w:webHidden/>
-                <w:color w:val="FF0000"/>
+                <w:webHidden/>
               </w:rPr>
               <w:tab/>
             </w:r>
             <w:r>
               <w:rPr>
-                <w:noProof/>
-                <w:webHidden/>
-                <w:color w:val="FF0000"/>
+                <w:webHidden/>
               </w:rPr>
               <w:fldChar w:fldCharType="begin"/>
             </w:r>
             <w:r>
               <w:rPr>
-                <w:noProof/>
-                <w:webHidden/>
-                <w:color w:val="FF0000"/>
+                <w:webHidden/>
               </w:rPr>
               <w:instrText xml:space="preserve"> PAGEREF _Toc117268622 \h </w:instrText>
             </w:r>
             <w:r>
               <w:rPr>
-                <w:noProof/>
-                <w:webHidden/>
-                <w:color w:val="FF0000"/>
-              </w:rPr>
-            </w:r>
-            <w:r>
-              <w:rPr>
-                <w:noProof/>
-                <w:webHidden/>
-                <w:color w:val="FF0000"/>
+                <w:webHidden/>
+              </w:rPr>
+            </w:r>
+            <w:r>
+              <w:rPr>
+                <w:webHidden/>
               </w:rPr>
               <w:fldChar w:fldCharType="separate"/>
             </w:r>
             <w:r>
               <w:rPr>
-                <w:noProof/>
-                <w:webHidden/>
-                <w:color w:val="FF0000"/>
+                <w:webHidden/>
               </w:rPr>
               <w:t>4</w:t>
             </w:r>
             <w:r>
               <w:rPr>
-                <w:noProof/>
-                <w:webHidden/>
-                <w:color w:val="FF0000"/>
+                <w:webHidden/>
               </w:rPr>
               <w:fldChar w:fldCharType="end"/>
             </w:r>
@@ -5403,14 +5477,7 @@
           <w:sz w:val="24"/>
           <w:szCs w:val="24"/>
         </w:rPr>
-        <w:t>E</w:t>
-      </w:r>
-      <w:r>
-        <w:rPr>
-          <w:sz w:val="24"/>
-          <w:szCs w:val="24"/>
-        </w:rPr>
-        <w:t>-santé</w:t>
+        <w:t>E-santé</w:t>
       </w:r>
       <w:r>
         <w:rPr>
@@ -5434,14 +5501,7 @@
           <w:sz w:val="24"/>
           <w:szCs w:val="24"/>
         </w:rPr>
-        <w:t>E</w:t>
-      </w:r>
-      <w:r>
-        <w:rPr>
-          <w:sz w:val="24"/>
-          <w:szCs w:val="24"/>
-        </w:rPr>
-        <w:t>-CPS</w:t>
+        <w:t>E-CPS</w:t>
       </w:r>
     </w:p>
     <w:p>
@@ -5470,16 +5530,17 @@
           <w:bCs/>
           <w:sz w:val="24"/>
           <w:szCs w:val="24"/>
-        </w:rPr>
-      </w:pPr>
-      <w:r>
-        <w:rPr>
-          <w:b/>
-          <w:bCs/>
-          <w:sz w:val="24"/>
-          <w:szCs w:val="24"/>
-        </w:rPr>
-        <w:lastRenderedPageBreak/>
+          <w:lang w:val="en-US"/>
+        </w:rPr>
+      </w:pPr>
+      <w:r>
+        <w:rPr>
+          <w:b/>
+          <w:bCs/>
+          <w:sz w:val="24"/>
+          <w:szCs w:val="24"/>
+          <w:lang w:val="en-US"/>
+        </w:rPr>
         <w:t>UAMB</w:t>
       </w:r>
     </w:p>
@@ -7257,11 +7318,20 @@
     <w:autoRedefine/>
     <w:uiPriority w:val="39"/>
     <w:unhideWhenUsed/>
-    <w:rsid w:val="00562EA2"/>
+    <w:rsid w:val="00E23EC2"/>
     <w:pPr>
+      <w:tabs>
+        <w:tab w:val="left" w:pos="880"/>
+        <w:tab w:val="right" w:leader="dot" w:pos="9062"/>
+      </w:tabs>
       <w:spacing w:after="100"/>
       <w:ind w:left="220"/>
     </w:pPr>
+    <w:rPr>
+      <w:b/>
+      <w:bCs/>
+      <w:noProof/>
+    </w:rPr>
   </w:style>
   <w:style w:type="paragraph" w:styleId="TM3">
     <w:name w:val="toc 3"/>

</xml_diff>

<commit_message>
modifie les objectif et ajouter les contrat
</commit_message>
<xml_diff>
--- a/CHAPITRE 01 contexte general du projet.docx
+++ b/CHAPITRE 01 contexte general du projet.docx
@@ -1139,189 +1139,120 @@
           <w:sz w:val="24"/>
           <w:szCs w:val="24"/>
         </w:rPr>
-        <w:t>st :</w:t>
-      </w:r>
-    </w:p>
-    <w:p>
-      <w:pPr>
-        <w:pStyle w:val="Paragraphedeliste"/>
-        <w:numPr>
-          <w:ilvl w:val="0"/>
-          <w:numId w:val="9"/>
-        </w:numPr>
-        <w:spacing w:line="360" w:lineRule="auto"/>
-        <w:jc w:val="both"/>
-        <w:rPr>
-          <w:sz w:val="24"/>
-          <w:szCs w:val="24"/>
-        </w:rPr>
-      </w:pPr>
-      <w:r>
-        <w:rPr>
-          <w:sz w:val="24"/>
-          <w:szCs w:val="24"/>
-        </w:rPr>
-        <w:t xml:space="preserve"> Facilité la recherche sur un praticien,</w:t>
-      </w:r>
-    </w:p>
-    <w:p>
-      <w:pPr>
-        <w:pStyle w:val="Paragraphedeliste"/>
-        <w:numPr>
-          <w:ilvl w:val="0"/>
-          <w:numId w:val="9"/>
-        </w:numPr>
-        <w:spacing w:line="360" w:lineRule="auto"/>
-        <w:jc w:val="both"/>
-        <w:rPr>
-          <w:sz w:val="24"/>
-          <w:szCs w:val="24"/>
-        </w:rPr>
-      </w:pPr>
+        <w:t>st </w:t>
+      </w:r>
+      <w:r>
+        <w:rPr>
+          <w:sz w:val="24"/>
+          <w:szCs w:val="24"/>
+        </w:rPr>
+        <w:t xml:space="preserve">d’éliminer les problèmes liés à la </w:t>
+      </w:r>
+      <w:r>
+        <w:rPr>
+          <w:sz w:val="24"/>
+          <w:szCs w:val="24"/>
+        </w:rPr>
+        <w:t>prise de</w:t>
+      </w:r>
+      <w:r>
+        <w:rPr>
+          <w:sz w:val="24"/>
+          <w:szCs w:val="24"/>
+        </w:rPr>
+        <w:t>s</w:t>
+      </w:r>
+      <w:r>
+        <w:rPr>
+          <w:sz w:val="24"/>
+          <w:szCs w:val="24"/>
+        </w:rPr>
+        <w:t xml:space="preserve"> rendez-vous</w:t>
+      </w:r>
+      <w:r>
+        <w:rPr>
+          <w:sz w:val="24"/>
+          <w:szCs w:val="24"/>
+        </w:rPr>
+        <w:t xml:space="preserve"> et de </w:t>
+      </w:r>
+      <w:r>
+        <w:rPr>
+          <w:sz w:val="24"/>
+          <w:szCs w:val="24"/>
+        </w:rPr>
+        <w:t>positionnée un praticien</w:t>
+      </w:r>
+      <w:r>
+        <w:rPr>
+          <w:sz w:val="24"/>
+          <w:szCs w:val="24"/>
+        </w:rPr>
+        <w:t xml:space="preserve"> surtout pour les personnes qui ont des maladie chronique</w:t>
+      </w:r>
+      <w:r>
+        <w:rPr>
+          <w:sz w:val="24"/>
+          <w:szCs w:val="24"/>
+        </w:rPr>
+        <w:t xml:space="preserve"> et g</w:t>
+      </w:r>
+      <w:r>
+        <w:rPr>
+          <w:sz w:val="24"/>
+          <w:szCs w:val="24"/>
+        </w:rPr>
+        <w:t>éré</w:t>
+      </w:r>
+      <w:r>
+        <w:rPr>
+          <w:sz w:val="24"/>
+          <w:szCs w:val="24"/>
+        </w:rPr>
+        <w:t xml:space="preserve"> aussi</w:t>
+      </w:r>
+      <w:r>
+        <w:rPr>
+          <w:sz w:val="24"/>
+          <w:szCs w:val="24"/>
+        </w:rPr>
+        <w:t xml:space="preserve"> ces rendez-vous facilement</w:t>
+      </w:r>
+      <w:r>
+        <w:rPr>
+          <w:sz w:val="24"/>
+          <w:szCs w:val="24"/>
+        </w:rPr>
+        <w:t>. Elle permette de c</w:t>
+      </w:r>
+      <w:r>
+        <w:rPr>
+          <w:sz w:val="24"/>
+          <w:szCs w:val="24"/>
+        </w:rPr>
+        <w:t xml:space="preserve">rée une </w:t>
+      </w:r>
       <w:r>
         <w:rPr>
           <w:sz w:val="24"/>
           <w:szCs w:val="24"/>
         </w:rPr>
         <w:lastRenderedPageBreak/>
-        <w:t>Facilite</w:t>
-      </w:r>
-      <w:r>
-        <w:rPr>
-          <w:sz w:val="24"/>
-          <w:szCs w:val="24"/>
-        </w:rPr>
-        <w:t xml:space="preserve"> la prise de rendez-vous surtout pour les personnes qui ont des maladie chronique</w:t>
-      </w:r>
-      <w:r>
-        <w:rPr>
-          <w:sz w:val="24"/>
-          <w:szCs w:val="24"/>
-        </w:rPr>
-        <w:t>.</w:t>
-      </w:r>
-    </w:p>
-    <w:p>
-      <w:pPr>
-        <w:pStyle w:val="Paragraphedeliste"/>
-        <w:numPr>
-          <w:ilvl w:val="0"/>
-          <w:numId w:val="9"/>
-        </w:numPr>
-        <w:spacing w:line="360" w:lineRule="auto"/>
-        <w:jc w:val="both"/>
-        <w:rPr>
-          <w:sz w:val="24"/>
-          <w:szCs w:val="24"/>
-        </w:rPr>
-      </w:pPr>
-      <w:r>
-        <w:rPr>
-          <w:sz w:val="24"/>
-          <w:szCs w:val="24"/>
-        </w:rPr>
-        <w:t>G</w:t>
-      </w:r>
-      <w:r>
-        <w:rPr>
-          <w:sz w:val="24"/>
-          <w:szCs w:val="24"/>
-        </w:rPr>
-        <w:t>éré ces rendez-vous facilement</w:t>
-      </w:r>
-    </w:p>
-    <w:p>
-      <w:pPr>
-        <w:pStyle w:val="Paragraphedeliste"/>
-        <w:numPr>
-          <w:ilvl w:val="0"/>
-          <w:numId w:val="9"/>
-        </w:numPr>
-        <w:spacing w:line="360" w:lineRule="auto"/>
-        <w:jc w:val="both"/>
-        <w:rPr>
-          <w:sz w:val="24"/>
-          <w:szCs w:val="24"/>
-        </w:rPr>
-      </w:pPr>
-      <w:r>
-        <w:rPr>
-          <w:sz w:val="24"/>
-          <w:szCs w:val="24"/>
-        </w:rPr>
-        <w:t>La</w:t>
-      </w:r>
-      <w:r>
-        <w:rPr>
-          <w:sz w:val="24"/>
-          <w:szCs w:val="24"/>
-        </w:rPr>
-        <w:t xml:space="preserve"> faciliter de positionnée un praticien</w:t>
-      </w:r>
-      <w:r>
-        <w:rPr>
-          <w:sz w:val="24"/>
-          <w:szCs w:val="24"/>
-        </w:rPr>
-        <w:t>.</w:t>
-      </w:r>
-    </w:p>
-    <w:p>
-      <w:pPr>
-        <w:pStyle w:val="Paragraphedeliste"/>
-        <w:numPr>
-          <w:ilvl w:val="0"/>
-          <w:numId w:val="9"/>
-        </w:numPr>
-        <w:spacing w:line="360" w:lineRule="auto"/>
-        <w:jc w:val="both"/>
-        <w:rPr>
-          <w:sz w:val="24"/>
-          <w:szCs w:val="24"/>
-        </w:rPr>
-      </w:pPr>
-      <w:r>
-        <w:rPr>
-          <w:sz w:val="24"/>
-          <w:szCs w:val="24"/>
-        </w:rPr>
-        <w:t>C</w:t>
-      </w:r>
-      <w:r>
-        <w:rPr>
-          <w:sz w:val="24"/>
-          <w:szCs w:val="24"/>
-        </w:rPr>
-        <w:t>rée une relation de confiance entre les médicine et les patients</w:t>
-      </w:r>
-      <w:r>
-        <w:rPr>
-          <w:sz w:val="24"/>
-          <w:szCs w:val="24"/>
-        </w:rPr>
-        <w:t>.</w:t>
-      </w:r>
-    </w:p>
-    <w:p>
-      <w:pPr>
-        <w:pStyle w:val="Paragraphedeliste"/>
-        <w:numPr>
-          <w:ilvl w:val="0"/>
-          <w:numId w:val="9"/>
-        </w:numPr>
-        <w:spacing w:line="360" w:lineRule="auto"/>
-        <w:jc w:val="both"/>
-        <w:rPr>
-          <w:sz w:val="24"/>
-          <w:szCs w:val="24"/>
-        </w:rPr>
-      </w:pPr>
-      <w:r>
-        <w:rPr>
-          <w:sz w:val="24"/>
-          <w:szCs w:val="24"/>
-        </w:rPr>
-        <w:t>Partager</w:t>
+        <w:t>relation de confiance entre les médicine et les patients</w:t>
+      </w:r>
+      <w:r>
+        <w:rPr>
+          <w:sz w:val="24"/>
+          <w:szCs w:val="24"/>
+        </w:rPr>
+        <w:t xml:space="preserve"> et de p</w:t>
+      </w:r>
+      <w:r>
+        <w:rPr>
+          <w:sz w:val="24"/>
+          <w:szCs w:val="24"/>
+        </w:rPr>
+        <w:t>artager</w:t>
       </w:r>
       <w:r>
         <w:rPr>
@@ -1335,50 +1266,7 @@
           <w:sz w:val="24"/>
           <w:szCs w:val="24"/>
         </w:rPr>
-        <w:t>.</w:t>
-      </w:r>
-      <w:r>
-        <w:rPr>
-          <w:sz w:val="24"/>
-          <w:szCs w:val="24"/>
-        </w:rPr>
-        <w:t xml:space="preserve"> </w:t>
-      </w:r>
-    </w:p>
-    <w:p>
-      <w:pPr>
-        <w:pStyle w:val="Paragraphedeliste"/>
-        <w:numPr>
-          <w:ilvl w:val="0"/>
-          <w:numId w:val="9"/>
-        </w:numPr>
-        <w:spacing w:line="360" w:lineRule="auto"/>
-        <w:jc w:val="both"/>
-        <w:rPr>
-          <w:sz w:val="24"/>
-          <w:szCs w:val="24"/>
-        </w:rPr>
-      </w:pPr>
-      <w:r>
-        <w:rPr>
-          <w:sz w:val="24"/>
-          <w:szCs w:val="24"/>
-        </w:rPr>
-        <w:t>Sensibiliser</w:t>
-      </w:r>
-      <w:r>
-        <w:rPr>
-          <w:sz w:val="24"/>
-          <w:szCs w:val="24"/>
-        </w:rPr>
-        <w:t xml:space="preserve"> la société algérienne</w:t>
-      </w:r>
-      <w:r>
-        <w:rPr>
-          <w:sz w:val="24"/>
-          <w:szCs w:val="24"/>
-        </w:rPr>
-        <w:t>.</w:t>
+        <w:t xml:space="preserve"> pour cultiver et sensibiliser la société algérienne.</w:t>
       </w:r>
     </w:p>
     <w:p>
@@ -1459,14 +1347,7 @@
           <w:sz w:val="24"/>
           <w:szCs w:val="24"/>
         </w:rPr>
-        <w:t xml:space="preserve">le </w:t>
-      </w:r>
-      <w:r>
-        <w:rPr>
-          <w:sz w:val="24"/>
-          <w:szCs w:val="24"/>
-        </w:rPr>
-        <w:t>secteur médical</w:t>
+        <w:t>le secteur médical</w:t>
       </w:r>
       <w:r>
         <w:rPr>
@@ -1740,7 +1621,7 @@
           <w:sz w:val="28"/>
           <w:szCs w:val="28"/>
         </w:rPr>
-        <w:t>Le nom de la plateforme :</w:t>
+        <w:t>Le nom de la plateforme </w:t>
       </w:r>
       <w:bookmarkEnd w:id="18"/>
     </w:p>
@@ -1775,7 +1656,21 @@
           <w:sz w:val="24"/>
           <w:szCs w:val="24"/>
         </w:rPr>
-        <w:t xml:space="preserve">. Il est extrait du mot santé en langue amazigh qui signifie plusieurs chose « la force, la santé, guérison » </w:t>
+        <w:t>. Il est extrait du mot santé en langue amazigh qui signifie plusieurs chose « la force, la santé,</w:t>
+      </w:r>
+      <w:r>
+        <w:rPr>
+          <w:sz w:val="24"/>
+          <w:szCs w:val="24"/>
+        </w:rPr>
+        <w:t xml:space="preserve"> la</w:t>
+      </w:r>
+      <w:r>
+        <w:rPr>
+          <w:sz w:val="24"/>
+          <w:szCs w:val="24"/>
+        </w:rPr>
+        <w:t xml:space="preserve"> guérison » </w:t>
       </w:r>
     </w:p>
     <w:p>
@@ -1803,7 +1698,6 @@
           <w:sz w:val="28"/>
           <w:szCs w:val="28"/>
         </w:rPr>
-        <w:lastRenderedPageBreak/>
         <w:t>La palette de couleur</w:t>
       </w:r>
       <w:r>
@@ -2210,6 +2104,15 @@
           <w:sz w:val="28"/>
           <w:szCs w:val="28"/>
         </w:rPr>
+        <w:t xml:space="preserve">Condition et </w:t>
+      </w:r>
+      <w:r>
+        <w:rPr>
+          <w:b/>
+          <w:bCs/>
+          <w:sz w:val="28"/>
+          <w:szCs w:val="28"/>
+        </w:rPr>
         <w:t>Contrat</w:t>
       </w:r>
       <w:bookmarkEnd w:id="22"/>
@@ -2221,6 +2124,177 @@
           <w:szCs w:val="28"/>
         </w:rPr>
         <w:t xml:space="preserve"> </w:t>
+      </w:r>
+    </w:p>
+    <w:p>
+      <w:pPr>
+        <w:pStyle w:val="Paragraphedeliste"/>
+        <w:numPr>
+          <w:ilvl w:val="0"/>
+          <w:numId w:val="13"/>
+        </w:numPr>
+        <w:spacing w:line="360" w:lineRule="auto"/>
+        <w:ind w:left="1418"/>
+        <w:rPr>
+          <w:sz w:val="24"/>
+          <w:szCs w:val="24"/>
+        </w:rPr>
+      </w:pPr>
+      <w:r>
+        <w:rPr>
+          <w:b/>
+          <w:bCs/>
+          <w:sz w:val="24"/>
+          <w:szCs w:val="24"/>
+        </w:rPr>
+        <w:t>Le prix :</w:t>
+      </w:r>
+      <w:r>
+        <w:rPr>
+          <w:sz w:val="24"/>
+          <w:szCs w:val="24"/>
+        </w:rPr>
+        <w:t xml:space="preserve"> il n’y a pas d’échange financiers entre les deux côtés. Ce travail est une aide caritative pour une association. </w:t>
+      </w:r>
+    </w:p>
+    <w:p>
+      <w:pPr>
+        <w:pStyle w:val="Paragraphedeliste"/>
+        <w:numPr>
+          <w:ilvl w:val="0"/>
+          <w:numId w:val="13"/>
+        </w:numPr>
+        <w:spacing w:line="360" w:lineRule="auto"/>
+        <w:ind w:left="1418"/>
+        <w:rPr>
+          <w:sz w:val="24"/>
+          <w:szCs w:val="24"/>
+        </w:rPr>
+      </w:pPr>
+      <w:r>
+        <w:rPr>
+          <w:b/>
+          <w:bCs/>
+          <w:sz w:val="24"/>
+          <w:szCs w:val="24"/>
+        </w:rPr>
+        <w:t>Hébergement de la plateforme</w:t>
+      </w:r>
+      <w:r>
+        <w:rPr>
+          <w:b/>
+          <w:bCs/>
+          <w:sz w:val="24"/>
+          <w:szCs w:val="24"/>
+        </w:rPr>
+        <w:t> :</w:t>
+      </w:r>
+      <w:r>
+        <w:rPr>
+          <w:sz w:val="24"/>
+          <w:szCs w:val="24"/>
+        </w:rPr>
+        <w:t xml:space="preserve"> </w:t>
+      </w:r>
+      <w:r>
+        <w:rPr>
+          <w:sz w:val="24"/>
+          <w:szCs w:val="24"/>
+        </w:rPr>
+        <w:t>Hébergement de la plateforme</w:t>
+      </w:r>
+      <w:r>
+        <w:rPr>
+          <w:sz w:val="24"/>
+          <w:szCs w:val="24"/>
+        </w:rPr>
+        <w:t> </w:t>
+      </w:r>
+      <w:r>
+        <w:rPr>
+          <w:sz w:val="24"/>
+          <w:szCs w:val="24"/>
+        </w:rPr>
+        <w:t>est dehors notre service.</w:t>
+      </w:r>
+    </w:p>
+    <w:p>
+      <w:pPr>
+        <w:pStyle w:val="Paragraphedeliste"/>
+        <w:numPr>
+          <w:ilvl w:val="0"/>
+          <w:numId w:val="13"/>
+        </w:numPr>
+        <w:spacing w:line="360" w:lineRule="auto"/>
+        <w:ind w:left="1418"/>
+        <w:rPr>
+          <w:sz w:val="24"/>
+          <w:szCs w:val="24"/>
+        </w:rPr>
+      </w:pPr>
+      <w:r>
+        <w:rPr>
+          <w:b/>
+          <w:bCs/>
+          <w:sz w:val="24"/>
+          <w:szCs w:val="24"/>
+        </w:rPr>
+        <w:t>Assurance de maintenance :</w:t>
+      </w:r>
+      <w:r>
+        <w:rPr>
+          <w:sz w:val="24"/>
+          <w:szCs w:val="24"/>
+        </w:rPr>
+        <w:t xml:space="preserve"> </w:t>
+      </w:r>
+      <w:r>
+        <w:rPr>
+          <w:sz w:val="24"/>
+          <w:szCs w:val="24"/>
+        </w:rPr>
+        <w:t xml:space="preserve">on va assurer la maintenance de cette plateforme pendant une (01) année lors de la mise en service.  </w:t>
+      </w:r>
+    </w:p>
+    <w:p>
+      <w:pPr>
+        <w:pStyle w:val="Paragraphedeliste"/>
+        <w:numPr>
+          <w:ilvl w:val="0"/>
+          <w:numId w:val="13"/>
+        </w:numPr>
+        <w:spacing w:line="360" w:lineRule="auto"/>
+        <w:ind w:left="1418"/>
+        <w:rPr>
+          <w:sz w:val="24"/>
+          <w:szCs w:val="24"/>
+        </w:rPr>
+      </w:pPr>
+      <w:r>
+        <w:rPr>
+          <w:b/>
+          <w:bCs/>
+          <w:sz w:val="24"/>
+          <w:szCs w:val="24"/>
+        </w:rPr>
+        <w:lastRenderedPageBreak/>
+        <w:t>Déclaration sur l’honneur sur l’utilisation</w:t>
+      </w:r>
+      <w:r>
+        <w:rPr>
+          <w:b/>
+          <w:bCs/>
+          <w:sz w:val="24"/>
+          <w:szCs w:val="24"/>
+        </w:rPr>
+        <w:t> :</w:t>
+      </w:r>
+      <w:r>
+        <w:rPr>
+          <w:sz w:val="24"/>
+          <w:szCs w:val="24"/>
+        </w:rPr>
+        <w:t xml:space="preserve"> l’association déclare sur l’honneur que les revenus de cette plateforme seront utilisés pour l’association et non pour des intérêts personnels </w:t>
       </w:r>
     </w:p>
     <w:p>
@@ -5066,6 +5140,7 @@
             <w:pStyle w:val="TM2"/>
             <w:rPr>
               <w:rFonts w:eastAsiaTheme="minorEastAsia"/>
+              <w:color w:val="FF0000"/>
               <w:lang w:eastAsia="fr-FR" w:bidi="ar-SA"/>
             </w:rPr>
           </w:pPr>
@@ -5073,12 +5148,14 @@
             <w:r>
               <w:rPr>
                 <w:rStyle w:val="Lienhypertexte"/>
+                <w:color w:val="FF0000"/>
               </w:rPr>
               <w:t>8.7-</w:t>
             </w:r>
             <w:r>
               <w:rPr>
                 <w:rFonts w:eastAsiaTheme="minorEastAsia"/>
+                <w:color w:val="FF0000"/>
                 <w:lang w:eastAsia="fr-FR" w:bidi="ar-SA"/>
               </w:rPr>
               <w:tab/>
@@ -5086,47 +5163,55 @@
             <w:r>
               <w:rPr>
                 <w:rStyle w:val="Lienhypertexte"/>
+                <w:color w:val="FF0000"/>
               </w:rPr>
               <w:t>Contrat</w:t>
             </w:r>
             <w:r>
               <w:rPr>
                 <w:webHidden/>
+                <w:color w:val="FF0000"/>
               </w:rPr>
               <w:tab/>
             </w:r>
             <w:r>
               <w:rPr>
                 <w:webHidden/>
+                <w:color w:val="FF0000"/>
               </w:rPr>
               <w:fldChar w:fldCharType="begin"/>
             </w:r>
             <w:r>
               <w:rPr>
                 <w:webHidden/>
+                <w:color w:val="FF0000"/>
               </w:rPr>
               <w:instrText xml:space="preserve"> PAGEREF _Toc117268620 \h </w:instrText>
             </w:r>
             <w:r>
               <w:rPr>
                 <w:webHidden/>
-              </w:rPr>
-            </w:r>
-            <w:r>
-              <w:rPr>
-                <w:webHidden/>
+                <w:color w:val="FF0000"/>
+              </w:rPr>
+            </w:r>
+            <w:r>
+              <w:rPr>
+                <w:webHidden/>
+                <w:color w:val="FF0000"/>
               </w:rPr>
               <w:fldChar w:fldCharType="separate"/>
             </w:r>
             <w:r>
               <w:rPr>
                 <w:webHidden/>
+                <w:color w:val="FF0000"/>
               </w:rPr>
               <w:t>4</w:t>
             </w:r>
             <w:r>
               <w:rPr>
                 <w:webHidden/>
+                <w:color w:val="FF0000"/>
               </w:rPr>
               <w:fldChar w:fldCharType="end"/>
             </w:r>
@@ -5379,6 +5464,18 @@
         </w:p>
       </w:sdtContent>
     </w:sdt>
+    <w:p>
+      <w:pPr>
+        <w:pStyle w:val="Paragraphedeliste"/>
+        <w:spacing w:line="360" w:lineRule="auto"/>
+        <w:rPr>
+          <w:b/>
+          <w:bCs/>
+          <w:sz w:val="28"/>
+          <w:szCs w:val="28"/>
+        </w:rPr>
+      </w:pPr>
+    </w:p>
     <w:p>
       <w:pPr>
         <w:pStyle w:val="Paragraphedeliste"/>
@@ -6057,6 +6154,121 @@
     </w:lvl>
   </w:abstractNum>
   <w:abstractNum w:abstractNumId="3" w15:restartNumberingAfterBreak="0">
+    <w:nsid w:val="1A2E0227"/>
+    <w:multiLevelType w:val="hybridMultilevel"/>
+    <w:tmpl w:val="B14C5742"/>
+    <w:lvl w:ilvl="0" w:tplc="C1183AF4">
+      <w:start w:val="8"/>
+      <w:numFmt w:val="bullet"/>
+      <w:lvlText w:val="-"/>
+      <w:lvlJc w:val="left"/>
+      <w:pPr>
+        <w:ind w:left="2160" w:hanging="360"/>
+      </w:pPr>
+      <w:rPr>
+        <w:rFonts w:ascii="Calibri" w:eastAsiaTheme="minorHAnsi" w:hAnsi="Calibri" w:cs="Calibri" w:hint="default"/>
+        <w:b w:val="0"/>
+        <w:sz w:val="24"/>
+      </w:rPr>
+    </w:lvl>
+    <w:lvl w:ilvl="1" w:tplc="040C0003" w:tentative="1">
+      <w:start w:val="1"/>
+      <w:numFmt w:val="bullet"/>
+      <w:lvlText w:val="o"/>
+      <w:lvlJc w:val="left"/>
+      <w:pPr>
+        <w:ind w:left="2880" w:hanging="360"/>
+      </w:pPr>
+      <w:rPr>
+        <w:rFonts w:ascii="Courier New" w:hAnsi="Courier New" w:cs="Courier New" w:hint="default"/>
+      </w:rPr>
+    </w:lvl>
+    <w:lvl w:ilvl="2" w:tplc="040C0005" w:tentative="1">
+      <w:start w:val="1"/>
+      <w:numFmt w:val="bullet"/>
+      <w:lvlText w:val=""/>
+      <w:lvlJc w:val="left"/>
+      <w:pPr>
+        <w:ind w:left="3600" w:hanging="360"/>
+      </w:pPr>
+      <w:rPr>
+        <w:rFonts w:ascii="Wingdings" w:hAnsi="Wingdings" w:hint="default"/>
+      </w:rPr>
+    </w:lvl>
+    <w:lvl w:ilvl="3" w:tplc="040C0001" w:tentative="1">
+      <w:start w:val="1"/>
+      <w:numFmt w:val="bullet"/>
+      <w:lvlText w:val=""/>
+      <w:lvlJc w:val="left"/>
+      <w:pPr>
+        <w:ind w:left="4320" w:hanging="360"/>
+      </w:pPr>
+      <w:rPr>
+        <w:rFonts w:ascii="Symbol" w:hAnsi="Symbol" w:hint="default"/>
+      </w:rPr>
+    </w:lvl>
+    <w:lvl w:ilvl="4" w:tplc="040C0003" w:tentative="1">
+      <w:start w:val="1"/>
+      <w:numFmt w:val="bullet"/>
+      <w:lvlText w:val="o"/>
+      <w:lvlJc w:val="left"/>
+      <w:pPr>
+        <w:ind w:left="5040" w:hanging="360"/>
+      </w:pPr>
+      <w:rPr>
+        <w:rFonts w:ascii="Courier New" w:hAnsi="Courier New" w:cs="Courier New" w:hint="default"/>
+      </w:rPr>
+    </w:lvl>
+    <w:lvl w:ilvl="5" w:tplc="040C0005" w:tentative="1">
+      <w:start w:val="1"/>
+      <w:numFmt w:val="bullet"/>
+      <w:lvlText w:val=""/>
+      <w:lvlJc w:val="left"/>
+      <w:pPr>
+        <w:ind w:left="5760" w:hanging="360"/>
+      </w:pPr>
+      <w:rPr>
+        <w:rFonts w:ascii="Wingdings" w:hAnsi="Wingdings" w:hint="default"/>
+      </w:rPr>
+    </w:lvl>
+    <w:lvl w:ilvl="6" w:tplc="040C0001" w:tentative="1">
+      <w:start w:val="1"/>
+      <w:numFmt w:val="bullet"/>
+      <w:lvlText w:val=""/>
+      <w:lvlJc w:val="left"/>
+      <w:pPr>
+        <w:ind w:left="6480" w:hanging="360"/>
+      </w:pPr>
+      <w:rPr>
+        <w:rFonts w:ascii="Symbol" w:hAnsi="Symbol" w:hint="default"/>
+      </w:rPr>
+    </w:lvl>
+    <w:lvl w:ilvl="7" w:tplc="040C0003" w:tentative="1">
+      <w:start w:val="1"/>
+      <w:numFmt w:val="bullet"/>
+      <w:lvlText w:val="o"/>
+      <w:lvlJc w:val="left"/>
+      <w:pPr>
+        <w:ind w:left="7200" w:hanging="360"/>
+      </w:pPr>
+      <w:rPr>
+        <w:rFonts w:ascii="Courier New" w:hAnsi="Courier New" w:cs="Courier New" w:hint="default"/>
+      </w:rPr>
+    </w:lvl>
+    <w:lvl w:ilvl="8" w:tplc="040C0005" w:tentative="1">
+      <w:start w:val="1"/>
+      <w:numFmt w:val="bullet"/>
+      <w:lvlText w:val=""/>
+      <w:lvlJc w:val="left"/>
+      <w:pPr>
+        <w:ind w:left="7920" w:hanging="360"/>
+      </w:pPr>
+      <w:rPr>
+        <w:rFonts w:ascii="Wingdings" w:hAnsi="Wingdings" w:hint="default"/>
+      </w:rPr>
+    </w:lvl>
+  </w:abstractNum>
+  <w:abstractNum w:abstractNumId="4" w15:restartNumberingAfterBreak="0">
     <w:nsid w:val="1F134ADD"/>
     <w:multiLevelType w:val="hybridMultilevel"/>
     <w:tmpl w:val="6C882076"/>
@@ -6142,7 +6354,7 @@
       </w:pPr>
     </w:lvl>
   </w:abstractNum>
-  <w:abstractNum w:abstractNumId="4" w15:restartNumberingAfterBreak="0">
+  <w:abstractNum w:abstractNumId="5" w15:restartNumberingAfterBreak="0">
     <w:nsid w:val="20754EFE"/>
     <w:multiLevelType w:val="multilevel"/>
     <w:tmpl w:val="74FC8CFE"/>
@@ -6255,7 +6467,233 @@
       </w:rPr>
     </w:lvl>
   </w:abstractNum>
-  <w:abstractNum w:abstractNumId="5" w15:restartNumberingAfterBreak="0">
+  <w:abstractNum w:abstractNumId="6" w15:restartNumberingAfterBreak="0">
+    <w:nsid w:val="3C566729"/>
+    <w:multiLevelType w:val="hybridMultilevel"/>
+    <w:tmpl w:val="BCE42504"/>
+    <w:lvl w:ilvl="0" w:tplc="040C0001">
+      <w:start w:val="1"/>
+      <w:numFmt w:val="bullet"/>
+      <w:lvlText w:val=""/>
+      <w:lvlJc w:val="left"/>
+      <w:pPr>
+        <w:ind w:left="1440" w:hanging="360"/>
+      </w:pPr>
+      <w:rPr>
+        <w:rFonts w:ascii="Symbol" w:hAnsi="Symbol" w:hint="default"/>
+      </w:rPr>
+    </w:lvl>
+    <w:lvl w:ilvl="1" w:tplc="040C0003" w:tentative="1">
+      <w:start w:val="1"/>
+      <w:numFmt w:val="bullet"/>
+      <w:lvlText w:val="o"/>
+      <w:lvlJc w:val="left"/>
+      <w:pPr>
+        <w:ind w:left="2160" w:hanging="360"/>
+      </w:pPr>
+      <w:rPr>
+        <w:rFonts w:ascii="Courier New" w:hAnsi="Courier New" w:cs="Courier New" w:hint="default"/>
+      </w:rPr>
+    </w:lvl>
+    <w:lvl w:ilvl="2" w:tplc="040C0005" w:tentative="1">
+      <w:start w:val="1"/>
+      <w:numFmt w:val="bullet"/>
+      <w:lvlText w:val=""/>
+      <w:lvlJc w:val="left"/>
+      <w:pPr>
+        <w:ind w:left="2880" w:hanging="360"/>
+      </w:pPr>
+      <w:rPr>
+        <w:rFonts w:ascii="Wingdings" w:hAnsi="Wingdings" w:hint="default"/>
+      </w:rPr>
+    </w:lvl>
+    <w:lvl w:ilvl="3" w:tplc="040C0001" w:tentative="1">
+      <w:start w:val="1"/>
+      <w:numFmt w:val="bullet"/>
+      <w:lvlText w:val=""/>
+      <w:lvlJc w:val="left"/>
+      <w:pPr>
+        <w:ind w:left="3600" w:hanging="360"/>
+      </w:pPr>
+      <w:rPr>
+        <w:rFonts w:ascii="Symbol" w:hAnsi="Symbol" w:hint="default"/>
+      </w:rPr>
+    </w:lvl>
+    <w:lvl w:ilvl="4" w:tplc="040C0003" w:tentative="1">
+      <w:start w:val="1"/>
+      <w:numFmt w:val="bullet"/>
+      <w:lvlText w:val="o"/>
+      <w:lvlJc w:val="left"/>
+      <w:pPr>
+        <w:ind w:left="4320" w:hanging="360"/>
+      </w:pPr>
+      <w:rPr>
+        <w:rFonts w:ascii="Courier New" w:hAnsi="Courier New" w:cs="Courier New" w:hint="default"/>
+      </w:rPr>
+    </w:lvl>
+    <w:lvl w:ilvl="5" w:tplc="040C0005" w:tentative="1">
+      <w:start w:val="1"/>
+      <w:numFmt w:val="bullet"/>
+      <w:lvlText w:val=""/>
+      <w:lvlJc w:val="left"/>
+      <w:pPr>
+        <w:ind w:left="5040" w:hanging="360"/>
+      </w:pPr>
+      <w:rPr>
+        <w:rFonts w:ascii="Wingdings" w:hAnsi="Wingdings" w:hint="default"/>
+      </w:rPr>
+    </w:lvl>
+    <w:lvl w:ilvl="6" w:tplc="040C0001" w:tentative="1">
+      <w:start w:val="1"/>
+      <w:numFmt w:val="bullet"/>
+      <w:lvlText w:val=""/>
+      <w:lvlJc w:val="left"/>
+      <w:pPr>
+        <w:ind w:left="5760" w:hanging="360"/>
+      </w:pPr>
+      <w:rPr>
+        <w:rFonts w:ascii="Symbol" w:hAnsi="Symbol" w:hint="default"/>
+      </w:rPr>
+    </w:lvl>
+    <w:lvl w:ilvl="7" w:tplc="040C0003" w:tentative="1">
+      <w:start w:val="1"/>
+      <w:numFmt w:val="bullet"/>
+      <w:lvlText w:val="o"/>
+      <w:lvlJc w:val="left"/>
+      <w:pPr>
+        <w:ind w:left="6480" w:hanging="360"/>
+      </w:pPr>
+      <w:rPr>
+        <w:rFonts w:ascii="Courier New" w:hAnsi="Courier New" w:cs="Courier New" w:hint="default"/>
+      </w:rPr>
+    </w:lvl>
+    <w:lvl w:ilvl="8" w:tplc="040C0005" w:tentative="1">
+      <w:start w:val="1"/>
+      <w:numFmt w:val="bullet"/>
+      <w:lvlText w:val=""/>
+      <w:lvlJc w:val="left"/>
+      <w:pPr>
+        <w:ind w:left="7200" w:hanging="360"/>
+      </w:pPr>
+      <w:rPr>
+        <w:rFonts w:ascii="Wingdings" w:hAnsi="Wingdings" w:hint="default"/>
+      </w:rPr>
+    </w:lvl>
+  </w:abstractNum>
+  <w:abstractNum w:abstractNumId="7" w15:restartNumberingAfterBreak="0">
+    <w:nsid w:val="421320E4"/>
+    <w:multiLevelType w:val="hybridMultilevel"/>
+    <w:tmpl w:val="12C44876"/>
+    <w:lvl w:ilvl="0" w:tplc="040C0001">
+      <w:start w:val="1"/>
+      <w:numFmt w:val="bullet"/>
+      <w:lvlText w:val=""/>
+      <w:lvlJc w:val="left"/>
+      <w:pPr>
+        <w:ind w:left="720" w:hanging="360"/>
+      </w:pPr>
+      <w:rPr>
+        <w:rFonts w:ascii="Symbol" w:hAnsi="Symbol" w:hint="default"/>
+      </w:rPr>
+    </w:lvl>
+    <w:lvl w:ilvl="1" w:tplc="040C0003" w:tentative="1">
+      <w:start w:val="1"/>
+      <w:numFmt w:val="bullet"/>
+      <w:lvlText w:val="o"/>
+      <w:lvlJc w:val="left"/>
+      <w:pPr>
+        <w:ind w:left="1440" w:hanging="360"/>
+      </w:pPr>
+      <w:rPr>
+        <w:rFonts w:ascii="Courier New" w:hAnsi="Courier New" w:cs="Courier New" w:hint="default"/>
+      </w:rPr>
+    </w:lvl>
+    <w:lvl w:ilvl="2" w:tplc="040C0005" w:tentative="1">
+      <w:start w:val="1"/>
+      <w:numFmt w:val="bullet"/>
+      <w:lvlText w:val=""/>
+      <w:lvlJc w:val="left"/>
+      <w:pPr>
+        <w:ind w:left="2160" w:hanging="360"/>
+      </w:pPr>
+      <w:rPr>
+        <w:rFonts w:ascii="Wingdings" w:hAnsi="Wingdings" w:hint="default"/>
+      </w:rPr>
+    </w:lvl>
+    <w:lvl w:ilvl="3" w:tplc="040C0001" w:tentative="1">
+      <w:start w:val="1"/>
+      <w:numFmt w:val="bullet"/>
+      <w:lvlText w:val=""/>
+      <w:lvlJc w:val="left"/>
+      <w:pPr>
+        <w:ind w:left="2880" w:hanging="360"/>
+      </w:pPr>
+      <w:rPr>
+        <w:rFonts w:ascii="Symbol" w:hAnsi="Symbol" w:hint="default"/>
+      </w:rPr>
+    </w:lvl>
+    <w:lvl w:ilvl="4" w:tplc="040C0003" w:tentative="1">
+      <w:start w:val="1"/>
+      <w:numFmt w:val="bullet"/>
+      <w:lvlText w:val="o"/>
+      <w:lvlJc w:val="left"/>
+      <w:pPr>
+        <w:ind w:left="3600" w:hanging="360"/>
+      </w:pPr>
+      <w:rPr>
+        <w:rFonts w:ascii="Courier New" w:hAnsi="Courier New" w:cs="Courier New" w:hint="default"/>
+      </w:rPr>
+    </w:lvl>
+    <w:lvl w:ilvl="5" w:tplc="040C0005" w:tentative="1">
+      <w:start w:val="1"/>
+      <w:numFmt w:val="bullet"/>
+      <w:lvlText w:val=""/>
+      <w:lvlJc w:val="left"/>
+      <w:pPr>
+        <w:ind w:left="4320" w:hanging="360"/>
+      </w:pPr>
+      <w:rPr>
+        <w:rFonts w:ascii="Wingdings" w:hAnsi="Wingdings" w:hint="default"/>
+      </w:rPr>
+    </w:lvl>
+    <w:lvl w:ilvl="6" w:tplc="040C0001" w:tentative="1">
+      <w:start w:val="1"/>
+      <w:numFmt w:val="bullet"/>
+      <w:lvlText w:val=""/>
+      <w:lvlJc w:val="left"/>
+      <w:pPr>
+        <w:ind w:left="5040" w:hanging="360"/>
+      </w:pPr>
+      <w:rPr>
+        <w:rFonts w:ascii="Symbol" w:hAnsi="Symbol" w:hint="default"/>
+      </w:rPr>
+    </w:lvl>
+    <w:lvl w:ilvl="7" w:tplc="040C0003" w:tentative="1">
+      <w:start w:val="1"/>
+      <w:numFmt w:val="bullet"/>
+      <w:lvlText w:val="o"/>
+      <w:lvlJc w:val="left"/>
+      <w:pPr>
+        <w:ind w:left="5760" w:hanging="360"/>
+      </w:pPr>
+      <w:rPr>
+        <w:rFonts w:ascii="Courier New" w:hAnsi="Courier New" w:cs="Courier New" w:hint="default"/>
+      </w:rPr>
+    </w:lvl>
+    <w:lvl w:ilvl="8" w:tplc="040C0005" w:tentative="1">
+      <w:start w:val="1"/>
+      <w:numFmt w:val="bullet"/>
+      <w:lvlText w:val=""/>
+      <w:lvlJc w:val="left"/>
+      <w:pPr>
+        <w:ind w:left="6480" w:hanging="360"/>
+      </w:pPr>
+      <w:rPr>
+        <w:rFonts w:ascii="Wingdings" w:hAnsi="Wingdings" w:hint="default"/>
+      </w:rPr>
+    </w:lvl>
+  </w:abstractNum>
+  <w:abstractNum w:abstractNumId="8" w15:restartNumberingAfterBreak="0">
     <w:nsid w:val="46667C14"/>
     <w:multiLevelType w:val="hybridMultilevel"/>
     <w:tmpl w:val="A120F322"/>
@@ -6370,7 +6808,7 @@
       </w:rPr>
     </w:lvl>
   </w:abstractNum>
-  <w:abstractNum w:abstractNumId="6" w15:restartNumberingAfterBreak="0">
+  <w:abstractNum w:abstractNumId="9" w15:restartNumberingAfterBreak="0">
     <w:nsid w:val="4C121908"/>
     <w:multiLevelType w:val="hybridMultilevel"/>
     <w:tmpl w:val="45729E04"/>
@@ -6459,7 +6897,7 @@
       </w:pPr>
     </w:lvl>
   </w:abstractNum>
-  <w:abstractNum w:abstractNumId="7" w15:restartNumberingAfterBreak="0">
+  <w:abstractNum w:abstractNumId="10" w15:restartNumberingAfterBreak="0">
     <w:nsid w:val="50A34395"/>
     <w:multiLevelType w:val="hybridMultilevel"/>
     <w:tmpl w:val="1BF292EE"/>
@@ -6550,7 +6988,7 @@
       </w:pPr>
     </w:lvl>
   </w:abstractNum>
-  <w:abstractNum w:abstractNumId="8" w15:restartNumberingAfterBreak="0">
+  <w:abstractNum w:abstractNumId="11" w15:restartNumberingAfterBreak="0">
     <w:nsid w:val="760A1E8F"/>
     <w:multiLevelType w:val="multilevel"/>
     <w:tmpl w:val="FE2A2858"/>
@@ -6663,7 +7101,7 @@
       </w:rPr>
     </w:lvl>
   </w:abstractNum>
-  <w:abstractNum w:abstractNumId="9" w15:restartNumberingAfterBreak="0">
+  <w:abstractNum w:abstractNumId="12" w15:restartNumberingAfterBreak="0">
     <w:nsid w:val="7A560B4C"/>
     <w:multiLevelType w:val="multilevel"/>
     <w:tmpl w:val="0374EA60"/>
@@ -6777,16 +7215,16 @@
     </w:lvl>
   </w:abstractNum>
   <w:num w:numId="1" w16cid:durableId="1522165758">
-    <w:abstractNumId w:val="7"/>
+    <w:abstractNumId w:val="10"/>
   </w:num>
   <w:num w:numId="2" w16cid:durableId="1703509317">
-    <w:abstractNumId w:val="3"/>
+    <w:abstractNumId w:val="4"/>
   </w:num>
   <w:num w:numId="3" w16cid:durableId="1898979311">
-    <w:abstractNumId w:val="6"/>
+    <w:abstractNumId w:val="9"/>
   </w:num>
   <w:num w:numId="4" w16cid:durableId="498541418">
-    <w:abstractNumId w:val="8"/>
+    <w:abstractNumId w:val="11"/>
   </w:num>
   <w:num w:numId="5" w16cid:durableId="123740637">
     <w:abstractNumId w:val="1"/>
@@ -6795,16 +7233,25 @@
     <w:abstractNumId w:val="0"/>
   </w:num>
   <w:num w:numId="7" w16cid:durableId="1199974181">
-    <w:abstractNumId w:val="4"/>
+    <w:abstractNumId w:val="5"/>
   </w:num>
   <w:num w:numId="8" w16cid:durableId="131678238">
-    <w:abstractNumId w:val="9"/>
+    <w:abstractNumId w:val="12"/>
   </w:num>
   <w:num w:numId="9" w16cid:durableId="586231486">
     <w:abstractNumId w:val="2"/>
   </w:num>
   <w:num w:numId="10" w16cid:durableId="537396362">
-    <w:abstractNumId w:val="5"/>
+    <w:abstractNumId w:val="8"/>
+  </w:num>
+  <w:num w:numId="11" w16cid:durableId="1207983651">
+    <w:abstractNumId w:val="7"/>
+  </w:num>
+  <w:num w:numId="12" w16cid:durableId="563103032">
+    <w:abstractNumId w:val="6"/>
+  </w:num>
+  <w:num w:numId="13" w16cid:durableId="367335839">
+    <w:abstractNumId w:val="3"/>
   </w:num>
 </w:numbering>
 </file>

</xml_diff>

<commit_message>
ajouter les avantages et les inconvinient et des petit modification sur les pherases
</commit_message>
<xml_diff>
--- a/CHAPITRE 01 contexte general du projet.docx
+++ b/CHAPITRE 01 contexte general du projet.docx
@@ -340,14 +340,28 @@
           <w:sz w:val="24"/>
           <w:szCs w:val="24"/>
         </w:rPr>
-        <w:t>Est ça nous pousse à poser</w:t>
-      </w:r>
-      <w:r>
-        <w:rPr>
-          <w:sz w:val="24"/>
-          <w:szCs w:val="24"/>
-        </w:rPr>
-        <w:t xml:space="preserve"> quelles questions, à ce </w:t>
+        <w:t>Et ça nous pousse à poser</w:t>
+      </w:r>
+      <w:r>
+        <w:rPr>
+          <w:sz w:val="24"/>
+          <w:szCs w:val="24"/>
+        </w:rPr>
+        <w:t xml:space="preserve"> quelles questions, </w:t>
+      </w:r>
+      <w:r>
+        <w:rPr>
+          <w:sz w:val="24"/>
+          <w:szCs w:val="24"/>
+        </w:rPr>
+        <w:t>a</w:t>
+      </w:r>
+      <w:r>
+        <w:rPr>
+          <w:sz w:val="24"/>
+          <w:szCs w:val="24"/>
+        </w:rPr>
+        <w:t xml:space="preserve"> ce </w:t>
       </w:r>
       <w:r>
         <w:rPr>
@@ -382,7 +396,36 @@
           <w:sz w:val="24"/>
           <w:szCs w:val="24"/>
         </w:rPr>
-        <w:t>cette plateforme ?</w:t>
+        <w:t>cette plateforme</w:t>
+      </w:r>
+      <w:r>
+        <w:rPr>
+          <w:sz w:val="24"/>
+          <w:szCs w:val="24"/>
+        </w:rPr>
+        <w:t xml:space="preserve"> ?</w:t>
+      </w:r>
+      <w:r>
+        <w:rPr>
+          <w:sz w:val="24"/>
+          <w:szCs w:val="24"/>
+        </w:rPr>
+        <w:t xml:space="preserve"> (</w:t>
+      </w:r>
+      <w:r>
+        <w:rPr>
+          <w:color w:val="FFC000" w:themeColor="accent4"/>
+          <w:sz w:val="24"/>
+          <w:szCs w:val="24"/>
+        </w:rPr>
+        <w:t>Et quelles sont les fonctionnalités qu’elle doit contenir cette dernière </w:t>
+      </w:r>
+      <w:r>
+        <w:rPr>
+          <w:sz w:val="24"/>
+          <w:szCs w:val="24"/>
+        </w:rPr>
+        <w:t>?)</w:t>
       </w:r>
     </w:p>
     <w:p>
@@ -508,7 +551,21 @@
           <w:sz w:val="24"/>
           <w:szCs w:val="24"/>
         </w:rPr>
-        <w:t xml:space="preserve"> la e-santé est officiellement définie au 7ème congre international de la télémédecine. </w:t>
+        <w:t xml:space="preserve"> l</w:t>
+      </w:r>
+      <w:r>
+        <w:rPr>
+          <w:sz w:val="24"/>
+          <w:szCs w:val="24"/>
+        </w:rPr>
+        <w:t>’</w:t>
+      </w:r>
+      <w:r>
+        <w:rPr>
+          <w:sz w:val="24"/>
+          <w:szCs w:val="24"/>
+        </w:rPr>
+        <w:t xml:space="preserve">e-santé est officiellement définie au 7ème congre international de la télémédecine. </w:t>
       </w:r>
     </w:p>
     <w:p>
@@ -631,7 +688,21 @@
           <w:sz w:val="24"/>
           <w:szCs w:val="24"/>
         </w:rPr>
-        <w:t xml:space="preserve"> la e-santé connaît sa progression la plus notable du a la crise sanitaire qui a offert une poussée d’accélération au secteur face à des enjeux nécessitant plus que jamais des solutions digitales pour répondre à la problématique de continuité des soins. </w:t>
+        <w:t xml:space="preserve"> l</w:t>
+      </w:r>
+      <w:r>
+        <w:rPr>
+          <w:sz w:val="24"/>
+          <w:szCs w:val="24"/>
+        </w:rPr>
+        <w:t>’</w:t>
+      </w:r>
+      <w:r>
+        <w:rPr>
+          <w:sz w:val="24"/>
+          <w:szCs w:val="24"/>
+        </w:rPr>
+        <w:t xml:space="preserve">e-santé connaît sa progression la plus notable du a la crise sanitaire qui a offert une poussée d’accélération au secteur face à des enjeux nécessitant plus que jamais des solutions digitales pour répondre à la problématique de continuité des soins. </w:t>
       </w:r>
     </w:p>
     <w:p>
@@ -669,7 +740,21 @@
           <w:sz w:val="24"/>
           <w:szCs w:val="24"/>
         </w:rPr>
-        <w:t xml:space="preserve"> des moyens mis en œuvre et des actions massives déjà réalisées ou en cours de réalisation, pour affirmer que la e-santé est prédisposée à un avenir brillant.</w:t>
+        <w:t xml:space="preserve"> des moyens mis en œuvre et des actions massives déjà réalisées ou en cours de réalisation, pour affirmer que l</w:t>
+      </w:r>
+      <w:r>
+        <w:rPr>
+          <w:sz w:val="24"/>
+          <w:szCs w:val="24"/>
+        </w:rPr>
+        <w:t>’</w:t>
+      </w:r>
+      <w:r>
+        <w:rPr>
+          <w:sz w:val="24"/>
+          <w:szCs w:val="24"/>
+        </w:rPr>
+        <w:t>e-santé est prédisposée à un avenir brillant.</w:t>
       </w:r>
     </w:p>
     <w:p>
@@ -733,6 +818,147 @@
       <w:pPr>
         <w:pStyle w:val="Paragraphedeliste"/>
         <w:numPr>
+          <w:ilvl w:val="0"/>
+          <w:numId w:val="14"/>
+        </w:numPr>
+        <w:rPr>
+          <w:sz w:val="24"/>
+          <w:szCs w:val="24"/>
+        </w:rPr>
+      </w:pPr>
+      <w:r>
+        <w:rPr>
+          <w:sz w:val="24"/>
+          <w:szCs w:val="24"/>
+        </w:rPr>
+        <w:t>L’e-santé permit de réduire les co</w:t>
+      </w:r>
+      <w:r>
+        <w:rPr>
+          <w:sz w:val="24"/>
+          <w:szCs w:val="24"/>
+        </w:rPr>
+        <w:t>u</w:t>
+      </w:r>
+      <w:r>
+        <w:rPr>
+          <w:sz w:val="24"/>
+          <w:szCs w:val="24"/>
+        </w:rPr>
+        <w:t>ts de déplacement pour les patients et d’impression des dossier pour les médecins.</w:t>
+      </w:r>
+    </w:p>
+    <w:p>
+      <w:pPr>
+        <w:numPr>
+          <w:ilvl w:val="0"/>
+          <w:numId w:val="14"/>
+        </w:numPr>
+        <w:rPr>
+          <w:sz w:val="24"/>
+          <w:szCs w:val="24"/>
+        </w:rPr>
+      </w:pPr>
+      <w:r>
+        <w:rPr>
+          <w:sz w:val="24"/>
+          <w:szCs w:val="24"/>
+        </w:rPr>
+        <w:t>Améliore la prise en charge des patients par les équipes médicales.</w:t>
+      </w:r>
+    </w:p>
+    <w:p>
+      <w:pPr>
+        <w:pStyle w:val="Paragraphedeliste"/>
+        <w:numPr>
+          <w:ilvl w:val="0"/>
+          <w:numId w:val="14"/>
+        </w:numPr>
+        <w:rPr>
+          <w:sz w:val="24"/>
+          <w:szCs w:val="24"/>
+        </w:rPr>
+      </w:pPr>
+      <w:r>
+        <w:rPr>
+          <w:sz w:val="24"/>
+          <w:szCs w:val="24"/>
+        </w:rPr>
+        <w:t xml:space="preserve">Réduire le temps passe dans les salles d’attente </w:t>
+      </w:r>
+    </w:p>
+    <w:p>
+      <w:pPr>
+        <w:pStyle w:val="Paragraphedeliste"/>
+        <w:numPr>
+          <w:ilvl w:val="0"/>
+          <w:numId w:val="14"/>
+        </w:numPr>
+        <w:rPr>
+          <w:sz w:val="24"/>
+          <w:szCs w:val="24"/>
+        </w:rPr>
+      </w:pPr>
+      <w:r>
+        <w:rPr>
+          <w:sz w:val="24"/>
+          <w:szCs w:val="24"/>
+        </w:rPr>
+        <w:t>Facilite la procédure de prendre un rendez-vous pour les patients.</w:t>
+      </w:r>
+    </w:p>
+    <w:p>
+      <w:pPr>
+        <w:pStyle w:val="Paragraphedeliste"/>
+        <w:numPr>
+          <w:ilvl w:val="0"/>
+          <w:numId w:val="14"/>
+        </w:numPr>
+        <w:rPr>
+          <w:sz w:val="24"/>
+          <w:szCs w:val="24"/>
+        </w:rPr>
+      </w:pPr>
+      <w:r>
+        <w:rPr>
+          <w:sz w:val="24"/>
+          <w:szCs w:val="24"/>
+        </w:rPr>
+        <w:t>Obtenir des conseils médicaux rapidement.</w:t>
+      </w:r>
+    </w:p>
+    <w:p>
+      <w:pPr>
+        <w:pStyle w:val="Paragraphedeliste"/>
+        <w:numPr>
+          <w:ilvl w:val="0"/>
+          <w:numId w:val="14"/>
+        </w:numPr>
+        <w:rPr>
+          <w:sz w:val="24"/>
+          <w:szCs w:val="24"/>
+        </w:rPr>
+      </w:pPr>
+      <w:r>
+        <w:rPr>
+          <w:sz w:val="24"/>
+          <w:szCs w:val="24"/>
+        </w:rPr>
+        <w:t xml:space="preserve">Facilite la gestion des rendez-vous pour les patriciens. </w:t>
+      </w:r>
+    </w:p>
+    <w:p>
+      <w:pPr>
+        <w:rPr>
+          <w:sz w:val="24"/>
+          <w:szCs w:val="24"/>
+        </w:rPr>
+      </w:pPr>
+    </w:p>
+    <w:p>
+      <w:pPr>
+        <w:pStyle w:val="Paragraphedeliste"/>
+        <w:numPr>
           <w:ilvl w:val="1"/>
           <w:numId w:val="5"/>
         </w:numPr>
@@ -757,6 +983,145 @@
         <w:t>Inconvénients</w:t>
       </w:r>
       <w:bookmarkEnd w:id="6"/>
+      <w:r>
+        <w:rPr>
+          <w:b/>
+          <w:bCs/>
+          <w:sz w:val="28"/>
+          <w:szCs w:val="28"/>
+        </w:rPr>
+        <w:t xml:space="preserve">    </w:t>
+      </w:r>
+    </w:p>
+    <w:p>
+      <w:pPr>
+        <w:pStyle w:val="Paragraphedeliste"/>
+        <w:numPr>
+          <w:ilvl w:val="0"/>
+          <w:numId w:val="15"/>
+        </w:numPr>
+        <w:ind w:left="1134" w:hanging="425"/>
+        <w:rPr>
+          <w:sz w:val="24"/>
+          <w:szCs w:val="24"/>
+        </w:rPr>
+      </w:pPr>
+      <w:r>
+        <w:rPr>
+          <w:sz w:val="24"/>
+          <w:szCs w:val="24"/>
+        </w:rPr>
+        <w:t>Difficile à utiliser par les personnes âgées qui n’ont pas de connaissance dans le domaine technologique.</w:t>
+      </w:r>
+    </w:p>
+    <w:p>
+      <w:pPr>
+        <w:pStyle w:val="Paragraphedeliste"/>
+        <w:numPr>
+          <w:ilvl w:val="0"/>
+          <w:numId w:val="15"/>
+        </w:numPr>
+        <w:ind w:left="1134" w:hanging="425"/>
+        <w:rPr>
+          <w:color w:val="FF0000"/>
+          <w:sz w:val="24"/>
+          <w:szCs w:val="24"/>
+        </w:rPr>
+      </w:pPr>
+      <w:r>
+        <w:rPr>
+          <w:color w:val="FF0000"/>
+          <w:sz w:val="24"/>
+          <w:szCs w:val="24"/>
+        </w:rPr>
+        <w:t>Limite la relation entre le médecin et son patient. (Beaucoup plus c’est la télémédecine)</w:t>
+      </w:r>
+    </w:p>
+    <w:p>
+      <w:pPr>
+        <w:pStyle w:val="Paragraphedeliste"/>
+        <w:numPr>
+          <w:ilvl w:val="0"/>
+          <w:numId w:val="15"/>
+        </w:numPr>
+        <w:ind w:left="1134" w:hanging="425"/>
+        <w:rPr>
+          <w:sz w:val="24"/>
+          <w:szCs w:val="24"/>
+        </w:rPr>
+      </w:pPr>
+      <w:r>
+        <w:rPr>
+          <w:sz w:val="24"/>
+          <w:szCs w:val="24"/>
+        </w:rPr>
+        <w:t>Moins assurance de la confidentialité des données médicales.</w:t>
+      </w:r>
+    </w:p>
+    <w:p>
+      <w:pPr>
+        <w:pStyle w:val="Paragraphedeliste"/>
+        <w:numPr>
+          <w:ilvl w:val="0"/>
+          <w:numId w:val="15"/>
+        </w:numPr>
+        <w:ind w:left="1134" w:hanging="425"/>
+        <w:rPr>
+          <w:sz w:val="24"/>
+          <w:szCs w:val="24"/>
+        </w:rPr>
+      </w:pPr>
+      <w:r>
+        <w:rPr>
+          <w:sz w:val="24"/>
+          <w:szCs w:val="24"/>
+        </w:rPr>
+        <w:t>Le problème de protection des données personnelle.</w:t>
+      </w:r>
+    </w:p>
+    <w:p>
+      <w:pPr>
+        <w:pStyle w:val="Paragraphedeliste"/>
+        <w:numPr>
+          <w:ilvl w:val="0"/>
+          <w:numId w:val="15"/>
+        </w:numPr>
+        <w:ind w:left="1134" w:hanging="425"/>
+        <w:rPr>
+          <w:sz w:val="24"/>
+          <w:szCs w:val="24"/>
+        </w:rPr>
+      </w:pPr>
+      <w:r>
+        <w:rPr>
+          <w:sz w:val="24"/>
+          <w:szCs w:val="24"/>
+        </w:rPr>
+        <w:t>L’internet n’est pas toujours faible et il peut y avoir des informations incorrectes.</w:t>
+      </w:r>
+    </w:p>
+    <w:p>
+      <w:pPr>
+        <w:pStyle w:val="Paragraphedeliste"/>
+        <w:ind w:left="465"/>
+        <w:rPr>
+          <w:sz w:val="24"/>
+          <w:szCs w:val="24"/>
+        </w:rPr>
+      </w:pPr>
+    </w:p>
+    <w:p>
+      <w:pPr>
+        <w:spacing w:line="360" w:lineRule="auto"/>
+        <w:ind w:left="709"/>
+        <w:outlineLvl w:val="1"/>
+        <w:rPr>
+          <w:b/>
+          <w:bCs/>
+          <w:sz w:val="28"/>
+          <w:szCs w:val="28"/>
+        </w:rPr>
+      </w:pPr>
     </w:p>
     <w:p>
       <w:pPr>
@@ -782,9 +1147,90 @@
           <w:sz w:val="28"/>
           <w:szCs w:val="28"/>
         </w:rPr>
+        <w:lastRenderedPageBreak/>
         <w:t>Etude de l’existence</w:t>
       </w:r>
       <w:bookmarkEnd w:id="7"/>
+    </w:p>
+    <w:p>
+      <w:pPr>
+        <w:ind w:left="360"/>
+        <w:rPr>
+          <w:sz w:val="24"/>
+          <w:szCs w:val="24"/>
+        </w:rPr>
+      </w:pPr>
+      <w:r>
+        <w:rPr>
+          <w:sz w:val="24"/>
+          <w:szCs w:val="24"/>
+        </w:rPr>
+        <w:t xml:space="preserve">Nous avons cité auparavant que l’e-santé a vu une énorme évolution ses derniers temp dans les pays étranger. On peut prendre comme titre d’Example la France qui a plusieurs plats-forme e-santé permis eux </w:t>
+      </w:r>
+      <w:r>
+        <w:rPr>
+          <w:b/>
+          <w:bCs/>
+          <w:i/>
+          <w:iCs/>
+          <w:sz w:val="24"/>
+          <w:szCs w:val="24"/>
+        </w:rPr>
+        <w:t>doctolib</w:t>
+      </w:r>
+      <w:r>
+        <w:rPr>
+          <w:sz w:val="24"/>
+          <w:szCs w:val="24"/>
+        </w:rPr>
+        <w:t xml:space="preserve"> ainsi que</w:t>
+      </w:r>
+      <w:r>
+        <w:rPr>
+          <w:b/>
+          <w:bCs/>
+          <w:sz w:val="24"/>
+          <w:szCs w:val="24"/>
+        </w:rPr>
+        <w:t xml:space="preserve"> </w:t>
+      </w:r>
+      <w:r>
+        <w:rPr>
+          <w:b/>
+          <w:bCs/>
+          <w:i/>
+          <w:iCs/>
+          <w:sz w:val="24"/>
+          <w:szCs w:val="24"/>
+        </w:rPr>
+        <w:t>lifen</w:t>
+      </w:r>
+      <w:r>
+        <w:rPr>
+          <w:sz w:val="24"/>
+          <w:szCs w:val="24"/>
+        </w:rPr>
+        <w:t xml:space="preserve">. On va évaluer ces plats-forme par apport aux certains critères de qualité proviennent de livre référence dans la partie bibliographie </w:t>
+      </w:r>
+      <w:r>
+        <w:rPr>
+          <w:sz w:val="24"/>
+          <w:szCs w:val="24"/>
+        </w:rPr>
+        <w:t>.</w:t>
+      </w:r>
+    </w:p>
+    <w:p>
+      <w:pPr>
+        <w:spacing w:line="360" w:lineRule="auto"/>
+        <w:outlineLvl w:val="0"/>
+        <w:rPr>
+          <w:b/>
+          <w:bCs/>
+          <w:sz w:val="28"/>
+          <w:szCs w:val="28"/>
+        </w:rPr>
+      </w:pPr>
     </w:p>
     <w:p>
       <w:pPr>
@@ -1174,78 +1620,147 @@
           <w:sz w:val="24"/>
           <w:szCs w:val="24"/>
         </w:rPr>
-        <w:t xml:space="preserve"> et de </w:t>
-      </w:r>
-      <w:r>
-        <w:rPr>
-          <w:sz w:val="24"/>
-          <w:szCs w:val="24"/>
-        </w:rPr>
-        <w:t>positionnée un praticien</w:t>
-      </w:r>
-      <w:r>
-        <w:rPr>
-          <w:sz w:val="24"/>
-          <w:szCs w:val="24"/>
-        </w:rPr>
-        <w:t xml:space="preserve"> surtout pour les personnes qui ont des maladie chronique</w:t>
-      </w:r>
-      <w:r>
-        <w:rPr>
-          <w:sz w:val="24"/>
-          <w:szCs w:val="24"/>
-        </w:rPr>
-        <w:t xml:space="preserve"> et g</w:t>
-      </w:r>
-      <w:r>
-        <w:rPr>
-          <w:sz w:val="24"/>
-          <w:szCs w:val="24"/>
-        </w:rPr>
-        <w:t>éré</w:t>
-      </w:r>
-      <w:r>
-        <w:rPr>
-          <w:sz w:val="24"/>
-          <w:szCs w:val="24"/>
-        </w:rPr>
-        <w:t xml:space="preserve"> aussi</w:t>
-      </w:r>
-      <w:r>
-        <w:rPr>
-          <w:sz w:val="24"/>
-          <w:szCs w:val="24"/>
-        </w:rPr>
-        <w:t xml:space="preserve"> ces rendez-vous facilement</w:t>
-      </w:r>
-      <w:r>
-        <w:rPr>
-          <w:sz w:val="24"/>
-          <w:szCs w:val="24"/>
-        </w:rPr>
-        <w:t>. Elle permette de c</w:t>
-      </w:r>
-      <w:r>
-        <w:rPr>
-          <w:sz w:val="24"/>
-          <w:szCs w:val="24"/>
-        </w:rPr>
-        <w:t xml:space="preserve">rée une </w:t>
-      </w:r>
-      <w:r>
-        <w:rPr>
-          <w:sz w:val="24"/>
-          <w:szCs w:val="24"/>
-        </w:rPr>
-        <w:lastRenderedPageBreak/>
-        <w:t>relation de confiance entre les médicine et les patients</w:t>
-      </w:r>
-      <w:r>
-        <w:rPr>
-          <w:sz w:val="24"/>
-          <w:szCs w:val="24"/>
-        </w:rPr>
-        <w:t xml:space="preserve"> et de p</w:t>
+        <w:t>,</w:t>
+      </w:r>
+      <w:r>
+        <w:rPr>
+          <w:sz w:val="24"/>
+          <w:szCs w:val="24"/>
+        </w:rPr>
+        <w:t xml:space="preserve"> </w:t>
+      </w:r>
+      <w:r>
+        <w:rPr>
+          <w:sz w:val="24"/>
+          <w:szCs w:val="24"/>
+        </w:rPr>
+        <w:t>au positionnement d’</w:t>
+      </w:r>
+      <w:r>
+        <w:rPr>
+          <w:sz w:val="24"/>
+          <w:szCs w:val="24"/>
+        </w:rPr>
+        <w:t>un praticien</w:t>
+      </w:r>
+      <w:r>
+        <w:rPr>
+          <w:sz w:val="24"/>
+          <w:szCs w:val="24"/>
+        </w:rPr>
+        <w:t xml:space="preserve"> surtout pour les personnes qui ont des maladie</w:t>
+      </w:r>
+      <w:r>
+        <w:rPr>
+          <w:sz w:val="24"/>
+          <w:szCs w:val="24"/>
+        </w:rPr>
+        <w:t>s</w:t>
+      </w:r>
+      <w:r>
+        <w:rPr>
+          <w:sz w:val="24"/>
+          <w:szCs w:val="24"/>
+        </w:rPr>
+        <w:t xml:space="preserve"> chronique</w:t>
+      </w:r>
+      <w:r>
+        <w:rPr>
+          <w:sz w:val="24"/>
+          <w:szCs w:val="24"/>
+        </w:rPr>
+        <w:t xml:space="preserve"> et</w:t>
+      </w:r>
+      <w:r>
+        <w:rPr>
+          <w:sz w:val="24"/>
+          <w:szCs w:val="24"/>
+        </w:rPr>
+        <w:t xml:space="preserve"> à la gestion des rendez-vous pour les patriciens</w:t>
+      </w:r>
+      <w:r>
+        <w:rPr>
+          <w:sz w:val="24"/>
+          <w:szCs w:val="24"/>
+        </w:rPr>
+        <w:t xml:space="preserve">. Elle permette </w:t>
+      </w:r>
+      <w:r>
+        <w:rPr>
+          <w:sz w:val="24"/>
+          <w:szCs w:val="24"/>
+        </w:rPr>
+        <w:t xml:space="preserve">aussi </w:t>
+      </w:r>
+      <w:r>
+        <w:rPr>
+          <w:sz w:val="24"/>
+          <w:szCs w:val="24"/>
+        </w:rPr>
+        <w:t>de c</w:t>
+      </w:r>
+      <w:r>
+        <w:rPr>
+          <w:sz w:val="24"/>
+          <w:szCs w:val="24"/>
+        </w:rPr>
+        <w:t>rée une relation de confiance entre le</w:t>
+      </w:r>
+      <w:r>
+        <w:rPr>
+          <w:sz w:val="24"/>
+          <w:szCs w:val="24"/>
+        </w:rPr>
+        <w:t xml:space="preserve"> </w:t>
+      </w:r>
+      <w:r>
+        <w:rPr>
+          <w:sz w:val="24"/>
+          <w:szCs w:val="24"/>
+        </w:rPr>
+        <w:t>méd</w:t>
+      </w:r>
+      <w:r>
+        <w:rPr>
+          <w:sz w:val="24"/>
+          <w:szCs w:val="24"/>
+        </w:rPr>
+        <w:t>ecin</w:t>
+      </w:r>
+      <w:r>
+        <w:rPr>
+          <w:sz w:val="24"/>
+          <w:szCs w:val="24"/>
+        </w:rPr>
+        <w:t xml:space="preserve"> et </w:t>
+      </w:r>
+      <w:r>
+        <w:rPr>
+          <w:sz w:val="24"/>
+          <w:szCs w:val="24"/>
+        </w:rPr>
+        <w:t>son</w:t>
+      </w:r>
+      <w:r>
+        <w:rPr>
+          <w:sz w:val="24"/>
+          <w:szCs w:val="24"/>
+        </w:rPr>
+        <w:t xml:space="preserve"> patient</w:t>
+      </w:r>
+      <w:r>
+        <w:rPr>
+          <w:sz w:val="24"/>
+          <w:szCs w:val="24"/>
+        </w:rPr>
+        <w:t>,</w:t>
+      </w:r>
+      <w:r>
+        <w:rPr>
+          <w:sz w:val="24"/>
+          <w:szCs w:val="24"/>
+        </w:rPr>
+        <w:t xml:space="preserve"> de p</w:t>
       </w:r>
       <w:r>
         <w:rPr>
@@ -1266,7 +1781,21 @@
           <w:sz w:val="24"/>
           <w:szCs w:val="24"/>
         </w:rPr>
-        <w:t xml:space="preserve"> pour cultiver et sensibiliser la société algérienne.</w:t>
+        <w:t xml:space="preserve"> pour cultiver et sensibiliser</w:t>
+      </w:r>
+      <w:r>
+        <w:rPr>
+          <w:sz w:val="24"/>
+          <w:szCs w:val="24"/>
+        </w:rPr>
+        <w:t xml:space="preserve"> l’ensemble des patients intéresser</w:t>
+      </w:r>
+      <w:r>
+        <w:rPr>
+          <w:sz w:val="24"/>
+          <w:szCs w:val="24"/>
+        </w:rPr>
+        <w:t>.</w:t>
       </w:r>
     </w:p>
     <w:p>
@@ -1354,7 +1883,14 @@
           <w:sz w:val="24"/>
           <w:szCs w:val="24"/>
         </w:rPr>
-        <w:t xml:space="preserve"> et les membre de la société algérienne </w:t>
+        <w:t xml:space="preserve"> et les membre de la société algérienne</w:t>
+      </w:r>
+      <w:r>
+        <w:rPr>
+          <w:sz w:val="24"/>
+          <w:szCs w:val="24"/>
+        </w:rPr>
+        <w:t>.</w:t>
       </w:r>
     </w:p>
     <w:p>
@@ -1450,7 +1986,35 @@
           <w:sz w:val="24"/>
           <w:szCs w:val="24"/>
         </w:rPr>
-        <w:t> : sont des plateformes e-santé françaises qui permettes d’améliorer la Gestion opérationnelle ainsi que le quotidien des praticiens de santé et des patients.</w:t>
+        <w:t> : sont des plateformes e-santé françaises qui permette</w:t>
+      </w:r>
+      <w:r>
+        <w:rPr>
+          <w:sz w:val="24"/>
+          <w:szCs w:val="24"/>
+        </w:rPr>
+        <w:t>nt</w:t>
+      </w:r>
+      <w:r>
+        <w:rPr>
+          <w:sz w:val="24"/>
+          <w:szCs w:val="24"/>
+        </w:rPr>
+        <w:t xml:space="preserve"> d’améliorer la Gestion opérationnelle ainsi que le quotidien des </w:t>
+      </w:r>
+      <w:r>
+        <w:rPr>
+          <w:sz w:val="24"/>
+          <w:szCs w:val="24"/>
+        </w:rPr>
+        <w:t>professionnelle</w:t>
+      </w:r>
+      <w:r>
+        <w:rPr>
+          <w:sz w:val="24"/>
+          <w:szCs w:val="24"/>
+        </w:rPr>
+        <w:t xml:space="preserve"> de santé et des patients.</w:t>
       </w:r>
     </w:p>
     <w:p>
@@ -1554,6 +2118,7 @@
           <w:sz w:val="28"/>
           <w:szCs w:val="28"/>
         </w:rPr>
+        <w:lastRenderedPageBreak/>
         <w:t>Les besoins non fonctionnels</w:t>
       </w:r>
       <w:bookmarkEnd w:id="16"/>
@@ -1742,7 +2307,7 @@
                     <pic:cNvPicPr/>
                   </pic:nvPicPr>
                   <pic:blipFill>
-                    <a:blip r:embed="rId6">
+                    <a:blip r:embed="rId8">
                       <a:extLst>
                         <a:ext uri="{28A0092B-C50C-407E-A947-70E740481C1C}">
                           <a14:useLocalDpi xmlns:a14="http://schemas.microsoft.com/office/drawing/2010/main" val="0"/>
@@ -1839,7 +2404,7 @@
                     </pic:cNvPicPr>
                   </pic:nvPicPr>
                   <pic:blipFill>
-                    <a:blip r:embed="rId7">
+                    <a:blip r:embed="rId9">
                       <a:extLst>
                         <a:ext uri="{28A0092B-C50C-407E-A947-70E740481C1C}">
                           <a14:useLocalDpi xmlns:a14="http://schemas.microsoft.com/office/drawing/2010/main" val="0"/>
@@ -1911,6 +2476,7 @@
         <w:rPr>
           <w:noProof/>
         </w:rPr>
+        <w:lastRenderedPageBreak/>
         <w:drawing>
           <wp:inline distT="0" distB="0" distL="0" distR="0" wp14:anchorId="7189C2A9" wp14:editId="495206F1">
             <wp:extent cx="2261286" cy="2103636"/>
@@ -1927,7 +2493,7 @@
                     <pic:cNvPicPr/>
                   </pic:nvPicPr>
                   <pic:blipFill>
-                    <a:blip r:embed="rId8"/>
+                    <a:blip r:embed="rId10"/>
                     <a:stretch>
                       <a:fillRect/>
                     </a:stretch>
@@ -2154,7 +2720,7 @@
           <w:sz w:val="24"/>
           <w:szCs w:val="24"/>
         </w:rPr>
-        <w:t xml:space="preserve"> il n’y a pas d’échange financiers entre les deux côtés. Ce travail est une aide caritative pour une association. </w:t>
+        <w:t xml:space="preserve"> il n’y a pas d’échange financiers entre les deux côtés. Ce travail est un aide caritative pour une association. </w:t>
       </w:r>
     </w:p>
     <w:p>
@@ -2208,14 +2774,7 @@
           <w:sz w:val="24"/>
           <w:szCs w:val="24"/>
         </w:rPr>
-        <w:t> </w:t>
-      </w:r>
-      <w:r>
-        <w:rPr>
-          <w:sz w:val="24"/>
-          <w:szCs w:val="24"/>
-        </w:rPr>
-        <w:t>est dehors notre service.</w:t>
+        <w:t> est dehors notre service.</w:t>
       </w:r>
     </w:p>
     <w:p>
@@ -2277,7 +2836,6 @@
           <w:sz w:val="24"/>
           <w:szCs w:val="24"/>
         </w:rPr>
-        <w:lastRenderedPageBreak/>
         <w:t>Déclaration sur l’honneur sur l’utilisation</w:t>
       </w:r>
       <w:r>
@@ -2294,7 +2852,21 @@
           <w:sz w:val="24"/>
           <w:szCs w:val="24"/>
         </w:rPr>
-        <w:t xml:space="preserve"> l’association déclare sur l’honneur que les revenus de cette plateforme seront utilisés pour l’association et non pour des intérêts personnels </w:t>
+        <w:t xml:space="preserve"> l’association déclare sur l’honneur que les revenus de cette plateforme seront utilisés pour l’association et non pour des intérêts personnels</w:t>
+      </w:r>
+      <w:r>
+        <w:rPr>
+          <w:sz w:val="24"/>
+          <w:szCs w:val="24"/>
+        </w:rPr>
+        <w:t>.</w:t>
+      </w:r>
+      <w:r>
+        <w:rPr>
+          <w:sz w:val="24"/>
+          <w:szCs w:val="24"/>
+        </w:rPr>
+        <w:t xml:space="preserve"> </w:t>
       </w:r>
     </w:p>
     <w:p>
@@ -2601,6 +3173,7 @@
           <w:sz w:val="28"/>
           <w:szCs w:val="28"/>
         </w:rPr>
+        <w:lastRenderedPageBreak/>
         <w:t>Planning</w:t>
       </w:r>
       <w:bookmarkEnd w:id="24"/>
@@ -5615,6 +6188,7 @@
           <w:sz w:val="24"/>
           <w:szCs w:val="24"/>
         </w:rPr>
+        <w:lastRenderedPageBreak/>
         <w:t>MSSanté</w:t>
       </w:r>
     </w:p>
@@ -5808,9 +6382,171 @@
 </w:document>
 </file>
 
+<file path=word/endnotes.xml><?xml version="1.0" encoding="utf-8"?>
+<w:endnotes xmlns:wpc="http://schemas.microsoft.com/office/word/2010/wordprocessingCanvas" xmlns:cx="http://schemas.microsoft.com/office/drawing/2014/chartex" xmlns:cx1="http://schemas.microsoft.com/office/drawing/2015/9/8/chartex" xmlns:cx2="http://schemas.microsoft.com/office/drawing/2015/10/21/chartex" xmlns:cx3="http://schemas.microsoft.com/office/drawing/2016/5/9/chartex" xmlns:cx4="http://schemas.microsoft.com/office/drawing/2016/5/10/chartex" xmlns:cx5="http://schemas.microsoft.com/office/drawing/2016/5/11/chartex" xmlns:cx6="http://schemas.microsoft.com/office/drawing/2016/5/12/chartex" xmlns:cx7="http://schemas.microsoft.com/office/drawing/2016/5/13/chartex" xmlns:cx8="http://schemas.microsoft.com/office/drawing/2016/5/14/chartex" xmlns:mc="http://schemas.openxmlformats.org/markup-compatibility/2006" xmlns:aink="http://schemas.microsoft.com/office/drawing/2016/ink" xmlns:am3d="http://schemas.microsoft.com/office/drawing/2017/model3d" xmlns:o="urn:schemas-microsoft-com:office:office" xmlns:oel="http://schemas.microsoft.com/office/2019/extlst" xmlns:r="http://schemas.openxmlformats.org/officeDocument/2006/relationships" xmlns:m="http://schemas.openxmlformats.org/officeDocument/2006/math" xmlns:v="urn:schemas-microsoft-com:vml" xmlns:wp14="http://schemas.microsoft.com/office/word/2010/wordprocessingDrawing" xmlns:wp="http://schemas.openxmlformats.org/drawingml/2006/wordprocessingDrawing" xmlns:w10="urn:schemas-microsoft-com:office:word" xmlns:w="http://schemas.openxmlformats.org/wordprocessingml/2006/main" xmlns:w14="http://schemas.microsoft.com/office/word/2010/wordml" xmlns:w15="http://schemas.microsoft.com/office/word/2012/wordml" xmlns:w16cex="http://schemas.microsoft.com/office/word/2018/wordml/cex" xmlns:w16cid="http://schemas.microsoft.com/office/word/2016/wordml/cid" xmlns:w16="http://schemas.microsoft.com/office/word/2018/wordml" xmlns:w16sdtdh="http://schemas.microsoft.com/office/word/2020/wordml/sdtdatahash" xmlns:w16se="http://schemas.microsoft.com/office/word/2015/wordml/symex" xmlns:wpg="http://schemas.microsoft.com/office/word/2010/wordprocessingGroup" xmlns:wpi="http://schemas.microsoft.com/office/word/2010/wordprocessingInk" xmlns:wne="http://schemas.microsoft.com/office/word/2006/wordml" xmlns:wps="http://schemas.microsoft.com/office/word/2010/wordprocessingShape" mc:Ignorable="w14 w15 w16se w16cid w16 w16cex w16sdtdh wp14">
+  <w:endnote w:type="separator" w:id="-1">
+    <w:p>
+      <w:pPr>
+        <w:spacing w:after="0" w:line="240" w:lineRule="auto"/>
+      </w:pPr>
+      <w:r>
+        <w:separator/>
+      </w:r>
+    </w:p>
+  </w:endnote>
+  <w:endnote w:type="continuationSeparator" w:id="0">
+    <w:p>
+      <w:pPr>
+        <w:spacing w:after="0" w:line="240" w:lineRule="auto"/>
+      </w:pPr>
+      <w:r>
+        <w:continuationSeparator/>
+      </w:r>
+    </w:p>
+  </w:endnote>
+</w:endnotes>
+</file>
+
+<file path=word/footnotes.xml><?xml version="1.0" encoding="utf-8"?>
+<w:footnotes xmlns:wpc="http://schemas.microsoft.com/office/word/2010/wordprocessingCanvas" xmlns:cx="http://schemas.microsoft.com/office/drawing/2014/chartex" xmlns:cx1="http://schemas.microsoft.com/office/drawing/2015/9/8/chartex" xmlns:cx2="http://schemas.microsoft.com/office/drawing/2015/10/21/chartex" xmlns:cx3="http://schemas.microsoft.com/office/drawing/2016/5/9/chartex" xmlns:cx4="http://schemas.microsoft.com/office/drawing/2016/5/10/chartex" xmlns:cx5="http://schemas.microsoft.com/office/drawing/2016/5/11/chartex" xmlns:cx6="http://schemas.microsoft.com/office/drawing/2016/5/12/chartex" xmlns:cx7="http://schemas.microsoft.com/office/drawing/2016/5/13/chartex" xmlns:cx8="http://schemas.microsoft.com/office/drawing/2016/5/14/chartex" xmlns:mc="http://schemas.openxmlformats.org/markup-compatibility/2006" xmlns:aink="http://schemas.microsoft.com/office/drawing/2016/ink" xmlns:am3d="http://schemas.microsoft.com/office/drawing/2017/model3d" xmlns:o="urn:schemas-microsoft-com:office:office" xmlns:oel="http://schemas.microsoft.com/office/2019/extlst" xmlns:r="http://schemas.openxmlformats.org/officeDocument/2006/relationships" xmlns:m="http://schemas.openxmlformats.org/officeDocument/2006/math" xmlns:v="urn:schemas-microsoft-com:vml" xmlns:wp14="http://schemas.microsoft.com/office/word/2010/wordprocessingDrawing" xmlns:wp="http://schemas.openxmlformats.org/drawingml/2006/wordprocessingDrawing" xmlns:w10="urn:schemas-microsoft-com:office:word" xmlns:w="http://schemas.openxmlformats.org/wordprocessingml/2006/main" xmlns:w14="http://schemas.microsoft.com/office/word/2010/wordml" xmlns:w15="http://schemas.microsoft.com/office/word/2012/wordml" xmlns:w16cex="http://schemas.microsoft.com/office/word/2018/wordml/cex" xmlns:w16cid="http://schemas.microsoft.com/office/word/2016/wordml/cid" xmlns:w16="http://schemas.microsoft.com/office/word/2018/wordml" xmlns:w16sdtdh="http://schemas.microsoft.com/office/word/2020/wordml/sdtdatahash" xmlns:w16se="http://schemas.microsoft.com/office/word/2015/wordml/symex" xmlns:wpg="http://schemas.microsoft.com/office/word/2010/wordprocessingGroup" xmlns:wpi="http://schemas.microsoft.com/office/word/2010/wordprocessingInk" xmlns:wne="http://schemas.microsoft.com/office/word/2006/wordml" xmlns:wps="http://schemas.microsoft.com/office/word/2010/wordprocessingShape" mc:Ignorable="w14 w15 w16se w16cid w16 w16cex w16sdtdh wp14">
+  <w:footnote w:type="separator" w:id="-1">
+    <w:p>
+      <w:pPr>
+        <w:spacing w:after="0" w:line="240" w:lineRule="auto"/>
+      </w:pPr>
+      <w:r>
+        <w:separator/>
+      </w:r>
+    </w:p>
+  </w:footnote>
+  <w:footnote w:type="continuationSeparator" w:id="0">
+    <w:p>
+      <w:pPr>
+        <w:spacing w:after="0" w:line="240" w:lineRule="auto"/>
+      </w:pPr>
+      <w:r>
+        <w:continuationSeparator/>
+      </w:r>
+    </w:p>
+  </w:footnote>
+</w:footnotes>
+</file>
+
 <file path=word/numbering.xml><?xml version="1.0" encoding="utf-8"?>
 <w:numbering xmlns:wpc="http://schemas.microsoft.com/office/word/2010/wordprocessingCanvas" xmlns:cx="http://schemas.microsoft.com/office/drawing/2014/chartex" xmlns:cx1="http://schemas.microsoft.com/office/drawing/2015/9/8/chartex" xmlns:cx2="http://schemas.microsoft.com/office/drawing/2015/10/21/chartex" xmlns:cx3="http://schemas.microsoft.com/office/drawing/2016/5/9/chartex" xmlns:cx4="http://schemas.microsoft.com/office/drawing/2016/5/10/chartex" xmlns:cx5="http://schemas.microsoft.com/office/drawing/2016/5/11/chartex" xmlns:cx6="http://schemas.microsoft.com/office/drawing/2016/5/12/chartex" xmlns:cx7="http://schemas.microsoft.com/office/drawing/2016/5/13/chartex" xmlns:cx8="http://schemas.microsoft.com/office/drawing/2016/5/14/chartex" xmlns:mc="http://schemas.openxmlformats.org/markup-compatibility/2006" xmlns:aink="http://schemas.microsoft.com/office/drawing/2016/ink" xmlns:am3d="http://schemas.microsoft.com/office/drawing/2017/model3d" xmlns:o="urn:schemas-microsoft-com:office:office" xmlns:oel="http://schemas.microsoft.com/office/2019/extlst" xmlns:r="http://schemas.openxmlformats.org/officeDocument/2006/relationships" xmlns:m="http://schemas.openxmlformats.org/officeDocument/2006/math" xmlns:v="urn:schemas-microsoft-com:vml" xmlns:wp14="http://schemas.microsoft.com/office/word/2010/wordprocessingDrawing" xmlns:wp="http://schemas.openxmlformats.org/drawingml/2006/wordprocessingDrawing" xmlns:w10="urn:schemas-microsoft-com:office:word" xmlns:w="http://schemas.openxmlformats.org/wordprocessingml/2006/main" xmlns:w14="http://schemas.microsoft.com/office/word/2010/wordml" xmlns:w15="http://schemas.microsoft.com/office/word/2012/wordml" xmlns:w16cex="http://schemas.microsoft.com/office/word/2018/wordml/cex" xmlns:w16cid="http://schemas.microsoft.com/office/word/2016/wordml/cid" xmlns:w16="http://schemas.microsoft.com/office/word/2018/wordml" xmlns:w16sdtdh="http://schemas.microsoft.com/office/word/2020/wordml/sdtdatahash" xmlns:w16se="http://schemas.microsoft.com/office/word/2015/wordml/symex" xmlns:wpg="http://schemas.microsoft.com/office/word/2010/wordprocessingGroup" xmlns:wpi="http://schemas.microsoft.com/office/word/2010/wordprocessingInk" xmlns:wne="http://schemas.microsoft.com/office/word/2006/wordml" xmlns:wps="http://schemas.microsoft.com/office/word/2010/wordprocessingShape" mc:Ignorable="w14 w15 w16se w16cid w16 w16cex w16sdtdh wp14">
   <w:abstractNum w:abstractNumId="0" w15:restartNumberingAfterBreak="0">
+    <w:nsid w:val="021E60E1"/>
+    <w:multiLevelType w:val="hybridMultilevel"/>
+    <w:tmpl w:val="FFFFFFFF"/>
+    <w:lvl w:ilvl="0" w:tplc="CBDAFF96">
+      <w:numFmt w:val="bullet"/>
+      <w:lvlText w:val="-"/>
+      <w:lvlJc w:val="left"/>
+      <w:pPr>
+        <w:ind w:left="1080" w:hanging="360"/>
+      </w:pPr>
+      <w:rPr>
+        <w:rFonts w:ascii="Calibri" w:eastAsiaTheme="minorEastAsia" w:hAnsi="Calibri" w:hint="default"/>
+      </w:rPr>
+    </w:lvl>
+    <w:lvl w:ilvl="1" w:tplc="040C0003" w:tentative="1">
+      <w:start w:val="1"/>
+      <w:numFmt w:val="bullet"/>
+      <w:lvlText w:val="o"/>
+      <w:lvlJc w:val="left"/>
+      <w:pPr>
+        <w:ind w:left="1800" w:hanging="360"/>
+      </w:pPr>
+      <w:rPr>
+        <w:rFonts w:ascii="Courier New" w:hAnsi="Courier New" w:hint="default"/>
+      </w:rPr>
+    </w:lvl>
+    <w:lvl w:ilvl="2" w:tplc="040C0005" w:tentative="1">
+      <w:start w:val="1"/>
+      <w:numFmt w:val="bullet"/>
+      <w:lvlText w:val=""/>
+      <w:lvlJc w:val="left"/>
+      <w:pPr>
+        <w:ind w:left="2520" w:hanging="360"/>
+      </w:pPr>
+      <w:rPr>
+        <w:rFonts w:ascii="Wingdings" w:hAnsi="Wingdings" w:hint="default"/>
+      </w:rPr>
+    </w:lvl>
+    <w:lvl w:ilvl="3" w:tplc="040C0001" w:tentative="1">
+      <w:start w:val="1"/>
+      <w:numFmt w:val="bullet"/>
+      <w:lvlText w:val=""/>
+      <w:lvlJc w:val="left"/>
+      <w:pPr>
+        <w:ind w:left="3240" w:hanging="360"/>
+      </w:pPr>
+      <w:rPr>
+        <w:rFonts w:ascii="Symbol" w:hAnsi="Symbol" w:hint="default"/>
+      </w:rPr>
+    </w:lvl>
+    <w:lvl w:ilvl="4" w:tplc="040C0003" w:tentative="1">
+      <w:start w:val="1"/>
+      <w:numFmt w:val="bullet"/>
+      <w:lvlText w:val="o"/>
+      <w:lvlJc w:val="left"/>
+      <w:pPr>
+        <w:ind w:left="3960" w:hanging="360"/>
+      </w:pPr>
+      <w:rPr>
+        <w:rFonts w:ascii="Courier New" w:hAnsi="Courier New" w:hint="default"/>
+      </w:rPr>
+    </w:lvl>
+    <w:lvl w:ilvl="5" w:tplc="040C0005" w:tentative="1">
+      <w:start w:val="1"/>
+      <w:numFmt w:val="bullet"/>
+      <w:lvlText w:val=""/>
+      <w:lvlJc w:val="left"/>
+      <w:pPr>
+        <w:ind w:left="4680" w:hanging="360"/>
+      </w:pPr>
+      <w:rPr>
+        <w:rFonts w:ascii="Wingdings" w:hAnsi="Wingdings" w:hint="default"/>
+      </w:rPr>
+    </w:lvl>
+    <w:lvl w:ilvl="6" w:tplc="040C0001" w:tentative="1">
+      <w:start w:val="1"/>
+      <w:numFmt w:val="bullet"/>
+      <w:lvlText w:val=""/>
+      <w:lvlJc w:val="left"/>
+      <w:pPr>
+        <w:ind w:left="5400" w:hanging="360"/>
+      </w:pPr>
+      <w:rPr>
+        <w:rFonts w:ascii="Symbol" w:hAnsi="Symbol" w:hint="default"/>
+      </w:rPr>
+    </w:lvl>
+    <w:lvl w:ilvl="7" w:tplc="040C0003" w:tentative="1">
+      <w:start w:val="1"/>
+      <w:numFmt w:val="bullet"/>
+      <w:lvlText w:val="o"/>
+      <w:lvlJc w:val="left"/>
+      <w:pPr>
+        <w:ind w:left="6120" w:hanging="360"/>
+      </w:pPr>
+      <w:rPr>
+        <w:rFonts w:ascii="Courier New" w:hAnsi="Courier New" w:hint="default"/>
+      </w:rPr>
+    </w:lvl>
+    <w:lvl w:ilvl="8" w:tplc="040C0005" w:tentative="1">
+      <w:start w:val="1"/>
+      <w:numFmt w:val="bullet"/>
+      <w:lvlText w:val=""/>
+      <w:lvlJc w:val="left"/>
+      <w:pPr>
+        <w:ind w:left="6840" w:hanging="360"/>
+      </w:pPr>
+      <w:rPr>
+        <w:rFonts w:ascii="Wingdings" w:hAnsi="Wingdings" w:hint="default"/>
+      </w:rPr>
+    </w:lvl>
+  </w:abstractNum>
+  <w:abstractNum w:abstractNumId="1" w15:restartNumberingAfterBreak="0">
     <w:nsid w:val="038002F4"/>
     <w:multiLevelType w:val="multilevel"/>
     <w:tmpl w:val="F412FE66"/>
@@ -5925,7 +6661,7 @@
       </w:rPr>
     </w:lvl>
   </w:abstractNum>
-  <w:abstractNum w:abstractNumId="1" w15:restartNumberingAfterBreak="0">
+  <w:abstractNum w:abstractNumId="2" w15:restartNumberingAfterBreak="0">
     <w:nsid w:val="0FC40E8A"/>
     <w:multiLevelType w:val="multilevel"/>
     <w:tmpl w:val="D4426438"/>
@@ -6038,7 +6774,119 @@
       </w:rPr>
     </w:lvl>
   </w:abstractNum>
-  <w:abstractNum w:abstractNumId="2" w15:restartNumberingAfterBreak="0">
+  <w:abstractNum w:abstractNumId="3" w15:restartNumberingAfterBreak="0">
+    <w:nsid w:val="11CA35D4"/>
+    <w:multiLevelType w:val="hybridMultilevel"/>
+    <w:tmpl w:val="9692040E"/>
+    <w:lvl w:ilvl="0" w:tplc="CBDAFF96">
+      <w:numFmt w:val="bullet"/>
+      <w:lvlText w:val="-"/>
+      <w:lvlJc w:val="left"/>
+      <w:pPr>
+        <w:ind w:left="1545" w:hanging="360"/>
+      </w:pPr>
+      <w:rPr>
+        <w:rFonts w:ascii="Calibri" w:eastAsiaTheme="minorEastAsia" w:hAnsi="Calibri" w:hint="default"/>
+      </w:rPr>
+    </w:lvl>
+    <w:lvl w:ilvl="1" w:tplc="040C0003" w:tentative="1">
+      <w:start w:val="1"/>
+      <w:numFmt w:val="bullet"/>
+      <w:lvlText w:val="o"/>
+      <w:lvlJc w:val="left"/>
+      <w:pPr>
+        <w:ind w:left="1905" w:hanging="360"/>
+      </w:pPr>
+      <w:rPr>
+        <w:rFonts w:ascii="Courier New" w:hAnsi="Courier New" w:cs="Courier New" w:hint="default"/>
+      </w:rPr>
+    </w:lvl>
+    <w:lvl w:ilvl="2" w:tplc="040C0005" w:tentative="1">
+      <w:start w:val="1"/>
+      <w:numFmt w:val="bullet"/>
+      <w:lvlText w:val=""/>
+      <w:lvlJc w:val="left"/>
+      <w:pPr>
+        <w:ind w:left="2625" w:hanging="360"/>
+      </w:pPr>
+      <w:rPr>
+        <w:rFonts w:ascii="Wingdings" w:hAnsi="Wingdings" w:hint="default"/>
+      </w:rPr>
+    </w:lvl>
+    <w:lvl w:ilvl="3" w:tplc="040C0001" w:tentative="1">
+      <w:start w:val="1"/>
+      <w:numFmt w:val="bullet"/>
+      <w:lvlText w:val=""/>
+      <w:lvlJc w:val="left"/>
+      <w:pPr>
+        <w:ind w:left="3345" w:hanging="360"/>
+      </w:pPr>
+      <w:rPr>
+        <w:rFonts w:ascii="Symbol" w:hAnsi="Symbol" w:hint="default"/>
+      </w:rPr>
+    </w:lvl>
+    <w:lvl w:ilvl="4" w:tplc="040C0003" w:tentative="1">
+      <w:start w:val="1"/>
+      <w:numFmt w:val="bullet"/>
+      <w:lvlText w:val="o"/>
+      <w:lvlJc w:val="left"/>
+      <w:pPr>
+        <w:ind w:left="4065" w:hanging="360"/>
+      </w:pPr>
+      <w:rPr>
+        <w:rFonts w:ascii="Courier New" w:hAnsi="Courier New" w:cs="Courier New" w:hint="default"/>
+      </w:rPr>
+    </w:lvl>
+    <w:lvl w:ilvl="5" w:tplc="040C0005" w:tentative="1">
+      <w:start w:val="1"/>
+      <w:numFmt w:val="bullet"/>
+      <w:lvlText w:val=""/>
+      <w:lvlJc w:val="left"/>
+      <w:pPr>
+        <w:ind w:left="4785" w:hanging="360"/>
+      </w:pPr>
+      <w:rPr>
+        <w:rFonts w:ascii="Wingdings" w:hAnsi="Wingdings" w:hint="default"/>
+      </w:rPr>
+    </w:lvl>
+    <w:lvl w:ilvl="6" w:tplc="040C0001" w:tentative="1">
+      <w:start w:val="1"/>
+      <w:numFmt w:val="bullet"/>
+      <w:lvlText w:val=""/>
+      <w:lvlJc w:val="left"/>
+      <w:pPr>
+        <w:ind w:left="5505" w:hanging="360"/>
+      </w:pPr>
+      <w:rPr>
+        <w:rFonts w:ascii="Symbol" w:hAnsi="Symbol" w:hint="default"/>
+      </w:rPr>
+    </w:lvl>
+    <w:lvl w:ilvl="7" w:tplc="040C0003" w:tentative="1">
+      <w:start w:val="1"/>
+      <w:numFmt w:val="bullet"/>
+      <w:lvlText w:val="o"/>
+      <w:lvlJc w:val="left"/>
+      <w:pPr>
+        <w:ind w:left="6225" w:hanging="360"/>
+      </w:pPr>
+      <w:rPr>
+        <w:rFonts w:ascii="Courier New" w:hAnsi="Courier New" w:cs="Courier New" w:hint="default"/>
+      </w:rPr>
+    </w:lvl>
+    <w:lvl w:ilvl="8" w:tplc="040C0005" w:tentative="1">
+      <w:start w:val="1"/>
+      <w:numFmt w:val="bullet"/>
+      <w:lvlText w:val=""/>
+      <w:lvlJc w:val="left"/>
+      <w:pPr>
+        <w:ind w:left="6945" w:hanging="360"/>
+      </w:pPr>
+      <w:rPr>
+        <w:rFonts w:ascii="Wingdings" w:hAnsi="Wingdings" w:hint="default"/>
+      </w:rPr>
+    </w:lvl>
+  </w:abstractNum>
+  <w:abstractNum w:abstractNumId="4" w15:restartNumberingAfterBreak="0">
     <w:nsid w:val="145E0C10"/>
     <w:multiLevelType w:val="hybridMultilevel"/>
     <w:tmpl w:val="F042CE94"/>
@@ -6153,7 +7001,7 @@
       </w:rPr>
     </w:lvl>
   </w:abstractNum>
-  <w:abstractNum w:abstractNumId="3" w15:restartNumberingAfterBreak="0">
+  <w:abstractNum w:abstractNumId="5" w15:restartNumberingAfterBreak="0">
     <w:nsid w:val="1A2E0227"/>
     <w:multiLevelType w:val="hybridMultilevel"/>
     <w:tmpl w:val="B14C5742"/>
@@ -6268,7 +7116,7 @@
       </w:rPr>
     </w:lvl>
   </w:abstractNum>
-  <w:abstractNum w:abstractNumId="4" w15:restartNumberingAfterBreak="0">
+  <w:abstractNum w:abstractNumId="6" w15:restartNumberingAfterBreak="0">
     <w:nsid w:val="1F134ADD"/>
     <w:multiLevelType w:val="hybridMultilevel"/>
     <w:tmpl w:val="6C882076"/>
@@ -6354,7 +7202,7 @@
       </w:pPr>
     </w:lvl>
   </w:abstractNum>
-  <w:abstractNum w:abstractNumId="5" w15:restartNumberingAfterBreak="0">
+  <w:abstractNum w:abstractNumId="7" w15:restartNumberingAfterBreak="0">
     <w:nsid w:val="20754EFE"/>
     <w:multiLevelType w:val="multilevel"/>
     <w:tmpl w:val="74FC8CFE"/>
@@ -6467,7 +7315,7 @@
       </w:rPr>
     </w:lvl>
   </w:abstractNum>
-  <w:abstractNum w:abstractNumId="6" w15:restartNumberingAfterBreak="0">
+  <w:abstractNum w:abstractNumId="8" w15:restartNumberingAfterBreak="0">
     <w:nsid w:val="3C566729"/>
     <w:multiLevelType w:val="hybridMultilevel"/>
     <w:tmpl w:val="BCE42504"/>
@@ -6580,7 +7428,7 @@
       </w:rPr>
     </w:lvl>
   </w:abstractNum>
-  <w:abstractNum w:abstractNumId="7" w15:restartNumberingAfterBreak="0">
+  <w:abstractNum w:abstractNumId="9" w15:restartNumberingAfterBreak="0">
     <w:nsid w:val="421320E4"/>
     <w:multiLevelType w:val="hybridMultilevel"/>
     <w:tmpl w:val="12C44876"/>
@@ -6693,7 +7541,7 @@
       </w:rPr>
     </w:lvl>
   </w:abstractNum>
-  <w:abstractNum w:abstractNumId="8" w15:restartNumberingAfterBreak="0">
+  <w:abstractNum w:abstractNumId="10" w15:restartNumberingAfterBreak="0">
     <w:nsid w:val="46667C14"/>
     <w:multiLevelType w:val="hybridMultilevel"/>
     <w:tmpl w:val="A120F322"/>
@@ -6808,7 +7656,7 @@
       </w:rPr>
     </w:lvl>
   </w:abstractNum>
-  <w:abstractNum w:abstractNumId="9" w15:restartNumberingAfterBreak="0">
+  <w:abstractNum w:abstractNumId="11" w15:restartNumberingAfterBreak="0">
     <w:nsid w:val="4C121908"/>
     <w:multiLevelType w:val="hybridMultilevel"/>
     <w:tmpl w:val="45729E04"/>
@@ -6897,7 +7745,7 @@
       </w:pPr>
     </w:lvl>
   </w:abstractNum>
-  <w:abstractNum w:abstractNumId="10" w15:restartNumberingAfterBreak="0">
+  <w:abstractNum w:abstractNumId="12" w15:restartNumberingAfterBreak="0">
     <w:nsid w:val="50A34395"/>
     <w:multiLevelType w:val="hybridMultilevel"/>
     <w:tmpl w:val="1BF292EE"/>
@@ -6988,7 +7836,7 @@
       </w:pPr>
     </w:lvl>
   </w:abstractNum>
-  <w:abstractNum w:abstractNumId="11" w15:restartNumberingAfterBreak="0">
+  <w:abstractNum w:abstractNumId="13" w15:restartNumberingAfterBreak="0">
     <w:nsid w:val="760A1E8F"/>
     <w:multiLevelType w:val="multilevel"/>
     <w:tmpl w:val="FE2A2858"/>
@@ -7101,7 +7949,7 @@
       </w:rPr>
     </w:lvl>
   </w:abstractNum>
-  <w:abstractNum w:abstractNumId="12" w15:restartNumberingAfterBreak="0">
+  <w:abstractNum w:abstractNumId="14" w15:restartNumberingAfterBreak="0">
     <w:nsid w:val="7A560B4C"/>
     <w:multiLevelType w:val="multilevel"/>
     <w:tmpl w:val="0374EA60"/>
@@ -7215,42 +8063,48 @@
     </w:lvl>
   </w:abstractNum>
   <w:num w:numId="1" w16cid:durableId="1522165758">
+    <w:abstractNumId w:val="12"/>
+  </w:num>
+  <w:num w:numId="2" w16cid:durableId="1703509317">
+    <w:abstractNumId w:val="6"/>
+  </w:num>
+  <w:num w:numId="3" w16cid:durableId="1898979311">
+    <w:abstractNumId w:val="11"/>
+  </w:num>
+  <w:num w:numId="4" w16cid:durableId="498541418">
+    <w:abstractNumId w:val="13"/>
+  </w:num>
+  <w:num w:numId="5" w16cid:durableId="123740637">
+    <w:abstractNumId w:val="2"/>
+  </w:num>
+  <w:num w:numId="6" w16cid:durableId="1912503473">
+    <w:abstractNumId w:val="1"/>
+  </w:num>
+  <w:num w:numId="7" w16cid:durableId="1199974181">
+    <w:abstractNumId w:val="7"/>
+  </w:num>
+  <w:num w:numId="8" w16cid:durableId="131678238">
+    <w:abstractNumId w:val="14"/>
+  </w:num>
+  <w:num w:numId="9" w16cid:durableId="586231486">
+    <w:abstractNumId w:val="4"/>
+  </w:num>
+  <w:num w:numId="10" w16cid:durableId="537396362">
     <w:abstractNumId w:val="10"/>
   </w:num>
-  <w:num w:numId="2" w16cid:durableId="1703509317">
-    <w:abstractNumId w:val="4"/>
-  </w:num>
-  <w:num w:numId="3" w16cid:durableId="1898979311">
+  <w:num w:numId="11" w16cid:durableId="1207983651">
     <w:abstractNumId w:val="9"/>
   </w:num>
-  <w:num w:numId="4" w16cid:durableId="498541418">
-    <w:abstractNumId w:val="11"/>
+  <w:num w:numId="12" w16cid:durableId="563103032">
+    <w:abstractNumId w:val="8"/>
   </w:num>
-  <w:num w:numId="5" w16cid:durableId="123740637">
-    <w:abstractNumId w:val="1"/>
+  <w:num w:numId="13" w16cid:durableId="367335839">
+    <w:abstractNumId w:val="5"/>
   </w:num>
-  <w:num w:numId="6" w16cid:durableId="1912503473">
+  <w:num w:numId="14" w16cid:durableId="1993945475">
     <w:abstractNumId w:val="0"/>
   </w:num>
-  <w:num w:numId="7" w16cid:durableId="1199974181">
-    <w:abstractNumId w:val="5"/>
-  </w:num>
-  <w:num w:numId="8" w16cid:durableId="131678238">
-    <w:abstractNumId w:val="12"/>
-  </w:num>
-  <w:num w:numId="9" w16cid:durableId="586231486">
-    <w:abstractNumId w:val="2"/>
-  </w:num>
-  <w:num w:numId="10" w16cid:durableId="537396362">
-    <w:abstractNumId w:val="8"/>
-  </w:num>
-  <w:num w:numId="11" w16cid:durableId="1207983651">
-    <w:abstractNumId w:val="7"/>
-  </w:num>
-  <w:num w:numId="12" w16cid:durableId="563103032">
-    <w:abstractNumId w:val="6"/>
-  </w:num>
-  <w:num w:numId="13" w16cid:durableId="367335839">
+  <w:num w:numId="15" w16cid:durableId="930743456">
     <w:abstractNumId w:val="3"/>
   </w:num>
 </w:numbering>
@@ -7804,6 +8658,56 @@
       <w:u w:val="single"/>
     </w:rPr>
   </w:style>
+  <w:style w:type="paragraph" w:styleId="En-tte">
+    <w:name w:val="header"/>
+    <w:basedOn w:val="Normal"/>
+    <w:link w:val="En-tteCar"/>
+    <w:uiPriority w:val="99"/>
+    <w:unhideWhenUsed/>
+    <w:rsid w:val="0012487A"/>
+    <w:pPr>
+      <w:tabs>
+        <w:tab w:val="center" w:pos="4536"/>
+        <w:tab w:val="right" w:pos="9072"/>
+      </w:tabs>
+      <w:spacing w:after="0" w:line="240" w:lineRule="auto"/>
+    </w:pPr>
+  </w:style>
+  <w:style w:type="character" w:customStyle="1" w:styleId="En-tteCar">
+    <w:name w:val="En-tête Car"/>
+    <w:basedOn w:val="Policepardfaut"/>
+    <w:link w:val="En-tte"/>
+    <w:uiPriority w:val="99"/>
+    <w:rsid w:val="0012487A"/>
+    <w:rPr>
+      <w:lang w:bidi="ar-DZ"/>
+    </w:rPr>
+  </w:style>
+  <w:style w:type="paragraph" w:styleId="Pieddepage">
+    <w:name w:val="footer"/>
+    <w:basedOn w:val="Normal"/>
+    <w:link w:val="PieddepageCar"/>
+    <w:uiPriority w:val="99"/>
+    <w:unhideWhenUsed/>
+    <w:rsid w:val="0012487A"/>
+    <w:pPr>
+      <w:tabs>
+        <w:tab w:val="center" w:pos="4536"/>
+        <w:tab w:val="right" w:pos="9072"/>
+      </w:tabs>
+      <w:spacing w:after="0" w:line="240" w:lineRule="auto"/>
+    </w:pPr>
+  </w:style>
+  <w:style w:type="character" w:customStyle="1" w:styleId="PieddepageCar">
+    <w:name w:val="Pied de page Car"/>
+    <w:basedOn w:val="Policepardfaut"/>
+    <w:link w:val="Pieddepage"/>
+    <w:uiPriority w:val="99"/>
+    <w:rsid w:val="0012487A"/>
+    <w:rPr>
+      <w:lang w:bidi="ar-DZ"/>
+    </w:rPr>
+  </w:style>
 </w:styles>
 </file>
 

</xml_diff>

<commit_message>
jai ajoute l etude des besoin et modifie les platforme exister
</commit_message>
<xml_diff>
--- a/CHAPITRE 01 contexte general du projet.docx
+++ b/CHAPITRE 01 contexte general du projet.docx
@@ -69,9 +69,8 @@
     </w:p>
     <w:p>
       <w:pPr>
-        <w:pStyle w:val="Paragraphedeliste"/>
-        <w:spacing w:line="360" w:lineRule="auto"/>
-        <w:ind w:firstLine="696"/>
+        <w:spacing w:line="360" w:lineRule="auto"/>
+        <w:ind w:firstLine="360"/>
         <w:jc w:val="both"/>
         <w:rPr>
           <w:sz w:val="24"/>
@@ -111,7 +110,30 @@
           <w:sz w:val="24"/>
           <w:szCs w:val="24"/>
         </w:rPr>
-        <w:t xml:space="preserve"> commencé la digitalisation de ce secteur alors que dans notre pays on utilise des anciennes stratégies à ce jour, ce qui Cause un certain nombre de difficultés : </w:t>
+        <w:t xml:space="preserve"> commencé la digitalisation de ce secteur alors que dans notre pays </w:t>
+      </w:r>
+      <w:r>
+        <w:rPr>
+          <w:color w:val="FF0000"/>
+          <w:sz w:val="24"/>
+          <w:szCs w:val="24"/>
+        </w:rPr>
+        <w:t xml:space="preserve">la majorité utilisant </w:t>
+      </w:r>
+      <w:r>
+        <w:rPr>
+          <w:color w:val="FF0000"/>
+          <w:sz w:val="24"/>
+          <w:szCs w:val="24"/>
+        </w:rPr>
+        <w:t xml:space="preserve">des anciennes </w:t>
+      </w:r>
+      <w:r>
+        <w:rPr>
+          <w:sz w:val="24"/>
+          <w:szCs w:val="24"/>
+        </w:rPr>
+        <w:t xml:space="preserve">stratégies à ce jour, ce qui Cause un certain nombre de difficultés : </w:t>
       </w:r>
     </w:p>
     <w:p>
@@ -326,7 +348,7 @@
     <w:p>
       <w:pPr>
         <w:spacing w:line="360" w:lineRule="auto"/>
-        <w:ind w:left="720" w:firstLine="338"/>
+        <w:ind w:firstLine="360"/>
         <w:jc w:val="both"/>
         <w:rPr>
           <w:b/>
@@ -340,28 +362,14 @@
           <w:sz w:val="24"/>
           <w:szCs w:val="24"/>
         </w:rPr>
-        <w:t>Et ça nous pousse à poser</w:t>
-      </w:r>
-      <w:r>
-        <w:rPr>
-          <w:sz w:val="24"/>
-          <w:szCs w:val="24"/>
-        </w:rPr>
-        <w:t xml:space="preserve"> quelles questions, </w:t>
-      </w:r>
-      <w:r>
-        <w:rPr>
-          <w:sz w:val="24"/>
-          <w:szCs w:val="24"/>
-        </w:rPr>
-        <w:t>a</w:t>
-      </w:r>
-      <w:r>
-        <w:rPr>
-          <w:sz w:val="24"/>
-          <w:szCs w:val="24"/>
-        </w:rPr>
-        <w:t xml:space="preserve"> ce </w:t>
+        <w:t>Est ça nous pousse à poser</w:t>
+      </w:r>
+      <w:r>
+        <w:rPr>
+          <w:sz w:val="24"/>
+          <w:szCs w:val="24"/>
+        </w:rPr>
+        <w:t xml:space="preserve"> quelles questions, à ce </w:t>
       </w:r>
       <w:r>
         <w:rPr>
@@ -375,7 +383,14 @@
           <w:sz w:val="24"/>
           <w:szCs w:val="24"/>
         </w:rPr>
-        <w:t xml:space="preserve"> est nécessaire de crée une plateformes e-santé</w:t>
+        <w:t xml:space="preserve"> est nécessaire de crée une plateformes e-</w:t>
+      </w:r>
+      <w:r>
+        <w:rPr>
+          <w:sz w:val="24"/>
+          <w:szCs w:val="24"/>
+        </w:rPr>
+        <w:t>santé</w:t>
       </w:r>
       <w:r>
         <w:rPr>
@@ -389,43 +404,21 @@
           <w:sz w:val="24"/>
           <w:szCs w:val="24"/>
         </w:rPr>
-        <w:t xml:space="preserve"> ? et quelles sont les fonctionnalités qu’on doit offrir dans la réalisation de </w:t>
-      </w:r>
-      <w:r>
-        <w:rPr>
-          <w:sz w:val="24"/>
-          <w:szCs w:val="24"/>
-        </w:rPr>
-        <w:t>cette plateforme</w:t>
-      </w:r>
-      <w:r>
-        <w:rPr>
-          <w:sz w:val="24"/>
-          <w:szCs w:val="24"/>
-        </w:rPr>
-        <w:t xml:space="preserve"> ?</w:t>
-      </w:r>
-      <w:r>
-        <w:rPr>
-          <w:sz w:val="24"/>
-          <w:szCs w:val="24"/>
-        </w:rPr>
-        <w:t xml:space="preserve"> (</w:t>
-      </w:r>
-      <w:r>
-        <w:rPr>
-          <w:color w:val="FFC000" w:themeColor="accent4"/>
-          <w:sz w:val="24"/>
-          <w:szCs w:val="24"/>
-        </w:rPr>
-        <w:t>Et quelles sont les fonctionnalités qu’elle doit contenir cette dernière </w:t>
-      </w:r>
-      <w:r>
-        <w:rPr>
-          <w:sz w:val="24"/>
-          <w:szCs w:val="24"/>
-        </w:rPr>
-        <w:t>?)</w:t>
+        <w:t xml:space="preserve"> ? </w:t>
+      </w:r>
+      <w:r>
+        <w:rPr>
+          <w:sz w:val="24"/>
+          <w:szCs w:val="24"/>
+        </w:rPr>
+        <w:t xml:space="preserve">Et quelles sont les fonctionnalités qu’elle doit contenir cette </w:t>
+      </w:r>
+      <w:r>
+        <w:rPr>
+          <w:sz w:val="24"/>
+          <w:szCs w:val="24"/>
+        </w:rPr>
+        <w:t>dernière ?</w:t>
       </w:r>
     </w:p>
     <w:p>
@@ -459,7 +452,6 @@
     <w:p>
       <w:pPr>
         <w:spacing w:line="360" w:lineRule="auto"/>
-        <w:ind w:left="708" w:firstLine="708"/>
         <w:jc w:val="both"/>
         <w:rPr>
           <w:b/>
@@ -487,7 +479,21 @@
           <w:sz w:val="24"/>
           <w:szCs w:val="24"/>
         </w:rPr>
-        <w:t xml:space="preserve"> les technologies numériques, la médecine, la santé publique et les entreprises. C’est le secteur qui a porté de réelles solutions par apport aux patients et aux professionnels de secteur médical dans le but d’évoluer la qualité de service. En plus, il représente un marché avantageux pour les entreprises.</w:t>
+        <w:t xml:space="preserve"> </w:t>
+      </w:r>
+      <w:r>
+        <w:rPr>
+          <w:sz w:val="24"/>
+          <w:szCs w:val="24"/>
+        </w:rPr>
+        <w:t>Les</w:t>
+      </w:r>
+      <w:r>
+        <w:rPr>
+          <w:sz w:val="24"/>
+          <w:szCs w:val="24"/>
+        </w:rPr>
+        <w:t xml:space="preserve"> technologies numériques, la médecine, la santé publique et les entreprises. C’est le secteur qui a porté de réelles solutions par apport aux patients et aux professionnels de secteur médical dans le but d’évoluer la qualité de service. En plus, il représente un marché avantageux pour les entreprises.</w:t>
       </w:r>
     </w:p>
     <w:p>
@@ -551,21 +557,7 @@
           <w:sz w:val="24"/>
           <w:szCs w:val="24"/>
         </w:rPr>
-        <w:t xml:space="preserve"> l</w:t>
-      </w:r>
-      <w:r>
-        <w:rPr>
-          <w:sz w:val="24"/>
-          <w:szCs w:val="24"/>
-        </w:rPr>
-        <w:t>’</w:t>
-      </w:r>
-      <w:r>
-        <w:rPr>
-          <w:sz w:val="24"/>
-          <w:szCs w:val="24"/>
-        </w:rPr>
-        <w:t xml:space="preserve">e-santé est officiellement définie au 7ème congre international de la télémédecine. </w:t>
+        <w:t xml:space="preserve"> la e-santé est officiellement définie au 7ème congre international de la télémédecine. </w:t>
       </w:r>
     </w:p>
     <w:p>
@@ -688,21 +680,7 @@
           <w:sz w:val="24"/>
           <w:szCs w:val="24"/>
         </w:rPr>
-        <w:t xml:space="preserve"> l</w:t>
-      </w:r>
-      <w:r>
-        <w:rPr>
-          <w:sz w:val="24"/>
-          <w:szCs w:val="24"/>
-        </w:rPr>
-        <w:t>’</w:t>
-      </w:r>
-      <w:r>
-        <w:rPr>
-          <w:sz w:val="24"/>
-          <w:szCs w:val="24"/>
-        </w:rPr>
-        <w:t xml:space="preserve">e-santé connaît sa progression la plus notable du a la crise sanitaire qui a offert une poussée d’accélération au secteur face à des enjeux nécessitant plus que jamais des solutions digitales pour répondre à la problématique de continuité des soins. </w:t>
+        <w:t xml:space="preserve"> la e-santé connaît sa progression la plus notable du a la crise sanitaire qui a offert une poussée d’accélération au secteur face à des enjeux nécessitant plus que jamais des solutions digitales pour répondre à la problématique de continuité des soins. </w:t>
       </w:r>
     </w:p>
     <w:p>
@@ -740,21 +718,7 @@
           <w:sz w:val="24"/>
           <w:szCs w:val="24"/>
         </w:rPr>
-        <w:t xml:space="preserve"> des moyens mis en œuvre et des actions massives déjà réalisées ou en cours de réalisation, pour affirmer que l</w:t>
-      </w:r>
-      <w:r>
-        <w:rPr>
-          <w:sz w:val="24"/>
-          <w:szCs w:val="24"/>
-        </w:rPr>
-        <w:t>’</w:t>
-      </w:r>
-      <w:r>
-        <w:rPr>
-          <w:sz w:val="24"/>
-          <w:szCs w:val="24"/>
-        </w:rPr>
-        <w:t>e-santé est prédisposée à un avenir brillant.</w:t>
+        <w:t xml:space="preserve"> des moyens mis en œuvre et des actions massives déjà réalisées ou en cours de réalisation, pour affirmer que la e-santé est prédisposée à un avenir brillant.</w:t>
       </w:r>
     </w:p>
     <w:p>
@@ -819,7 +783,7 @@
         <w:pStyle w:val="Paragraphedeliste"/>
         <w:numPr>
           <w:ilvl w:val="0"/>
-          <w:numId w:val="14"/>
+          <w:numId w:val="9"/>
         </w:numPr>
         <w:rPr>
           <w:sz w:val="24"/>
@@ -831,28 +795,15 @@
           <w:sz w:val="24"/>
           <w:szCs w:val="24"/>
         </w:rPr>
-        <w:t>L’e-santé permit de réduire les co</w:t>
-      </w:r>
-      <w:r>
-        <w:rPr>
-          <w:sz w:val="24"/>
-          <w:szCs w:val="24"/>
-        </w:rPr>
-        <w:t>u</w:t>
-      </w:r>
-      <w:r>
-        <w:rPr>
-          <w:sz w:val="24"/>
-          <w:szCs w:val="24"/>
-        </w:rPr>
-        <w:t>ts de déplacement pour les patients et d’impression des dossier pour les médecins.</w:t>
-      </w:r>
-    </w:p>
-    <w:p>
-      <w:pPr>
+        <w:t>L’e-santé permit de réduire les couts de déplacement pour les patients et d’impression des dossier pour les médecins.</w:t>
+      </w:r>
+    </w:p>
+    <w:p>
+      <w:pPr>
+        <w:pStyle w:val="Paragraphedeliste"/>
         <w:numPr>
           <w:ilvl w:val="0"/>
-          <w:numId w:val="14"/>
+          <w:numId w:val="9"/>
         </w:numPr>
         <w:rPr>
           <w:sz w:val="24"/>
@@ -872,7 +823,7 @@
         <w:pStyle w:val="Paragraphedeliste"/>
         <w:numPr>
           <w:ilvl w:val="0"/>
-          <w:numId w:val="14"/>
+          <w:numId w:val="9"/>
         </w:numPr>
         <w:rPr>
           <w:sz w:val="24"/>
@@ -892,7 +843,7 @@
         <w:pStyle w:val="Paragraphedeliste"/>
         <w:numPr>
           <w:ilvl w:val="0"/>
-          <w:numId w:val="14"/>
+          <w:numId w:val="9"/>
         </w:numPr>
         <w:rPr>
           <w:sz w:val="24"/>
@@ -912,7 +863,7 @@
         <w:pStyle w:val="Paragraphedeliste"/>
         <w:numPr>
           <w:ilvl w:val="0"/>
-          <w:numId w:val="14"/>
+          <w:numId w:val="9"/>
         </w:numPr>
         <w:rPr>
           <w:sz w:val="24"/>
@@ -932,7 +883,7 @@
         <w:pStyle w:val="Paragraphedeliste"/>
         <w:numPr>
           <w:ilvl w:val="0"/>
-          <w:numId w:val="14"/>
+          <w:numId w:val="9"/>
         </w:numPr>
         <w:rPr>
           <w:sz w:val="24"/>
@@ -949,6 +900,18 @@
     </w:p>
     <w:p>
       <w:pPr>
+        <w:pStyle w:val="Paragraphedeliste"/>
+        <w:ind w:left="1080"/>
+        <w:rPr>
+          <w:sz w:val="24"/>
+          <w:szCs w:val="24"/>
+        </w:rPr>
+      </w:pPr>
+    </w:p>
+    <w:p>
+      <w:pPr>
+        <w:pStyle w:val="Paragraphedeliste"/>
+        <w:ind w:left="1080"/>
         <w:rPr>
           <w:sz w:val="24"/>
           <w:szCs w:val="24"/>
@@ -983,24 +946,14 @@
         <w:t>Inconvénients</w:t>
       </w:r>
       <w:bookmarkEnd w:id="6"/>
-      <w:r>
-        <w:rPr>
-          <w:b/>
-          <w:bCs/>
-          <w:sz w:val="28"/>
-          <w:szCs w:val="28"/>
-        </w:rPr>
-        <w:t xml:space="preserve">    </w:t>
-      </w:r>
     </w:p>
     <w:p>
       <w:pPr>
         <w:pStyle w:val="Paragraphedeliste"/>
         <w:numPr>
           <w:ilvl w:val="0"/>
-          <w:numId w:val="15"/>
+          <w:numId w:val="9"/>
         </w:numPr>
-        <w:ind w:left="1134" w:hanging="425"/>
         <w:rPr>
           <w:sz w:val="24"/>
           <w:szCs w:val="24"/>
@@ -1019,11 +972,9 @@
         <w:pStyle w:val="Paragraphedeliste"/>
         <w:numPr>
           <w:ilvl w:val="0"/>
-          <w:numId w:val="15"/>
+          <w:numId w:val="9"/>
         </w:numPr>
-        <w:ind w:left="1134" w:hanging="425"/>
-        <w:rPr>
-          <w:color w:val="FF0000"/>
+        <w:rPr>
           <w:sz w:val="24"/>
           <w:szCs w:val="24"/>
         </w:rPr>
@@ -1042,9 +993,8 @@
         <w:pStyle w:val="Paragraphedeliste"/>
         <w:numPr>
           <w:ilvl w:val="0"/>
-          <w:numId w:val="15"/>
+          <w:numId w:val="9"/>
         </w:numPr>
-        <w:ind w:left="1134" w:hanging="425"/>
         <w:rPr>
           <w:sz w:val="24"/>
           <w:szCs w:val="24"/>
@@ -1063,9 +1013,8 @@
         <w:pStyle w:val="Paragraphedeliste"/>
         <w:numPr>
           <w:ilvl w:val="0"/>
-          <w:numId w:val="15"/>
+          <w:numId w:val="9"/>
         </w:numPr>
-        <w:ind w:left="1134" w:hanging="425"/>
         <w:rPr>
           <w:sz w:val="24"/>
           <w:szCs w:val="24"/>
@@ -1084,37 +1033,37 @@
         <w:pStyle w:val="Paragraphedeliste"/>
         <w:numPr>
           <w:ilvl w:val="0"/>
-          <w:numId w:val="15"/>
+          <w:numId w:val="9"/>
         </w:numPr>
-        <w:ind w:left="1134" w:hanging="425"/>
-        <w:rPr>
-          <w:sz w:val="24"/>
-          <w:szCs w:val="24"/>
-        </w:rPr>
-      </w:pPr>
-      <w:r>
-        <w:rPr>
-          <w:sz w:val="24"/>
-          <w:szCs w:val="24"/>
-        </w:rPr>
-        <w:t>L’internet n’est pas toujours faible et il peut y avoir des informations incorrectes.</w:t>
-      </w:r>
-    </w:p>
-    <w:p>
-      <w:pPr>
-        <w:pStyle w:val="Paragraphedeliste"/>
-        <w:ind w:left="465"/>
-        <w:rPr>
-          <w:sz w:val="24"/>
-          <w:szCs w:val="24"/>
-        </w:rPr>
-      </w:pPr>
-    </w:p>
-    <w:p>
-      <w:pPr>
-        <w:spacing w:line="360" w:lineRule="auto"/>
-        <w:ind w:left="709"/>
-        <w:outlineLvl w:val="1"/>
+        <w:rPr>
+          <w:sz w:val="24"/>
+          <w:szCs w:val="24"/>
+        </w:rPr>
+      </w:pPr>
+      <w:r>
+        <w:rPr>
+          <w:sz w:val="24"/>
+          <w:szCs w:val="24"/>
+        </w:rPr>
+        <w:t>L’internet n’est pas toujours f</w:t>
+      </w:r>
+      <w:r>
+        <w:rPr>
+          <w:sz w:val="24"/>
+          <w:szCs w:val="24"/>
+        </w:rPr>
+        <w:t>iable</w:t>
+      </w:r>
+      <w:r>
+        <w:rPr>
+          <w:sz w:val="24"/>
+          <w:szCs w:val="24"/>
+        </w:rPr>
+        <w:t xml:space="preserve"> et il peut y avoir des informations incorrectes.</w:t>
+      </w:r>
+    </w:p>
+    <w:p>
+      <w:pPr>
         <w:rPr>
           <w:b/>
           <w:bCs/>
@@ -1147,90 +1096,9 @@
           <w:sz w:val="28"/>
           <w:szCs w:val="28"/>
         </w:rPr>
-        <w:lastRenderedPageBreak/>
         <w:t>Etude de l’existence</w:t>
       </w:r>
       <w:bookmarkEnd w:id="7"/>
-    </w:p>
-    <w:p>
-      <w:pPr>
-        <w:ind w:left="360"/>
-        <w:rPr>
-          <w:sz w:val="24"/>
-          <w:szCs w:val="24"/>
-        </w:rPr>
-      </w:pPr>
-      <w:r>
-        <w:rPr>
-          <w:sz w:val="24"/>
-          <w:szCs w:val="24"/>
-        </w:rPr>
-        <w:t xml:space="preserve">Nous avons cité auparavant que l’e-santé a vu une énorme évolution ses derniers temp dans les pays étranger. On peut prendre comme titre d’Example la France qui a plusieurs plats-forme e-santé permis eux </w:t>
-      </w:r>
-      <w:r>
-        <w:rPr>
-          <w:b/>
-          <w:bCs/>
-          <w:i/>
-          <w:iCs/>
-          <w:sz w:val="24"/>
-          <w:szCs w:val="24"/>
-        </w:rPr>
-        <w:t>doctolib</w:t>
-      </w:r>
-      <w:r>
-        <w:rPr>
-          <w:sz w:val="24"/>
-          <w:szCs w:val="24"/>
-        </w:rPr>
-        <w:t xml:space="preserve"> ainsi que</w:t>
-      </w:r>
-      <w:r>
-        <w:rPr>
-          <w:b/>
-          <w:bCs/>
-          <w:sz w:val="24"/>
-          <w:szCs w:val="24"/>
-        </w:rPr>
-        <w:t xml:space="preserve"> </w:t>
-      </w:r>
-      <w:r>
-        <w:rPr>
-          <w:b/>
-          <w:bCs/>
-          <w:i/>
-          <w:iCs/>
-          <w:sz w:val="24"/>
-          <w:szCs w:val="24"/>
-        </w:rPr>
-        <w:t>lifen</w:t>
-      </w:r>
-      <w:r>
-        <w:rPr>
-          <w:sz w:val="24"/>
-          <w:szCs w:val="24"/>
-        </w:rPr>
-        <w:t xml:space="preserve">. On va évaluer ces plats-forme par apport aux certains critères de qualité proviennent de livre référence dans la partie bibliographie </w:t>
-      </w:r>
-      <w:r>
-        <w:rPr>
-          <w:sz w:val="24"/>
-          <w:szCs w:val="24"/>
-        </w:rPr>
-        <w:t>.</w:t>
-      </w:r>
-    </w:p>
-    <w:p>
-      <w:pPr>
-        <w:spacing w:line="360" w:lineRule="auto"/>
-        <w:outlineLvl w:val="0"/>
-        <w:rPr>
-          <w:b/>
-          <w:bCs/>
-          <w:sz w:val="28"/>
-          <w:szCs w:val="28"/>
-        </w:rPr>
-      </w:pPr>
     </w:p>
     <w:p>
       <w:pPr>
@@ -1256,6 +1124,7 @@
           <w:sz w:val="28"/>
           <w:szCs w:val="28"/>
         </w:rPr>
+        <w:lastRenderedPageBreak/>
         <w:t xml:space="preserve">Etude de </w:t>
       </w:r>
       <w:r>
@@ -1268,6 +1137,1362 @@
         <w:t>besoin</w:t>
       </w:r>
       <w:bookmarkEnd w:id="8"/>
+    </w:p>
+    <w:p>
+      <w:pPr>
+        <w:pStyle w:val="Paragraphedeliste"/>
+        <w:spacing w:line="360" w:lineRule="auto"/>
+        <w:ind w:firstLine="696"/>
+        <w:rPr>
+          <w:sz w:val="24"/>
+          <w:szCs w:val="24"/>
+        </w:rPr>
+      </w:pPr>
+      <w:r>
+        <w:rPr>
+          <w:sz w:val="24"/>
+          <w:szCs w:val="24"/>
+        </w:rPr>
+        <w:t>Dans cette étape o</w:t>
+      </w:r>
+      <w:r>
+        <w:rPr>
+          <w:sz w:val="24"/>
+          <w:szCs w:val="24"/>
+        </w:rPr>
+        <w:t>n va utiliser « </w:t>
+      </w:r>
+      <w:r>
+        <w:rPr>
+          <w:b/>
+          <w:bCs/>
+          <w:sz w:val="24"/>
+          <w:szCs w:val="24"/>
+        </w:rPr>
+        <w:t>Google trends</w:t>
+      </w:r>
+      <w:r>
+        <w:rPr>
+          <w:sz w:val="24"/>
+          <w:szCs w:val="24"/>
+        </w:rPr>
+        <w:t> » et « </w:t>
+      </w:r>
+      <w:r>
+        <w:rPr>
+          <w:b/>
+          <w:bCs/>
+          <w:sz w:val="24"/>
+          <w:szCs w:val="24"/>
+        </w:rPr>
+        <w:t xml:space="preserve">Google </w:t>
+      </w:r>
+      <w:r>
+        <w:rPr>
+          <w:b/>
+          <w:bCs/>
+          <w:sz w:val="24"/>
+          <w:szCs w:val="24"/>
+        </w:rPr>
+        <w:t>For</w:t>
+      </w:r>
+      <w:r>
+        <w:rPr>
+          <w:b/>
+          <w:bCs/>
+          <w:sz w:val="24"/>
+          <w:szCs w:val="24"/>
+        </w:rPr>
+        <w:t>ms</w:t>
+      </w:r>
+      <w:r>
+        <w:rPr>
+          <w:sz w:val="24"/>
+          <w:szCs w:val="24"/>
+        </w:rPr>
+        <w:t> » pour définir notre cible et les besoins du public</w:t>
+      </w:r>
+      <w:r>
+        <w:rPr>
+          <w:sz w:val="24"/>
+          <w:szCs w:val="24"/>
+        </w:rPr>
+        <w:t>.</w:t>
+      </w:r>
+    </w:p>
+    <w:p>
+      <w:pPr>
+        <w:pStyle w:val="Paragraphedeliste"/>
+        <w:spacing w:line="360" w:lineRule="auto"/>
+        <w:ind w:firstLine="696"/>
+        <w:rPr>
+          <w:sz w:val="24"/>
+          <w:szCs w:val="24"/>
+        </w:rPr>
+      </w:pPr>
+    </w:p>
+    <w:p>
+      <w:pPr>
+        <w:pStyle w:val="Paragraphedeliste"/>
+        <w:numPr>
+          <w:ilvl w:val="0"/>
+          <w:numId w:val="16"/>
+        </w:numPr>
+        <w:spacing w:line="360" w:lineRule="auto"/>
+        <w:ind w:left="1134"/>
+        <w:rPr>
+          <w:b/>
+          <w:bCs/>
+          <w:sz w:val="24"/>
+          <w:szCs w:val="24"/>
+        </w:rPr>
+      </w:pPr>
+      <w:r>
+        <w:rPr>
+          <w:b/>
+          <w:bCs/>
+          <w:sz w:val="24"/>
+          <w:szCs w:val="24"/>
+        </w:rPr>
+        <w:t>Utilisation de l’outil GOOGLE trends</w:t>
+      </w:r>
+      <w:r>
+        <w:rPr>
+          <w:b/>
+          <w:bCs/>
+          <w:sz w:val="24"/>
+          <w:szCs w:val="24"/>
+        </w:rPr>
+        <w:t xml:space="preserve"> : </w:t>
+      </w:r>
+      <w:r>
+        <w:rPr>
+          <w:sz w:val="24"/>
+          <w:szCs w:val="24"/>
+        </w:rPr>
+        <w:t>GOOGLE trends</w:t>
+      </w:r>
+      <w:r>
+        <w:rPr>
+          <w:b/>
+          <w:bCs/>
+          <w:sz w:val="24"/>
+          <w:szCs w:val="24"/>
+        </w:rPr>
+        <w:t> </w:t>
+      </w:r>
+      <w:r>
+        <w:rPr>
+          <w:sz w:val="24"/>
+          <w:szCs w:val="24"/>
+        </w:rPr>
+        <w:t xml:space="preserve">permette de connaitre les tendances d’une thématique étudiée, cella nous aide </w:t>
+      </w:r>
+      <w:r>
+        <w:rPr>
+          <w:sz w:val="24"/>
+          <w:szCs w:val="24"/>
+        </w:rPr>
+        <w:t>à</w:t>
+      </w:r>
+      <w:r>
+        <w:rPr>
+          <w:sz w:val="24"/>
+          <w:szCs w:val="24"/>
+        </w:rPr>
+        <w:t xml:space="preserve"> déterminer</w:t>
+      </w:r>
+      <w:r>
+        <w:rPr>
+          <w:sz w:val="24"/>
+          <w:szCs w:val="24"/>
+        </w:rPr>
+        <w:t xml:space="preserve"> le besoin réel de futur utilisateur de cette plateforme.</w:t>
+      </w:r>
+    </w:p>
+    <w:p>
+      <w:pPr>
+        <w:pStyle w:val="Paragraphedeliste"/>
+        <w:spacing w:line="360" w:lineRule="auto"/>
+        <w:ind w:left="1134"/>
+        <w:jc w:val="center"/>
+        <w:rPr>
+          <w:sz w:val="24"/>
+          <w:szCs w:val="24"/>
+        </w:rPr>
+      </w:pPr>
+      <w:r>
+        <w:rPr>
+          <w:noProof/>
+        </w:rPr>
+        <w:drawing>
+          <wp:anchor distT="0" distB="0" distL="114300" distR="114300" simplePos="0" relativeHeight="251660288" behindDoc="1" locked="0" layoutInCell="1" allowOverlap="1" wp14:anchorId="7BCDE17C" wp14:editId="4C9963F4">
+            <wp:simplePos x="0" y="0"/>
+            <wp:positionH relativeFrom="column">
+              <wp:posOffset>5080</wp:posOffset>
+            </wp:positionH>
+            <wp:positionV relativeFrom="paragraph">
+              <wp:posOffset>0</wp:posOffset>
+            </wp:positionV>
+            <wp:extent cx="5760720" cy="2921635"/>
+            <wp:effectExtent l="0" t="0" r="0" b="0"/>
+            <wp:wrapTight wrapText="bothSides">
+              <wp:wrapPolygon edited="0">
+                <wp:start x="0" y="0"/>
+                <wp:lineTo x="0" y="21408"/>
+                <wp:lineTo x="21500" y="21408"/>
+                <wp:lineTo x="21500" y="0"/>
+                <wp:lineTo x="0" y="0"/>
+              </wp:wrapPolygon>
+            </wp:wrapTight>
+            <wp:docPr id="5" name="Image 5"/>
+            <wp:cNvGraphicFramePr>
+              <a:graphicFrameLocks xmlns:a="http://schemas.openxmlformats.org/drawingml/2006/main" noChangeAspect="1"/>
+            </wp:cNvGraphicFramePr>
+            <a:graphic xmlns:a="http://schemas.openxmlformats.org/drawingml/2006/main">
+              <a:graphicData uri="http://schemas.openxmlformats.org/drawingml/2006/picture">
+                <pic:pic xmlns:pic="http://schemas.openxmlformats.org/drawingml/2006/picture">
+                  <pic:nvPicPr>
+                    <pic:cNvPr id="1" name=""/>
+                    <pic:cNvPicPr/>
+                  </pic:nvPicPr>
+                  <pic:blipFill>
+                    <a:blip r:embed="rId6">
+                      <a:extLst>
+                        <a:ext uri="{28A0092B-C50C-407E-A947-70E740481C1C}">
+                          <a14:useLocalDpi xmlns:a14="http://schemas.microsoft.com/office/drawing/2010/main" val="0"/>
+                        </a:ext>
+                      </a:extLst>
+                    </a:blip>
+                    <a:stretch>
+                      <a:fillRect/>
+                    </a:stretch>
+                  </pic:blipFill>
+                  <pic:spPr>
+                    <a:xfrm>
+                      <a:off x="0" y="0"/>
+                      <a:ext cx="5760720" cy="2921635"/>
+                    </a:xfrm>
+                    <a:prstGeom prst="rect">
+                      <a:avLst/>
+                    </a:prstGeom>
+                  </pic:spPr>
+                </pic:pic>
+              </a:graphicData>
+            </a:graphic>
+          </wp:anchor>
+        </w:drawing>
+      </w:r>
+      <w:r>
+        <w:rPr>
+          <w:noProof/>
+        </w:rPr>
+        <w:t xml:space="preserve"> </w:t>
+      </w:r>
+      <w:r>
+        <w:rPr>
+          <w:sz w:val="24"/>
+          <w:szCs w:val="24"/>
+        </w:rPr>
+        <w:t xml:space="preserve">Le taux de recherche sur </w:t>
+      </w:r>
+      <w:r>
+        <w:rPr>
+          <w:sz w:val="24"/>
+          <w:szCs w:val="24"/>
+        </w:rPr>
+        <w:t>des plateformes e-santé</w:t>
+      </w:r>
+      <w:r>
+        <w:rPr>
+          <w:sz w:val="24"/>
+          <w:szCs w:val="24"/>
+        </w:rPr>
+        <w:t xml:space="preserve"> </w:t>
+      </w:r>
+      <w:r>
+        <w:rPr>
+          <w:sz w:val="24"/>
+          <w:szCs w:val="24"/>
+        </w:rPr>
+        <w:t xml:space="preserve">en </w:t>
+      </w:r>
+      <w:r>
+        <w:rPr>
+          <w:sz w:val="24"/>
+          <w:szCs w:val="24"/>
+        </w:rPr>
+        <w:t>Algérie</w:t>
+      </w:r>
+    </w:p>
+    <w:p>
+      <w:pPr>
+        <w:spacing w:line="360" w:lineRule="auto"/>
+        <w:rPr>
+          <w:sz w:val="24"/>
+          <w:szCs w:val="24"/>
+        </w:rPr>
+      </w:pPr>
+    </w:p>
+    <w:p>
+      <w:pPr>
+        <w:spacing w:line="360" w:lineRule="auto"/>
+        <w:rPr>
+          <w:sz w:val="24"/>
+          <w:szCs w:val="24"/>
+        </w:rPr>
+      </w:pPr>
+      <w:r>
+        <w:rPr>
+          <w:noProof/>
+        </w:rPr>
+        <w:drawing>
+          <wp:inline distT="0" distB="0" distL="0" distR="0" wp14:anchorId="56B9795C" wp14:editId="35F18694">
+            <wp:extent cx="5541645" cy="1475740"/>
+            <wp:effectExtent l="0" t="0" r="1905" b="0"/>
+            <wp:docPr id="6" name="Image 6"/>
+            <wp:cNvGraphicFramePr>
+              <a:graphicFrameLocks xmlns:a="http://schemas.openxmlformats.org/drawingml/2006/main" noChangeAspect="1"/>
+            </wp:cNvGraphicFramePr>
+            <a:graphic xmlns:a="http://schemas.openxmlformats.org/drawingml/2006/main">
+              <a:graphicData uri="http://schemas.openxmlformats.org/drawingml/2006/picture">
+                <pic:pic xmlns:pic="http://schemas.openxmlformats.org/drawingml/2006/picture">
+                  <pic:nvPicPr>
+                    <pic:cNvPr id="1" name=""/>
+                    <pic:cNvPicPr/>
+                  </pic:nvPicPr>
+                  <pic:blipFill>
+                    <a:blip r:embed="rId7"/>
+                    <a:stretch>
+                      <a:fillRect/>
+                    </a:stretch>
+                  </pic:blipFill>
+                  <pic:spPr>
+                    <a:xfrm>
+                      <a:off x="0" y="0"/>
+                      <a:ext cx="5541645" cy="1475740"/>
+                    </a:xfrm>
+                    <a:prstGeom prst="rect">
+                      <a:avLst/>
+                    </a:prstGeom>
+                  </pic:spPr>
+                </pic:pic>
+              </a:graphicData>
+            </a:graphic>
+          </wp:inline>
+        </w:drawing>
+      </w:r>
+    </w:p>
+    <w:p>
+      <w:pPr>
+        <w:spacing w:line="360" w:lineRule="auto"/>
+        <w:jc w:val="center"/>
+        <w:rPr>
+          <w:rFonts w:cstheme="minorHAnsi"/>
+          <w:sz w:val="24"/>
+          <w:szCs w:val="24"/>
+        </w:rPr>
+      </w:pPr>
+      <w:r>
+        <w:rPr>
+          <w:rFonts w:cstheme="minorHAnsi"/>
+          <w:sz w:val="24"/>
+          <w:szCs w:val="24"/>
+          <w:shd w:val="clear" w:color="auto" w:fill="FFFFFF"/>
+        </w:rPr>
+        <w:t>Répartir les taux de recherche par région</w:t>
+      </w:r>
+      <w:r>
+        <w:rPr>
+          <w:rFonts w:cstheme="minorHAnsi"/>
+          <w:sz w:val="24"/>
+          <w:szCs w:val="24"/>
+        </w:rPr>
+        <w:t xml:space="preserve"> en Algérie</w:t>
+      </w:r>
+    </w:p>
+    <w:p>
+      <w:pPr>
+        <w:pStyle w:val="Paragraphedeliste"/>
+        <w:spacing w:line="360" w:lineRule="auto"/>
+        <w:ind w:left="1134"/>
+        <w:rPr>
+          <w:b/>
+          <w:bCs/>
+          <w:sz w:val="24"/>
+          <w:szCs w:val="24"/>
+        </w:rPr>
+      </w:pPr>
+    </w:p>
+    <w:p>
+      <w:pPr>
+        <w:spacing w:line="360" w:lineRule="auto"/>
+        <w:ind w:firstLine="360"/>
+        <w:jc w:val="both"/>
+        <w:rPr>
+          <w:sz w:val="24"/>
+          <w:szCs w:val="24"/>
+        </w:rPr>
+      </w:pPr>
+      <w:r>
+        <w:rPr>
+          <w:sz w:val="24"/>
+          <w:szCs w:val="24"/>
+        </w:rPr>
+        <w:t>Cette recherche nous montre que l’utilisation des plateforme</w:t>
+      </w:r>
+      <w:r>
+        <w:rPr>
+          <w:sz w:val="24"/>
+          <w:szCs w:val="24"/>
+        </w:rPr>
+        <w:t>s e-santé</w:t>
+      </w:r>
+      <w:r>
+        <w:rPr>
+          <w:sz w:val="24"/>
+          <w:szCs w:val="24"/>
+        </w:rPr>
+        <w:t xml:space="preserve"> en Algérie est très faible</w:t>
+      </w:r>
+      <w:r>
+        <w:rPr>
+          <w:sz w:val="24"/>
+          <w:szCs w:val="24"/>
+        </w:rPr>
+        <w:t>,</w:t>
+      </w:r>
+      <w:r>
+        <w:rPr>
+          <w:sz w:val="24"/>
+          <w:szCs w:val="24"/>
+        </w:rPr>
+        <w:t xml:space="preserve"> ce qui nous</w:t>
+      </w:r>
+      <w:r>
+        <w:rPr>
+          <w:sz w:val="24"/>
+          <w:szCs w:val="24"/>
+        </w:rPr>
+        <w:t xml:space="preserve"> a</w:t>
+      </w:r>
+      <w:r>
+        <w:rPr>
+          <w:sz w:val="24"/>
+          <w:szCs w:val="24"/>
+        </w:rPr>
+        <w:t xml:space="preserve"> pouss</w:t>
+      </w:r>
+      <w:r>
+        <w:rPr>
+          <w:sz w:val="24"/>
+          <w:szCs w:val="24"/>
+        </w:rPr>
+        <w:t>é</w:t>
+      </w:r>
+      <w:r>
+        <w:rPr>
+          <w:sz w:val="24"/>
+          <w:szCs w:val="24"/>
+        </w:rPr>
+        <w:t xml:space="preserve"> </w:t>
+      </w:r>
+      <w:r>
+        <w:rPr>
+          <w:sz w:val="24"/>
+          <w:szCs w:val="24"/>
+        </w:rPr>
+        <w:t>de</w:t>
+      </w:r>
+      <w:r>
+        <w:rPr>
+          <w:sz w:val="24"/>
+          <w:szCs w:val="24"/>
+        </w:rPr>
+        <w:t xml:space="preserve"> créer un sondage pour interroger le public sur le sujet des plateformes en utilisant l’outil Google </w:t>
+      </w:r>
+      <w:r>
+        <w:rPr>
+          <w:sz w:val="24"/>
+          <w:szCs w:val="24"/>
+        </w:rPr>
+        <w:t>For</w:t>
+      </w:r>
+      <w:r>
+        <w:rPr>
+          <w:sz w:val="24"/>
+          <w:szCs w:val="24"/>
+        </w:rPr>
+        <w:t>ms</w:t>
+      </w:r>
+      <w:r>
+        <w:rPr>
+          <w:sz w:val="24"/>
+          <w:szCs w:val="24"/>
+        </w:rPr>
+        <w:t>.</w:t>
+      </w:r>
+    </w:p>
+    <w:p>
+      <w:pPr>
+        <w:spacing w:line="360" w:lineRule="auto"/>
+        <w:ind w:firstLine="360"/>
+        <w:jc w:val="both"/>
+        <w:rPr>
+          <w:sz w:val="24"/>
+          <w:szCs w:val="24"/>
+        </w:rPr>
+      </w:pPr>
+    </w:p>
+    <w:p>
+      <w:pPr>
+        <w:pStyle w:val="Paragraphedeliste"/>
+        <w:numPr>
+          <w:ilvl w:val="0"/>
+          <w:numId w:val="16"/>
+        </w:numPr>
+        <w:spacing w:line="360" w:lineRule="auto"/>
+        <w:ind w:left="1134"/>
+        <w:rPr>
+          <w:b/>
+          <w:bCs/>
+          <w:sz w:val="24"/>
+          <w:szCs w:val="24"/>
+        </w:rPr>
+      </w:pPr>
+      <w:r>
+        <w:rPr>
+          <w:b/>
+          <w:bCs/>
+          <w:sz w:val="24"/>
+          <w:szCs w:val="24"/>
+        </w:rPr>
+        <w:t xml:space="preserve">Utilisation de l’outil GOOGLE </w:t>
+      </w:r>
+      <w:r>
+        <w:rPr>
+          <w:b/>
+          <w:bCs/>
+          <w:sz w:val="24"/>
+          <w:szCs w:val="24"/>
+        </w:rPr>
+        <w:t>Forms</w:t>
+      </w:r>
+      <w:r>
+        <w:rPr>
+          <w:b/>
+          <w:bCs/>
+          <w:sz w:val="24"/>
+          <w:szCs w:val="24"/>
+        </w:rPr>
+        <w:t> :</w:t>
+      </w:r>
+    </w:p>
+    <w:p>
+      <w:pPr>
+        <w:spacing w:line="360" w:lineRule="auto"/>
+        <w:ind w:firstLine="360"/>
+        <w:jc w:val="both"/>
+        <w:rPr>
+          <w:sz w:val="24"/>
+          <w:szCs w:val="24"/>
+        </w:rPr>
+      </w:pPr>
+      <w:r>
+        <w:rPr>
+          <w:sz w:val="24"/>
+          <w:szCs w:val="24"/>
+        </w:rPr>
+        <w:t xml:space="preserve">Le sondage a été réalisée sur un échantillon de </w:t>
+      </w:r>
+      <w:r>
+        <w:rPr>
+          <w:color w:val="FF0000"/>
+          <w:sz w:val="24"/>
+          <w:szCs w:val="24"/>
+        </w:rPr>
+        <w:t xml:space="preserve">3 personne </w:t>
+      </w:r>
+      <w:r>
+        <w:rPr>
+          <w:sz w:val="24"/>
+          <w:szCs w:val="24"/>
+        </w:rPr>
+        <w:t xml:space="preserve">entre la période </w:t>
+      </w:r>
+      <w:r>
+        <w:rPr>
+          <w:color w:val="FF0000"/>
+          <w:sz w:val="24"/>
+          <w:szCs w:val="24"/>
+        </w:rPr>
+        <w:t>de 01/01/2000 et 55/55/5555.</w:t>
+      </w:r>
+      <w:r>
+        <w:rPr>
+          <w:sz w:val="24"/>
+          <w:szCs w:val="24"/>
+        </w:rPr>
+        <w:t xml:space="preserve"> Les questions posées nous permettent de voir la vision de la société algérienne et de déterminer les fonctionnalités nécessaires dans notre plateforme.</w:t>
+      </w:r>
+    </w:p>
+    <w:p>
+      <w:pPr>
+        <w:spacing w:line="360" w:lineRule="auto"/>
+        <w:ind w:firstLine="360"/>
+        <w:jc w:val="both"/>
+        <w:rPr>
+          <w:sz w:val="24"/>
+          <w:szCs w:val="24"/>
+        </w:rPr>
+      </w:pPr>
+      <w:r>
+        <w:rPr>
+          <w:noProof/>
+        </w:rPr>
+        <w:drawing>
+          <wp:inline distT="0" distB="0" distL="0" distR="0" wp14:anchorId="7964364F" wp14:editId="5D98C353">
+            <wp:extent cx="5760720" cy="2426970"/>
+            <wp:effectExtent l="0" t="0" r="0" b="0"/>
+            <wp:docPr id="8" name="Image 8"/>
+            <wp:cNvGraphicFramePr>
+              <a:graphicFrameLocks xmlns:a="http://schemas.openxmlformats.org/drawingml/2006/main" noChangeAspect="1"/>
+            </wp:cNvGraphicFramePr>
+            <a:graphic xmlns:a="http://schemas.openxmlformats.org/drawingml/2006/main">
+              <a:graphicData uri="http://schemas.openxmlformats.org/drawingml/2006/picture">
+                <pic:pic xmlns:pic="http://schemas.openxmlformats.org/drawingml/2006/picture">
+                  <pic:nvPicPr>
+                    <pic:cNvPr id="0" name="Picture 3"/>
+                    <pic:cNvPicPr>
+                      <a:picLocks noChangeAspect="1" noChangeArrowheads="1"/>
+                    </pic:cNvPicPr>
+                  </pic:nvPicPr>
+                  <pic:blipFill>
+                    <a:blip r:embed="rId8" cstate="print">
+                      <a:extLst>
+                        <a:ext uri="{28A0092B-C50C-407E-A947-70E740481C1C}">
+                          <a14:useLocalDpi xmlns:a14="http://schemas.microsoft.com/office/drawing/2010/main" val="0"/>
+                        </a:ext>
+                      </a:extLst>
+                    </a:blip>
+                    <a:srcRect/>
+                    <a:stretch>
+                      <a:fillRect/>
+                    </a:stretch>
+                  </pic:blipFill>
+                  <pic:spPr bwMode="auto">
+                    <a:xfrm>
+                      <a:off x="0" y="0"/>
+                      <a:ext cx="5760720" cy="2426970"/>
+                    </a:xfrm>
+                    <a:prstGeom prst="rect">
+                      <a:avLst/>
+                    </a:prstGeom>
+                    <a:noFill/>
+                    <a:ln>
+                      <a:noFill/>
+                    </a:ln>
+                  </pic:spPr>
+                </pic:pic>
+              </a:graphicData>
+            </a:graphic>
+          </wp:inline>
+        </w:drawing>
+      </w:r>
+    </w:p>
+    <w:p>
+      <w:pPr>
+        <w:spacing w:line="360" w:lineRule="auto"/>
+        <w:ind w:firstLine="360"/>
+        <w:jc w:val="both"/>
+        <w:rPr>
+          <w:sz w:val="24"/>
+          <w:szCs w:val="24"/>
+        </w:rPr>
+      </w:pPr>
+      <w:r>
+        <w:rPr>
+          <w:sz w:val="24"/>
+          <w:szCs w:val="24"/>
+        </w:rPr>
+        <w:t>Statistique représentant les déférant catégorie intéresser à une plateforme e-santé</w:t>
+      </w:r>
+    </w:p>
+    <w:p>
+      <w:pPr>
+        <w:spacing w:line="360" w:lineRule="auto"/>
+        <w:ind w:firstLine="360"/>
+        <w:jc w:val="both"/>
+        <w:rPr>
+          <w:sz w:val="24"/>
+          <w:szCs w:val="24"/>
+        </w:rPr>
+      </w:pPr>
+    </w:p>
+    <w:tbl>
+      <w:tblPr>
+        <w:tblStyle w:val="Grilledutableau"/>
+        <w:tblW w:w="0" w:type="auto"/>
+        <w:tblLook w:val="04A0" w:firstRow="1" w:lastRow="0" w:firstColumn="1" w:lastColumn="0" w:noHBand="0" w:noVBand="1"/>
+      </w:tblPr>
+      <w:tblGrid>
+        <w:gridCol w:w="4531"/>
+        <w:gridCol w:w="4531"/>
+      </w:tblGrid>
+      <w:tr>
+        <w:tc>
+          <w:tcPr>
+            <w:tcW w:w="4531" w:type="dxa"/>
+          </w:tcPr>
+          <w:p>
+            <w:pPr>
+              <w:spacing w:line="360" w:lineRule="auto"/>
+              <w:jc w:val="both"/>
+              <w:rPr>
+                <w:sz w:val="24"/>
+                <w:szCs w:val="24"/>
+              </w:rPr>
+            </w:pPr>
+          </w:p>
+        </w:tc>
+        <w:tc>
+          <w:tcPr>
+            <w:tcW w:w="4531" w:type="dxa"/>
+          </w:tcPr>
+          <w:p>
+            <w:pPr>
+              <w:spacing w:line="360" w:lineRule="auto"/>
+              <w:jc w:val="both"/>
+              <w:rPr>
+                <w:sz w:val="24"/>
+                <w:szCs w:val="24"/>
+              </w:rPr>
+            </w:pPr>
+          </w:p>
+        </w:tc>
+      </w:tr>
+      <w:tr>
+        <w:tc>
+          <w:tcPr>
+            <w:tcW w:w="4531" w:type="dxa"/>
+          </w:tcPr>
+          <w:p>
+            <w:pPr>
+              <w:spacing w:line="360" w:lineRule="auto"/>
+              <w:jc w:val="both"/>
+              <w:rPr>
+                <w:sz w:val="24"/>
+                <w:szCs w:val="24"/>
+              </w:rPr>
+            </w:pPr>
+          </w:p>
+        </w:tc>
+        <w:tc>
+          <w:tcPr>
+            <w:tcW w:w="4531" w:type="dxa"/>
+          </w:tcPr>
+          <w:p>
+            <w:pPr>
+              <w:spacing w:line="360" w:lineRule="auto"/>
+              <w:jc w:val="both"/>
+              <w:rPr>
+                <w:sz w:val="24"/>
+                <w:szCs w:val="24"/>
+              </w:rPr>
+            </w:pPr>
+          </w:p>
+        </w:tc>
+      </w:tr>
+      <w:tr>
+        <w:tc>
+          <w:tcPr>
+            <w:tcW w:w="4531" w:type="dxa"/>
+          </w:tcPr>
+          <w:p>
+            <w:pPr>
+              <w:spacing w:line="360" w:lineRule="auto"/>
+              <w:jc w:val="both"/>
+              <w:rPr>
+                <w:sz w:val="24"/>
+                <w:szCs w:val="24"/>
+              </w:rPr>
+            </w:pPr>
+          </w:p>
+        </w:tc>
+        <w:tc>
+          <w:tcPr>
+            <w:tcW w:w="4531" w:type="dxa"/>
+          </w:tcPr>
+          <w:p>
+            <w:pPr>
+              <w:spacing w:line="360" w:lineRule="auto"/>
+              <w:jc w:val="both"/>
+              <w:rPr>
+                <w:sz w:val="24"/>
+                <w:szCs w:val="24"/>
+              </w:rPr>
+            </w:pPr>
+          </w:p>
+        </w:tc>
+      </w:tr>
+      <w:tr>
+        <w:tc>
+          <w:tcPr>
+            <w:tcW w:w="4531" w:type="dxa"/>
+          </w:tcPr>
+          <w:p>
+            <w:pPr>
+              <w:spacing w:line="360" w:lineRule="auto"/>
+              <w:jc w:val="both"/>
+              <w:rPr>
+                <w:sz w:val="24"/>
+                <w:szCs w:val="24"/>
+              </w:rPr>
+            </w:pPr>
+          </w:p>
+        </w:tc>
+        <w:tc>
+          <w:tcPr>
+            <w:tcW w:w="4531" w:type="dxa"/>
+          </w:tcPr>
+          <w:p>
+            <w:pPr>
+              <w:spacing w:line="360" w:lineRule="auto"/>
+              <w:jc w:val="both"/>
+              <w:rPr>
+                <w:sz w:val="24"/>
+                <w:szCs w:val="24"/>
+              </w:rPr>
+            </w:pPr>
+          </w:p>
+        </w:tc>
+      </w:tr>
+      <w:tr>
+        <w:tc>
+          <w:tcPr>
+            <w:tcW w:w="4531" w:type="dxa"/>
+          </w:tcPr>
+          <w:p>
+            <w:pPr>
+              <w:spacing w:line="360" w:lineRule="auto"/>
+              <w:jc w:val="both"/>
+              <w:rPr>
+                <w:sz w:val="24"/>
+                <w:szCs w:val="24"/>
+              </w:rPr>
+            </w:pPr>
+          </w:p>
+        </w:tc>
+        <w:tc>
+          <w:tcPr>
+            <w:tcW w:w="4531" w:type="dxa"/>
+          </w:tcPr>
+          <w:p>
+            <w:pPr>
+              <w:spacing w:line="360" w:lineRule="auto"/>
+              <w:jc w:val="both"/>
+              <w:rPr>
+                <w:sz w:val="24"/>
+                <w:szCs w:val="24"/>
+              </w:rPr>
+            </w:pPr>
+          </w:p>
+        </w:tc>
+      </w:tr>
+    </w:tbl>
+    <w:p>
+      <w:pPr>
+        <w:spacing w:line="360" w:lineRule="auto"/>
+        <w:jc w:val="both"/>
+        <w:rPr>
+          <w:sz w:val="24"/>
+          <w:szCs w:val="24"/>
+        </w:rPr>
+      </w:pPr>
+    </w:p>
+    <w:p>
+      <w:pPr>
+        <w:spacing w:line="360" w:lineRule="auto"/>
+        <w:ind w:firstLine="360"/>
+        <w:jc w:val="both"/>
+        <w:rPr>
+          <w:sz w:val="24"/>
+          <w:szCs w:val="24"/>
+        </w:rPr>
+      </w:pPr>
+      <w:r>
+        <w:rPr>
+          <w:sz w:val="24"/>
+          <w:szCs w:val="24"/>
+        </w:rPr>
+        <w:t xml:space="preserve">Statistique représentant les résultats des personnes intéresser à une plateforme e-santé selon les régions </w:t>
+      </w:r>
+    </w:p>
+    <w:p>
+      <w:pPr>
+        <w:spacing w:line="360" w:lineRule="auto"/>
+        <w:ind w:firstLine="360"/>
+        <w:jc w:val="both"/>
+        <w:rPr>
+          <w:sz w:val="24"/>
+          <w:szCs w:val="24"/>
+        </w:rPr>
+      </w:pPr>
+    </w:p>
+    <w:p>
+      <w:pPr>
+        <w:spacing w:line="360" w:lineRule="auto"/>
+        <w:ind w:firstLine="360"/>
+        <w:jc w:val="both"/>
+        <w:rPr>
+          <w:sz w:val="24"/>
+          <w:szCs w:val="24"/>
+        </w:rPr>
+      </w:pPr>
+      <w:r>
+        <w:rPr>
+          <w:noProof/>
+        </w:rPr>
+        <w:lastRenderedPageBreak/>
+        <w:drawing>
+          <wp:inline distT="0" distB="0" distL="0" distR="0" wp14:anchorId="7218D1B4" wp14:editId="02DCB6D7">
+            <wp:extent cx="5760720" cy="2613025"/>
+            <wp:effectExtent l="0" t="0" r="0" b="0"/>
+            <wp:docPr id="9" name="Image 9"/>
+            <wp:cNvGraphicFramePr>
+              <a:graphicFrameLocks xmlns:a="http://schemas.openxmlformats.org/drawingml/2006/main" noChangeAspect="1"/>
+            </wp:cNvGraphicFramePr>
+            <a:graphic xmlns:a="http://schemas.openxmlformats.org/drawingml/2006/main">
+              <a:graphicData uri="http://schemas.openxmlformats.org/drawingml/2006/picture">
+                <pic:pic xmlns:pic="http://schemas.openxmlformats.org/drawingml/2006/picture">
+                  <pic:nvPicPr>
+                    <pic:cNvPr id="0" name="Picture 5"/>
+                    <pic:cNvPicPr>
+                      <a:picLocks noChangeAspect="1" noChangeArrowheads="1"/>
+                    </pic:cNvPicPr>
+                  </pic:nvPicPr>
+                  <pic:blipFill>
+                    <a:blip r:embed="rId9" cstate="print">
+                      <a:extLst>
+                        <a:ext uri="{28A0092B-C50C-407E-A947-70E740481C1C}">
+                          <a14:useLocalDpi xmlns:a14="http://schemas.microsoft.com/office/drawing/2010/main" val="0"/>
+                        </a:ext>
+                      </a:extLst>
+                    </a:blip>
+                    <a:srcRect/>
+                    <a:stretch>
+                      <a:fillRect/>
+                    </a:stretch>
+                  </pic:blipFill>
+                  <pic:spPr bwMode="auto">
+                    <a:xfrm>
+                      <a:off x="0" y="0"/>
+                      <a:ext cx="5760720" cy="2613025"/>
+                    </a:xfrm>
+                    <a:prstGeom prst="rect">
+                      <a:avLst/>
+                    </a:prstGeom>
+                    <a:noFill/>
+                    <a:ln>
+                      <a:noFill/>
+                    </a:ln>
+                  </pic:spPr>
+                </pic:pic>
+              </a:graphicData>
+            </a:graphic>
+          </wp:inline>
+        </w:drawing>
+      </w:r>
+    </w:p>
+    <w:p>
+      <w:pPr>
+        <w:spacing w:line="360" w:lineRule="auto"/>
+        <w:ind w:firstLine="360"/>
+        <w:jc w:val="center"/>
+        <w:rPr>
+          <w:sz w:val="24"/>
+          <w:szCs w:val="24"/>
+        </w:rPr>
+      </w:pPr>
+      <w:r>
+        <w:rPr>
+          <w:sz w:val="24"/>
+          <w:szCs w:val="24"/>
+        </w:rPr>
+        <w:t>Taux des personnes préférant les rendez-vous en ligne</w:t>
+      </w:r>
+    </w:p>
+    <w:p>
+      <w:pPr>
+        <w:spacing w:line="360" w:lineRule="auto"/>
+        <w:ind w:firstLine="360"/>
+        <w:jc w:val="both"/>
+        <w:rPr>
+          <w:sz w:val="24"/>
+          <w:szCs w:val="24"/>
+        </w:rPr>
+      </w:pPr>
+    </w:p>
+    <w:p>
+      <w:pPr>
+        <w:spacing w:line="360" w:lineRule="auto"/>
+        <w:ind w:firstLine="360"/>
+        <w:jc w:val="center"/>
+        <w:rPr>
+          <w:sz w:val="24"/>
+          <w:szCs w:val="24"/>
+        </w:rPr>
+      </w:pPr>
+      <w:r>
+        <w:rPr>
+          <w:noProof/>
+        </w:rPr>
+        <w:drawing>
+          <wp:inline distT="0" distB="0" distL="0" distR="0" wp14:anchorId="531E5B91" wp14:editId="12770096">
+            <wp:extent cx="5760720" cy="2426970"/>
+            <wp:effectExtent l="0" t="0" r="0" b="0"/>
+            <wp:docPr id="10" name="Image 10"/>
+            <wp:cNvGraphicFramePr>
+              <a:graphicFrameLocks xmlns:a="http://schemas.openxmlformats.org/drawingml/2006/main" noChangeAspect="1"/>
+            </wp:cNvGraphicFramePr>
+            <a:graphic xmlns:a="http://schemas.openxmlformats.org/drawingml/2006/main">
+              <a:graphicData uri="http://schemas.openxmlformats.org/drawingml/2006/picture">
+                <pic:pic xmlns:pic="http://schemas.openxmlformats.org/drawingml/2006/picture">
+                  <pic:nvPicPr>
+                    <pic:cNvPr id="0" name="Picture 7"/>
+                    <pic:cNvPicPr>
+                      <a:picLocks noChangeAspect="1" noChangeArrowheads="1"/>
+                    </pic:cNvPicPr>
+                  </pic:nvPicPr>
+                  <pic:blipFill>
+                    <a:blip r:embed="rId10" cstate="print">
+                      <a:extLst>
+                        <a:ext uri="{28A0092B-C50C-407E-A947-70E740481C1C}">
+                          <a14:useLocalDpi xmlns:a14="http://schemas.microsoft.com/office/drawing/2010/main" val="0"/>
+                        </a:ext>
+                      </a:extLst>
+                    </a:blip>
+                    <a:srcRect/>
+                    <a:stretch>
+                      <a:fillRect/>
+                    </a:stretch>
+                  </pic:blipFill>
+                  <pic:spPr bwMode="auto">
+                    <a:xfrm>
+                      <a:off x="0" y="0"/>
+                      <a:ext cx="5760720" cy="2426970"/>
+                    </a:xfrm>
+                    <a:prstGeom prst="rect">
+                      <a:avLst/>
+                    </a:prstGeom>
+                    <a:noFill/>
+                    <a:ln>
+                      <a:noFill/>
+                    </a:ln>
+                  </pic:spPr>
+                </pic:pic>
+              </a:graphicData>
+            </a:graphic>
+          </wp:inline>
+        </w:drawing>
+      </w:r>
+    </w:p>
+    <w:p>
+      <w:pPr>
+        <w:spacing w:line="360" w:lineRule="auto"/>
+        <w:ind w:firstLine="360"/>
+        <w:jc w:val="center"/>
+        <w:rPr>
+          <w:sz w:val="24"/>
+          <w:szCs w:val="24"/>
+        </w:rPr>
+      </w:pPr>
+      <w:r>
+        <w:rPr>
+          <w:sz w:val="24"/>
+          <w:szCs w:val="24"/>
+        </w:rPr>
+        <w:t xml:space="preserve">Taux </w:t>
+      </w:r>
+      <w:r>
+        <w:rPr>
+          <w:sz w:val="24"/>
+          <w:szCs w:val="24"/>
+        </w:rPr>
+        <w:t>des personnes</w:t>
+      </w:r>
+      <w:r>
+        <w:rPr>
+          <w:sz w:val="24"/>
+          <w:szCs w:val="24"/>
+        </w:rPr>
+        <w:t xml:space="preserve"> qui ont </w:t>
+      </w:r>
+      <w:r>
+        <w:rPr>
+          <w:sz w:val="24"/>
+          <w:szCs w:val="24"/>
+        </w:rPr>
+        <w:t>des difficultés</w:t>
+      </w:r>
+      <w:r>
+        <w:rPr>
+          <w:sz w:val="24"/>
+          <w:szCs w:val="24"/>
+        </w:rPr>
+        <w:t xml:space="preserve"> de trouver des praticiens</w:t>
+      </w:r>
+    </w:p>
+    <w:p>
+      <w:pPr>
+        <w:spacing w:line="360" w:lineRule="auto"/>
+        <w:ind w:firstLine="360"/>
+        <w:jc w:val="center"/>
+        <w:rPr>
+          <w:sz w:val="24"/>
+          <w:szCs w:val="24"/>
+        </w:rPr>
+      </w:pPr>
+    </w:p>
+    <w:p>
+      <w:pPr>
+        <w:spacing w:line="360" w:lineRule="auto"/>
+        <w:ind w:firstLine="360"/>
+        <w:jc w:val="center"/>
+        <w:rPr>
+          <w:sz w:val="24"/>
+          <w:szCs w:val="24"/>
+        </w:rPr>
+      </w:pPr>
+    </w:p>
+    <w:p>
+      <w:pPr>
+        <w:spacing w:line="360" w:lineRule="auto"/>
+        <w:ind w:firstLine="360"/>
+        <w:jc w:val="center"/>
+        <w:rPr>
+          <w:sz w:val="24"/>
+          <w:szCs w:val="24"/>
+        </w:rPr>
+      </w:pPr>
+      <w:r>
+        <w:rPr>
+          <w:noProof/>
+        </w:rPr>
+        <w:lastRenderedPageBreak/>
+        <w:drawing>
+          <wp:inline distT="0" distB="0" distL="0" distR="0" wp14:anchorId="7239D322" wp14:editId="24D27464">
+            <wp:extent cx="5760720" cy="2426970"/>
+            <wp:effectExtent l="0" t="0" r="0" b="0"/>
+            <wp:docPr id="7" name="Image 7"/>
+            <wp:cNvGraphicFramePr>
+              <a:graphicFrameLocks xmlns:a="http://schemas.openxmlformats.org/drawingml/2006/main" noChangeAspect="1"/>
+            </wp:cNvGraphicFramePr>
+            <a:graphic xmlns:a="http://schemas.openxmlformats.org/drawingml/2006/main">
+              <a:graphicData uri="http://schemas.openxmlformats.org/drawingml/2006/picture">
+                <pic:pic xmlns:pic="http://schemas.openxmlformats.org/drawingml/2006/picture">
+                  <pic:nvPicPr>
+                    <pic:cNvPr id="0" name="Picture 7"/>
+                    <pic:cNvPicPr>
+                      <a:picLocks noChangeAspect="1" noChangeArrowheads="1"/>
+                    </pic:cNvPicPr>
+                  </pic:nvPicPr>
+                  <pic:blipFill>
+                    <a:blip r:embed="rId10" cstate="print">
+                      <a:extLst>
+                        <a:ext uri="{28A0092B-C50C-407E-A947-70E740481C1C}">
+                          <a14:useLocalDpi xmlns:a14="http://schemas.microsoft.com/office/drawing/2010/main" val="0"/>
+                        </a:ext>
+                      </a:extLst>
+                    </a:blip>
+                    <a:srcRect/>
+                    <a:stretch>
+                      <a:fillRect/>
+                    </a:stretch>
+                  </pic:blipFill>
+                  <pic:spPr bwMode="auto">
+                    <a:xfrm>
+                      <a:off x="0" y="0"/>
+                      <a:ext cx="5760720" cy="2426970"/>
+                    </a:xfrm>
+                    <a:prstGeom prst="rect">
+                      <a:avLst/>
+                    </a:prstGeom>
+                    <a:noFill/>
+                    <a:ln>
+                      <a:noFill/>
+                    </a:ln>
+                  </pic:spPr>
+                </pic:pic>
+              </a:graphicData>
+            </a:graphic>
+          </wp:inline>
+        </w:drawing>
+      </w:r>
+    </w:p>
+    <w:p>
+      <w:pPr>
+        <w:spacing w:line="360" w:lineRule="auto"/>
+        <w:ind w:firstLine="360"/>
+        <w:jc w:val="center"/>
+        <w:rPr>
+          <w:sz w:val="24"/>
+          <w:szCs w:val="24"/>
+        </w:rPr>
+      </w:pPr>
+    </w:p>
+    <w:p>
+      <w:pPr>
+        <w:spacing w:line="360" w:lineRule="auto"/>
+        <w:ind w:firstLine="360"/>
+        <w:jc w:val="center"/>
+        <w:rPr>
+          <w:sz w:val="24"/>
+          <w:szCs w:val="24"/>
+        </w:rPr>
+      </w:pPr>
+      <w:r>
+        <w:rPr>
+          <w:sz w:val="24"/>
+          <w:szCs w:val="24"/>
+        </w:rPr>
+        <w:t xml:space="preserve">Taux des praticiens </w:t>
+      </w:r>
+      <w:r>
+        <w:rPr>
+          <w:sz w:val="24"/>
+          <w:szCs w:val="24"/>
+        </w:rPr>
+        <w:t>qui ne sont intéresse pour crée une plateforme e-santé</w:t>
+      </w:r>
+    </w:p>
+    <w:p>
+      <w:pPr>
+        <w:spacing w:line="360" w:lineRule="auto"/>
+        <w:ind w:firstLine="360"/>
+        <w:jc w:val="both"/>
+        <w:rPr>
+          <w:sz w:val="24"/>
+          <w:szCs w:val="24"/>
+        </w:rPr>
+      </w:pPr>
+      <w:r>
+        <w:rPr>
+          <w:noProof/>
+        </w:rPr>
+        <w:drawing>
+          <wp:inline distT="0" distB="0" distL="0" distR="0" wp14:anchorId="53FC5E3B" wp14:editId="678D6BB9">
+            <wp:extent cx="5760720" cy="2426970"/>
+            <wp:effectExtent l="0" t="0" r="0" b="0"/>
+            <wp:docPr id="2" name="Image 2"/>
+            <wp:cNvGraphicFramePr>
+              <a:graphicFrameLocks xmlns:a="http://schemas.openxmlformats.org/drawingml/2006/main" noChangeAspect="1"/>
+            </wp:cNvGraphicFramePr>
+            <a:graphic xmlns:a="http://schemas.openxmlformats.org/drawingml/2006/main">
+              <a:graphicData uri="http://schemas.openxmlformats.org/drawingml/2006/picture">
+                <pic:pic xmlns:pic="http://schemas.openxmlformats.org/drawingml/2006/picture">
+                  <pic:nvPicPr>
+                    <pic:cNvPr id="0" name="Picture 7"/>
+                    <pic:cNvPicPr>
+                      <a:picLocks noChangeAspect="1" noChangeArrowheads="1"/>
+                    </pic:cNvPicPr>
+                  </pic:nvPicPr>
+                  <pic:blipFill>
+                    <a:blip r:embed="rId10" cstate="print">
+                      <a:extLst>
+                        <a:ext uri="{28A0092B-C50C-407E-A947-70E740481C1C}">
+                          <a14:useLocalDpi xmlns:a14="http://schemas.microsoft.com/office/drawing/2010/main" val="0"/>
+                        </a:ext>
+                      </a:extLst>
+                    </a:blip>
+                    <a:srcRect/>
+                    <a:stretch>
+                      <a:fillRect/>
+                    </a:stretch>
+                  </pic:blipFill>
+                  <pic:spPr bwMode="auto">
+                    <a:xfrm>
+                      <a:off x="0" y="0"/>
+                      <a:ext cx="5760720" cy="2426970"/>
+                    </a:xfrm>
+                    <a:prstGeom prst="rect">
+                      <a:avLst/>
+                    </a:prstGeom>
+                    <a:noFill/>
+                    <a:ln>
+                      <a:noFill/>
+                    </a:ln>
+                  </pic:spPr>
+                </pic:pic>
+              </a:graphicData>
+            </a:graphic>
+          </wp:inline>
+        </w:drawing>
+      </w:r>
+    </w:p>
+    <w:p>
+      <w:pPr>
+        <w:spacing w:line="360" w:lineRule="auto"/>
+        <w:rPr>
+          <w:sz w:val="24"/>
+          <w:szCs w:val="24"/>
+        </w:rPr>
+      </w:pPr>
+    </w:p>
+    <w:p>
+      <w:pPr>
+        <w:spacing w:line="360" w:lineRule="auto"/>
+        <w:ind w:firstLine="360"/>
+        <w:jc w:val="center"/>
+        <w:rPr>
+          <w:sz w:val="24"/>
+          <w:szCs w:val="24"/>
+        </w:rPr>
+      </w:pPr>
+      <w:r>
+        <w:rPr>
+          <w:sz w:val="24"/>
+          <w:szCs w:val="24"/>
+        </w:rPr>
+        <w:tab/>
+      </w:r>
+      <w:r>
+        <w:rPr>
+          <w:sz w:val="24"/>
+          <w:szCs w:val="24"/>
+        </w:rPr>
+        <w:t xml:space="preserve">Taux </w:t>
+      </w:r>
+      <w:r>
+        <w:rPr>
+          <w:sz w:val="24"/>
+          <w:szCs w:val="24"/>
+        </w:rPr>
+        <w:t>des praticiens</w:t>
+      </w:r>
+      <w:r>
+        <w:rPr>
+          <w:sz w:val="24"/>
+          <w:szCs w:val="24"/>
+        </w:rPr>
+        <w:t xml:space="preserve"> qui ont des difficultés de </w:t>
+      </w:r>
+      <w:r>
+        <w:rPr>
+          <w:sz w:val="24"/>
+          <w:szCs w:val="24"/>
+        </w:rPr>
+        <w:t>gère leur rendez-vous</w:t>
+      </w:r>
+    </w:p>
+    <w:p>
+      <w:pPr>
+        <w:spacing w:line="360" w:lineRule="auto"/>
+        <w:rPr>
+          <w:sz w:val="24"/>
+          <w:szCs w:val="24"/>
+        </w:rPr>
+      </w:pPr>
     </w:p>
     <w:p>
       <w:pPr>
@@ -1482,6 +2707,7 @@
           <w:sz w:val="24"/>
           <w:szCs w:val="24"/>
         </w:rPr>
+        <w:lastRenderedPageBreak/>
         <w:t>Contacte </w:t>
       </w:r>
       <w:r>
@@ -1565,238 +2791,35 @@
     </w:p>
     <w:p>
       <w:pPr>
-        <w:spacing w:line="360" w:lineRule="auto"/>
-        <w:ind w:left="708" w:firstLine="708"/>
+        <w:pStyle w:val="Paragraphedeliste"/>
+        <w:spacing w:line="360" w:lineRule="auto"/>
+        <w:ind w:left="698" w:firstLine="243"/>
         <w:jc w:val="both"/>
         <w:rPr>
           <w:sz w:val="24"/>
           <w:szCs w:val="24"/>
         </w:rPr>
       </w:pPr>
-      <w:r>
-        <w:rPr>
-          <w:sz w:val="24"/>
-          <w:szCs w:val="24"/>
-        </w:rPr>
-        <w:t>L’objectif de cette plateforme e</w:t>
-      </w:r>
-      <w:r>
-        <w:rPr>
-          <w:sz w:val="24"/>
-          <w:szCs w:val="24"/>
-        </w:rPr>
-        <w:t>st </w:t>
-      </w:r>
-      <w:r>
-        <w:rPr>
-          <w:sz w:val="24"/>
-          <w:szCs w:val="24"/>
-        </w:rPr>
-        <w:t xml:space="preserve">d’éliminer les problèmes liés à la </w:t>
-      </w:r>
-      <w:r>
-        <w:rPr>
-          <w:sz w:val="24"/>
-          <w:szCs w:val="24"/>
-        </w:rPr>
-        <w:t>prise de</w:t>
-      </w:r>
-      <w:r>
-        <w:rPr>
-          <w:sz w:val="24"/>
-          <w:szCs w:val="24"/>
-        </w:rPr>
-        <w:t>s</w:t>
-      </w:r>
-      <w:r>
-        <w:rPr>
-          <w:sz w:val="24"/>
-          <w:szCs w:val="24"/>
-        </w:rPr>
-        <w:t xml:space="preserve"> rendez-vous</w:t>
-      </w:r>
-      <w:r>
-        <w:rPr>
-          <w:sz w:val="24"/>
-          <w:szCs w:val="24"/>
-        </w:rPr>
-        <w:t>,</w:t>
-      </w:r>
-      <w:r>
-        <w:rPr>
-          <w:sz w:val="24"/>
-          <w:szCs w:val="24"/>
-        </w:rPr>
-        <w:t xml:space="preserve"> </w:t>
-      </w:r>
-      <w:r>
-        <w:rPr>
-          <w:sz w:val="24"/>
-          <w:szCs w:val="24"/>
-        </w:rPr>
-        <w:t>au positionnement d’</w:t>
-      </w:r>
-      <w:r>
-        <w:rPr>
-          <w:sz w:val="24"/>
-          <w:szCs w:val="24"/>
-        </w:rPr>
-        <w:t>un praticien</w:t>
-      </w:r>
-      <w:r>
-        <w:rPr>
-          <w:sz w:val="24"/>
-          <w:szCs w:val="24"/>
-        </w:rPr>
-        <w:t xml:space="preserve"> surtout pour les personnes qui ont des maladie</w:t>
-      </w:r>
-      <w:r>
-        <w:rPr>
-          <w:sz w:val="24"/>
-          <w:szCs w:val="24"/>
-        </w:rPr>
-        <w:t>s</w:t>
-      </w:r>
-      <w:r>
-        <w:rPr>
-          <w:sz w:val="24"/>
-          <w:szCs w:val="24"/>
-        </w:rPr>
-        <w:t xml:space="preserve"> chronique</w:t>
-      </w:r>
-      <w:r>
-        <w:rPr>
-          <w:sz w:val="24"/>
-          <w:szCs w:val="24"/>
-        </w:rPr>
-        <w:t xml:space="preserve"> et</w:t>
-      </w:r>
-      <w:r>
-        <w:rPr>
-          <w:sz w:val="24"/>
-          <w:szCs w:val="24"/>
-        </w:rPr>
-        <w:t xml:space="preserve"> à la gestion des rendez-vous pour les patriciens</w:t>
-      </w:r>
-      <w:r>
-        <w:rPr>
-          <w:sz w:val="24"/>
-          <w:szCs w:val="24"/>
-        </w:rPr>
-        <w:t xml:space="preserve">. Elle permette </w:t>
-      </w:r>
-      <w:r>
-        <w:rPr>
-          <w:sz w:val="24"/>
-          <w:szCs w:val="24"/>
-        </w:rPr>
-        <w:t xml:space="preserve">aussi </w:t>
-      </w:r>
-      <w:r>
-        <w:rPr>
-          <w:sz w:val="24"/>
-          <w:szCs w:val="24"/>
-        </w:rPr>
-        <w:t>de c</w:t>
-      </w:r>
-      <w:r>
-        <w:rPr>
-          <w:sz w:val="24"/>
-          <w:szCs w:val="24"/>
-        </w:rPr>
-        <w:t>rée une relation de confiance entre le</w:t>
-      </w:r>
-      <w:r>
-        <w:rPr>
-          <w:sz w:val="24"/>
-          <w:szCs w:val="24"/>
-        </w:rPr>
-        <w:t xml:space="preserve"> </w:t>
-      </w:r>
-      <w:r>
-        <w:rPr>
-          <w:sz w:val="24"/>
-          <w:szCs w:val="24"/>
-        </w:rPr>
-        <w:t>méd</w:t>
-      </w:r>
-      <w:r>
-        <w:rPr>
-          <w:sz w:val="24"/>
-          <w:szCs w:val="24"/>
-        </w:rPr>
-        <w:t>ecin</w:t>
-      </w:r>
-      <w:r>
-        <w:rPr>
-          <w:sz w:val="24"/>
-          <w:szCs w:val="24"/>
-        </w:rPr>
-        <w:t xml:space="preserve"> et </w:t>
-      </w:r>
-      <w:r>
-        <w:rPr>
-          <w:sz w:val="24"/>
-          <w:szCs w:val="24"/>
-        </w:rPr>
-        <w:t>son</w:t>
-      </w:r>
-      <w:r>
-        <w:rPr>
-          <w:sz w:val="24"/>
-          <w:szCs w:val="24"/>
-        </w:rPr>
-        <w:t xml:space="preserve"> patient</w:t>
-      </w:r>
-      <w:r>
-        <w:rPr>
-          <w:sz w:val="24"/>
-          <w:szCs w:val="24"/>
-        </w:rPr>
-        <w:t>,</w:t>
-      </w:r>
-      <w:r>
-        <w:rPr>
-          <w:sz w:val="24"/>
-          <w:szCs w:val="24"/>
-        </w:rPr>
-        <w:t xml:space="preserve"> de p</w:t>
-      </w:r>
-      <w:r>
-        <w:rPr>
-          <w:sz w:val="24"/>
-          <w:szCs w:val="24"/>
-        </w:rPr>
-        <w:t>artager</w:t>
-      </w:r>
-      <w:r>
-        <w:rPr>
-          <w:sz w:val="24"/>
-          <w:szCs w:val="24"/>
-        </w:rPr>
-        <w:t xml:space="preserve"> des actualités</w:t>
-      </w:r>
-      <w:r>
-        <w:rPr>
-          <w:sz w:val="24"/>
-          <w:szCs w:val="24"/>
-        </w:rPr>
-        <w:t xml:space="preserve"> pour cultiver et sensibiliser</w:t>
-      </w:r>
-      <w:r>
-        <w:rPr>
-          <w:sz w:val="24"/>
-          <w:szCs w:val="24"/>
-        </w:rPr>
-        <w:t xml:space="preserve"> l’ensemble des patients intéresser</w:t>
-      </w:r>
-      <w:r>
-        <w:rPr>
-          <w:sz w:val="24"/>
-          <w:szCs w:val="24"/>
-        </w:rPr>
-        <w:t>.</w:t>
-      </w:r>
+      <w:bookmarkStart w:id="12" w:name="_Toc117268610"/>
+      <w:r>
+        <w:rPr>
+          <w:sz w:val="24"/>
+          <w:szCs w:val="24"/>
+        </w:rPr>
+        <w:t>L’objectif de cette plateforme est d’éliminer les problèmes liés à la prise des rendez-vous, au positionnement d’un praticien surtout pour les personnes qui ont des maladies chronique et à la gestion des rendez-vous pour les patriciens. Elle permette aussi de crée une relation de confiance entre le médecin et son patient, de partager des actualités pour cultiver et sensibiliser l’ensemble des patients intéresser.</w:t>
+      </w:r>
+    </w:p>
+    <w:p>
+      <w:pPr>
+        <w:pStyle w:val="Paragraphedeliste"/>
+        <w:spacing w:line="360" w:lineRule="auto"/>
+        <w:ind w:left="698" w:firstLine="243"/>
+        <w:jc w:val="both"/>
+        <w:rPr>
+          <w:sz w:val="24"/>
+          <w:szCs w:val="24"/>
+        </w:rPr>
+      </w:pPr>
     </w:p>
     <w:p>
       <w:pPr>
@@ -1815,7 +2838,6 @@
           <w:szCs w:val="28"/>
         </w:rPr>
       </w:pPr>
-      <w:bookmarkStart w:id="12" w:name="_Toc117268610"/>
       <w:r>
         <w:rPr>
           <w:b/>
@@ -1883,14 +2905,7 @@
           <w:sz w:val="24"/>
           <w:szCs w:val="24"/>
         </w:rPr>
-        <w:t xml:space="preserve"> et les membre de la société algérienne</w:t>
-      </w:r>
-      <w:r>
-        <w:rPr>
-          <w:sz w:val="24"/>
-          <w:szCs w:val="24"/>
-        </w:rPr>
-        <w:t>.</w:t>
+        <w:t xml:space="preserve"> et les membre de la société algérienne </w:t>
       </w:r>
     </w:p>
     <w:p>
@@ -1979,42 +2994,14 @@
           <w:sz w:val="24"/>
           <w:szCs w:val="24"/>
         </w:rPr>
-        <w:t>LIFEN</w:t>
-      </w:r>
-      <w:r>
-        <w:rPr>
-          <w:sz w:val="24"/>
-          <w:szCs w:val="24"/>
-        </w:rPr>
-        <w:t> : sont des plateformes e-santé françaises qui permette</w:t>
-      </w:r>
-      <w:r>
-        <w:rPr>
-          <w:sz w:val="24"/>
-          <w:szCs w:val="24"/>
-        </w:rPr>
-        <w:t>nt</w:t>
-      </w:r>
-      <w:r>
-        <w:rPr>
-          <w:sz w:val="24"/>
-          <w:szCs w:val="24"/>
-        </w:rPr>
-        <w:t xml:space="preserve"> d’améliorer la Gestion opérationnelle ainsi que le quotidien des </w:t>
-      </w:r>
-      <w:r>
-        <w:rPr>
-          <w:sz w:val="24"/>
-          <w:szCs w:val="24"/>
-        </w:rPr>
-        <w:t>professionnelle</w:t>
-      </w:r>
-      <w:r>
-        <w:rPr>
-          <w:sz w:val="24"/>
-          <w:szCs w:val="24"/>
-        </w:rPr>
-        <w:t xml:space="preserve"> de santé et des patients.</w:t>
+        <w:t>dzdoc</w:t>
+      </w:r>
+      <w:r>
+        <w:rPr>
+          <w:sz w:val="24"/>
+          <w:szCs w:val="24"/>
+        </w:rPr>
+        <w:t> : sont des plateformes e-santé qui permettes d’améliorer la Gestion opérationnelle ainsi que le quotidien des praticiens de santé et des patients.</w:t>
       </w:r>
     </w:p>
     <w:p>
@@ -2118,7 +3105,6 @@
           <w:sz w:val="28"/>
           <w:szCs w:val="28"/>
         </w:rPr>
-        <w:lastRenderedPageBreak/>
         <w:t>Les besoins non fonctionnels</w:t>
       </w:r>
       <w:bookmarkEnd w:id="16"/>
@@ -2263,6 +3249,7 @@
           <w:sz w:val="28"/>
           <w:szCs w:val="28"/>
         </w:rPr>
+        <w:lastRenderedPageBreak/>
         <w:t>La palette de couleur</w:t>
       </w:r>
       <w:r>
@@ -2307,7 +3294,7 @@
                     <pic:cNvPicPr/>
                   </pic:nvPicPr>
                   <pic:blipFill>
-                    <a:blip r:embed="rId8">
+                    <a:blip r:embed="rId11">
                       <a:extLst>
                         <a:ext uri="{28A0092B-C50C-407E-A947-70E740481C1C}">
                           <a14:useLocalDpi xmlns:a14="http://schemas.microsoft.com/office/drawing/2010/main" val="0"/>
@@ -2404,7 +3391,7 @@
                     </pic:cNvPicPr>
                   </pic:nvPicPr>
                   <pic:blipFill>
-                    <a:blip r:embed="rId9">
+                    <a:blip r:embed="rId12">
                       <a:extLst>
                         <a:ext uri="{28A0092B-C50C-407E-A947-70E740481C1C}">
                           <a14:useLocalDpi xmlns:a14="http://schemas.microsoft.com/office/drawing/2010/main" val="0"/>
@@ -2476,7 +3463,6 @@
         <w:rPr>
           <w:noProof/>
         </w:rPr>
-        <w:lastRenderedPageBreak/>
         <w:drawing>
           <wp:inline distT="0" distB="0" distL="0" distR="0" wp14:anchorId="7189C2A9" wp14:editId="495206F1">
             <wp:extent cx="2261286" cy="2103636"/>
@@ -2493,7 +3479,7 @@
                     <pic:cNvPicPr/>
                   </pic:nvPicPr>
                   <pic:blipFill>
-                    <a:blip r:embed="rId10"/>
+                    <a:blip r:embed="rId13"/>
                     <a:stretch>
                       <a:fillRect/>
                     </a:stretch>
@@ -2720,7 +3706,7 @@
           <w:sz w:val="24"/>
           <w:szCs w:val="24"/>
         </w:rPr>
-        <w:t xml:space="preserve"> il n’y a pas d’échange financiers entre les deux côtés. Ce travail est un aide caritative pour une association. </w:t>
+        <w:t xml:space="preserve"> il n’y a pas d’échange financiers entre les deux côtés. Ce travail est une aide caritative pour une association. </w:t>
       </w:r>
     </w:p>
     <w:p>
@@ -2852,21 +3838,7 @@
           <w:sz w:val="24"/>
           <w:szCs w:val="24"/>
         </w:rPr>
-        <w:t xml:space="preserve"> l’association déclare sur l’honneur que les revenus de cette plateforme seront utilisés pour l’association et non pour des intérêts personnels</w:t>
-      </w:r>
-      <w:r>
-        <w:rPr>
-          <w:sz w:val="24"/>
-          <w:szCs w:val="24"/>
-        </w:rPr>
-        <w:t>.</w:t>
-      </w:r>
-      <w:r>
-        <w:rPr>
-          <w:sz w:val="24"/>
-          <w:szCs w:val="24"/>
-        </w:rPr>
-        <w:t xml:space="preserve"> </w:t>
+        <w:t xml:space="preserve"> l’association déclare sur l’honneur que les revenus de cette plateforme seront utilisés pour l’association et non pour des intérêts personnels </w:t>
       </w:r>
     </w:p>
     <w:p>
@@ -3103,6 +4075,22 @@
         </w:rPr>
         <w:t xml:space="preserve"> Visual paradigm, visual studio code, XAMPP, Server-web</w:t>
       </w:r>
+      <w:r>
+        <w:rPr>
+          <w:sz w:val="24"/>
+          <w:szCs w:val="24"/>
+          <w:lang w:val="en-US"/>
+        </w:rPr>
+        <w:t xml:space="preserve">, git, </w:t>
+      </w:r>
+      <w:r>
+        <w:rPr>
+          <w:sz w:val="24"/>
+          <w:szCs w:val="24"/>
+          <w:lang w:val="en-US"/>
+        </w:rPr>
+        <w:t>GitLab</w:t>
+      </w:r>
     </w:p>
     <w:p>
       <w:pPr>
@@ -3137,7 +4125,25 @@
           <w:szCs w:val="24"/>
           <w:lang w:val="en-US"/>
         </w:rPr>
-        <w:t xml:space="preserve">Bootstrap, Angular, ElectronJS, Angular Materiel, </w:t>
+        <w:t xml:space="preserve">Bootstrap, Angular, </w:t>
+      </w:r>
+      <w:proofErr w:type="spellStart"/>
+      <w:r>
+        <w:rPr>
+          <w:sz w:val="24"/>
+          <w:szCs w:val="24"/>
+          <w:lang w:val="en-US"/>
+        </w:rPr>
+        <w:t>ElectronJS</w:t>
+      </w:r>
+      <w:proofErr w:type="spellEnd"/>
+      <w:r>
+        <w:rPr>
+          <w:sz w:val="24"/>
+          <w:szCs w:val="24"/>
+          <w:lang w:val="en-US"/>
+        </w:rPr>
+        <w:t xml:space="preserve">, Angular Materiel, </w:t>
       </w:r>
       <w:r>
         <w:rPr>
@@ -3173,7 +4179,6 @@
           <w:sz w:val="28"/>
           <w:szCs w:val="28"/>
         </w:rPr>
-        <w:lastRenderedPageBreak/>
         <w:t>Planning</w:t>
       </w:r>
       <w:bookmarkEnd w:id="24"/>
@@ -3517,6 +4522,7 @@
           <w:sz w:val="24"/>
           <w:szCs w:val="24"/>
         </w:rPr>
+        <w:lastRenderedPageBreak/>
         <w:t>Date de mise en ligne </w:t>
       </w:r>
     </w:p>
@@ -4179,6 +5185,7 @@
             <w:rPr>
               <w:rFonts w:eastAsiaTheme="minorEastAsia"/>
               <w:noProof/>
+              <w:color w:val="FF0000"/>
               <w:lang w:eastAsia="fr-FR" w:bidi="ar-SA"/>
             </w:rPr>
           </w:pPr>
@@ -4189,6 +5196,7 @@
                 <w:b/>
                 <w:bCs/>
                 <w:noProof/>
+                <w:color w:val="FF0000"/>
               </w:rPr>
               <w:t>5-</w:t>
             </w:r>
@@ -4196,6 +5204,7 @@
               <w:rPr>
                 <w:rFonts w:eastAsiaTheme="minorEastAsia"/>
                 <w:noProof/>
+                <w:color w:val="FF0000"/>
                 <w:lang w:eastAsia="fr-FR" w:bidi="ar-SA"/>
               </w:rPr>
               <w:tab/>
@@ -4206,6 +5215,7 @@
                 <w:b/>
                 <w:bCs/>
                 <w:noProof/>
+                <w:color w:val="FF0000"/>
               </w:rPr>
               <w:t>Avantages et inconvénients</w:t>
             </w:r>
@@ -4213,6 +5223,7 @@
               <w:rPr>
                 <w:noProof/>
                 <w:webHidden/>
+                <w:color w:val="FF0000"/>
               </w:rPr>
               <w:tab/>
             </w:r>
@@ -4220,6 +5231,7 @@
               <w:rPr>
                 <w:noProof/>
                 <w:webHidden/>
+                <w:color w:val="FF0000"/>
               </w:rPr>
               <w:fldChar w:fldCharType="begin"/>
             </w:r>
@@ -4227,6 +5239,7 @@
               <w:rPr>
                 <w:noProof/>
                 <w:webHidden/>
+                <w:color w:val="FF0000"/>
               </w:rPr>
               <w:instrText xml:space="preserve"> PAGEREF _Toc117268602 \h </w:instrText>
             </w:r>
@@ -4234,12 +5247,14 @@
               <w:rPr>
                 <w:noProof/>
                 <w:webHidden/>
-              </w:rPr>
-            </w:r>
-            <w:r>
-              <w:rPr>
-                <w:noProof/>
-                <w:webHidden/>
+                <w:color w:val="FF0000"/>
+              </w:rPr>
+            </w:r>
+            <w:r>
+              <w:rPr>
+                <w:noProof/>
+                <w:webHidden/>
+                <w:color w:val="FF0000"/>
               </w:rPr>
               <w:fldChar w:fldCharType="separate"/>
             </w:r>
@@ -4247,6 +5262,7 @@
               <w:rPr>
                 <w:noProof/>
                 <w:webHidden/>
+                <w:color w:val="FF0000"/>
               </w:rPr>
               <w:t>2</w:t>
             </w:r>
@@ -4254,6 +5270,7 @@
               <w:rPr>
                 <w:noProof/>
                 <w:webHidden/>
+                <w:color w:val="FF0000"/>
               </w:rPr>
               <w:fldChar w:fldCharType="end"/>
             </w:r>
@@ -4271,6 +5288,7 @@
             <w:r>
               <w:rPr>
                 <w:rStyle w:val="Lienhypertexte"/>
+                <w:color w:val="FF0000"/>
               </w:rPr>
               <w:t>5.1-</w:t>
             </w:r>
@@ -4284,6 +5302,7 @@
             <w:r>
               <w:rPr>
                 <w:rStyle w:val="Lienhypertexte"/>
+                <w:color w:val="FF0000"/>
               </w:rPr>
               <w:t>Avantages</w:t>
             </w:r>
@@ -4342,6 +5361,7 @@
             <w:r>
               <w:rPr>
                 <w:rStyle w:val="Lienhypertexte"/>
+                <w:color w:val="FF0000"/>
               </w:rPr>
               <w:t>5.2-</w:t>
             </w:r>
@@ -4355,6 +5375,7 @@
             <w:r>
               <w:rPr>
                 <w:rStyle w:val="Lienhypertexte"/>
+                <w:color w:val="FF0000"/>
               </w:rPr>
               <w:t>Inconvénients</w:t>
             </w:r>
@@ -4501,6 +5522,7 @@
             <w:rPr>
               <w:rFonts w:eastAsiaTheme="minorEastAsia"/>
               <w:noProof/>
+              <w:color w:val="FF0000"/>
               <w:lang w:eastAsia="fr-FR" w:bidi="ar-SA"/>
             </w:rPr>
           </w:pPr>
@@ -4511,6 +5533,7 @@
                 <w:b/>
                 <w:bCs/>
                 <w:noProof/>
+                <w:color w:val="FF0000"/>
               </w:rPr>
               <w:t>7-</w:t>
             </w:r>
@@ -4518,6 +5541,7 @@
               <w:rPr>
                 <w:rFonts w:eastAsiaTheme="minorEastAsia"/>
                 <w:noProof/>
+                <w:color w:val="FF0000"/>
                 <w:lang w:eastAsia="fr-FR" w:bidi="ar-SA"/>
               </w:rPr>
               <w:tab/>
@@ -4528,6 +5552,7 @@
                 <w:b/>
                 <w:bCs/>
                 <w:noProof/>
+                <w:color w:val="FF0000"/>
               </w:rPr>
               <w:t>Etude de besoin</w:t>
             </w:r>
@@ -4535,6 +5560,7 @@
               <w:rPr>
                 <w:noProof/>
                 <w:webHidden/>
+                <w:color w:val="FF0000"/>
               </w:rPr>
               <w:tab/>
             </w:r>
@@ -4542,6 +5568,7 @@
               <w:rPr>
                 <w:noProof/>
                 <w:webHidden/>
+                <w:color w:val="FF0000"/>
               </w:rPr>
               <w:fldChar w:fldCharType="begin"/>
             </w:r>
@@ -4549,6 +5576,7 @@
               <w:rPr>
                 <w:noProof/>
                 <w:webHidden/>
+                <w:color w:val="FF0000"/>
               </w:rPr>
               <w:instrText xml:space="preserve"> PAGEREF _Toc117268606 \h </w:instrText>
             </w:r>
@@ -4556,12 +5584,14 @@
               <w:rPr>
                 <w:noProof/>
                 <w:webHidden/>
-              </w:rPr>
-            </w:r>
-            <w:r>
-              <w:rPr>
-                <w:noProof/>
-                <w:webHidden/>
+                <w:color w:val="FF0000"/>
+              </w:rPr>
+            </w:r>
+            <w:r>
+              <w:rPr>
+                <w:noProof/>
+                <w:webHidden/>
+                <w:color w:val="FF0000"/>
               </w:rPr>
               <w:fldChar w:fldCharType="separate"/>
             </w:r>
@@ -4569,6 +5599,7 @@
               <w:rPr>
                 <w:noProof/>
                 <w:webHidden/>
+                <w:color w:val="FF0000"/>
               </w:rPr>
               <w:t>2</w:t>
             </w:r>
@@ -4576,6 +5607,7 @@
               <w:rPr>
                 <w:noProof/>
                 <w:webHidden/>
+                <w:color w:val="FF0000"/>
               </w:rPr>
               <w:fldChar w:fldCharType="end"/>
             </w:r>
@@ -4747,7 +5779,6 @@
             <w:pStyle w:val="TM2"/>
             <w:rPr>
               <w:rFonts w:eastAsiaTheme="minorEastAsia"/>
-              <w:color w:val="FF0000"/>
               <w:lang w:eastAsia="fr-FR" w:bidi="ar-SA"/>
             </w:rPr>
           </w:pPr>
@@ -4762,7 +5793,6 @@
             <w:r>
               <w:rPr>
                 <w:rFonts w:eastAsiaTheme="minorEastAsia"/>
-                <w:color w:val="FF0000"/>
                 <w:lang w:eastAsia="fr-FR" w:bidi="ar-SA"/>
               </w:rPr>
               <w:tab/>
@@ -4777,48 +5807,41 @@
             <w:r>
               <w:rPr>
                 <w:webHidden/>
-                <w:color w:val="FF0000"/>
               </w:rPr>
               <w:tab/>
             </w:r>
             <w:r>
               <w:rPr>
                 <w:webHidden/>
-                <w:color w:val="FF0000"/>
               </w:rPr>
               <w:fldChar w:fldCharType="begin"/>
             </w:r>
             <w:r>
               <w:rPr>
                 <w:webHidden/>
-                <w:color w:val="FF0000"/>
               </w:rPr>
               <w:instrText xml:space="preserve"> PAGEREF _Toc117268609 \h </w:instrText>
             </w:r>
             <w:r>
               <w:rPr>
                 <w:webHidden/>
-                <w:color w:val="FF0000"/>
-              </w:rPr>
-            </w:r>
-            <w:r>
-              <w:rPr>
-                <w:webHidden/>
-                <w:color w:val="FF0000"/>
+              </w:rPr>
+            </w:r>
+            <w:r>
+              <w:rPr>
+                <w:webHidden/>
               </w:rPr>
               <w:fldChar w:fldCharType="separate"/>
             </w:r>
             <w:r>
               <w:rPr>
                 <w:webHidden/>
-                <w:color w:val="FF0000"/>
               </w:rPr>
               <w:t>2</w:t>
             </w:r>
             <w:r>
               <w:rPr>
                 <w:webHidden/>
-                <w:color w:val="FF0000"/>
               </w:rPr>
               <w:fldChar w:fldCharType="end"/>
             </w:r>
@@ -5713,7 +6736,6 @@
             <w:pStyle w:val="TM2"/>
             <w:rPr>
               <w:rFonts w:eastAsiaTheme="minorEastAsia"/>
-              <w:color w:val="FF0000"/>
               <w:lang w:eastAsia="fr-FR" w:bidi="ar-SA"/>
             </w:rPr>
           </w:pPr>
@@ -5728,7 +6750,6 @@
             <w:r>
               <w:rPr>
                 <w:rFonts w:eastAsiaTheme="minorEastAsia"/>
-                <w:color w:val="FF0000"/>
                 <w:lang w:eastAsia="fr-FR" w:bidi="ar-SA"/>
               </w:rPr>
               <w:tab/>
@@ -5743,48 +6764,41 @@
             <w:r>
               <w:rPr>
                 <w:webHidden/>
-                <w:color w:val="FF0000"/>
               </w:rPr>
               <w:tab/>
             </w:r>
             <w:r>
               <w:rPr>
                 <w:webHidden/>
-                <w:color w:val="FF0000"/>
               </w:rPr>
               <w:fldChar w:fldCharType="begin"/>
             </w:r>
             <w:r>
               <w:rPr>
                 <w:webHidden/>
-                <w:color w:val="FF0000"/>
               </w:rPr>
               <w:instrText xml:space="preserve"> PAGEREF _Toc117268620 \h </w:instrText>
             </w:r>
             <w:r>
               <w:rPr>
                 <w:webHidden/>
-                <w:color w:val="FF0000"/>
-              </w:rPr>
-            </w:r>
-            <w:r>
-              <w:rPr>
-                <w:webHidden/>
-                <w:color w:val="FF0000"/>
+              </w:rPr>
+            </w:r>
+            <w:r>
+              <w:rPr>
+                <w:webHidden/>
               </w:rPr>
               <w:fldChar w:fldCharType="separate"/>
             </w:r>
             <w:r>
               <w:rPr>
                 <w:webHidden/>
-                <w:color w:val="FF0000"/>
               </w:rPr>
               <w:t>4</w:t>
             </w:r>
             <w:r>
               <w:rPr>
                 <w:webHidden/>
-                <w:color w:val="FF0000"/>
               </w:rPr>
               <w:fldChar w:fldCharType="end"/>
             </w:r>
@@ -6188,125 +7202,125 @@
           <w:sz w:val="24"/>
           <w:szCs w:val="24"/>
         </w:rPr>
+        <w:t>MSSanté</w:t>
+      </w:r>
+    </w:p>
+    <w:p>
+      <w:pPr>
+        <w:pStyle w:val="Paragraphedeliste"/>
+        <w:spacing w:line="360" w:lineRule="auto"/>
+        <w:rPr>
+          <w:b/>
+          <w:bCs/>
+          <w:sz w:val="24"/>
+          <w:szCs w:val="24"/>
+          <w:lang w:val="en-US"/>
+        </w:rPr>
+      </w:pPr>
+      <w:r>
+        <w:rPr>
+          <w:b/>
+          <w:bCs/>
+          <w:sz w:val="24"/>
+          <w:szCs w:val="24"/>
+          <w:lang w:val="en-US"/>
+        </w:rPr>
+        <w:t>UAMB</w:t>
+      </w:r>
+    </w:p>
+    <w:p>
+      <w:pPr>
+        <w:spacing w:line="360" w:lineRule="auto"/>
+        <w:ind w:firstLine="708"/>
+        <w:rPr>
+          <w:sz w:val="24"/>
+          <w:szCs w:val="24"/>
+          <w:lang w:val="en-US"/>
+        </w:rPr>
+      </w:pPr>
+      <w:r>
+        <w:rPr>
+          <w:sz w:val="24"/>
+          <w:szCs w:val="24"/>
+          <w:lang w:val="en-US"/>
+        </w:rPr>
+        <w:t>XAMPP</w:t>
+      </w:r>
+    </w:p>
+    <w:p>
+      <w:pPr>
+        <w:spacing w:line="360" w:lineRule="auto"/>
+        <w:ind w:firstLine="708"/>
+        <w:rPr>
+          <w:sz w:val="24"/>
+          <w:szCs w:val="24"/>
+          <w:lang w:val="en-US"/>
+        </w:rPr>
+      </w:pPr>
+      <w:r>
+        <w:rPr>
+          <w:sz w:val="24"/>
+          <w:szCs w:val="24"/>
+          <w:lang w:val="en-US"/>
+        </w:rPr>
+        <w:t>UML</w:t>
+      </w:r>
+    </w:p>
+    <w:p>
+      <w:pPr>
+        <w:spacing w:line="360" w:lineRule="auto"/>
+        <w:ind w:firstLine="708"/>
+        <w:rPr>
+          <w:sz w:val="24"/>
+          <w:szCs w:val="24"/>
+          <w:lang w:val="en-US"/>
+        </w:rPr>
+      </w:pPr>
+      <w:r>
+        <w:rPr>
+          <w:sz w:val="24"/>
+          <w:szCs w:val="24"/>
+          <w:lang w:val="en-US"/>
+        </w:rPr>
+        <w:t>HTML</w:t>
+      </w:r>
+    </w:p>
+    <w:p>
+      <w:pPr>
+        <w:spacing w:line="360" w:lineRule="auto"/>
+        <w:ind w:firstLine="708"/>
+        <w:rPr>
+          <w:sz w:val="24"/>
+          <w:szCs w:val="24"/>
+          <w:lang w:val="en-US"/>
+        </w:rPr>
+      </w:pPr>
+      <w:r>
+        <w:rPr>
+          <w:sz w:val="24"/>
+          <w:szCs w:val="24"/>
+          <w:lang w:val="en-US"/>
+        </w:rPr>
+        <w:t>CSS</w:t>
+      </w:r>
+    </w:p>
+    <w:p>
+      <w:pPr>
+        <w:spacing w:line="360" w:lineRule="auto"/>
+        <w:ind w:firstLine="708"/>
+        <w:rPr>
+          <w:sz w:val="24"/>
+          <w:szCs w:val="24"/>
+          <w:lang w:val="en-US"/>
+        </w:rPr>
+      </w:pPr>
+      <w:r>
+        <w:rPr>
+          <w:sz w:val="24"/>
+          <w:szCs w:val="24"/>
+          <w:lang w:val="en-US"/>
+        </w:rPr>
         <w:lastRenderedPageBreak/>
-        <w:t>MSSanté</w:t>
-      </w:r>
-    </w:p>
-    <w:p>
-      <w:pPr>
-        <w:pStyle w:val="Paragraphedeliste"/>
-        <w:spacing w:line="360" w:lineRule="auto"/>
-        <w:rPr>
-          <w:b/>
-          <w:bCs/>
-          <w:sz w:val="24"/>
-          <w:szCs w:val="24"/>
-          <w:lang w:val="en-US"/>
-        </w:rPr>
-      </w:pPr>
-      <w:r>
-        <w:rPr>
-          <w:b/>
-          <w:bCs/>
-          <w:sz w:val="24"/>
-          <w:szCs w:val="24"/>
-          <w:lang w:val="en-US"/>
-        </w:rPr>
-        <w:t>UAMB</w:t>
-      </w:r>
-    </w:p>
-    <w:p>
-      <w:pPr>
-        <w:spacing w:line="360" w:lineRule="auto"/>
-        <w:ind w:firstLine="708"/>
-        <w:rPr>
-          <w:sz w:val="24"/>
-          <w:szCs w:val="24"/>
-          <w:lang w:val="en-US"/>
-        </w:rPr>
-      </w:pPr>
-      <w:r>
-        <w:rPr>
-          <w:sz w:val="24"/>
-          <w:szCs w:val="24"/>
-          <w:lang w:val="en-US"/>
-        </w:rPr>
-        <w:t>XAMPP</w:t>
-      </w:r>
-    </w:p>
-    <w:p>
-      <w:pPr>
-        <w:spacing w:line="360" w:lineRule="auto"/>
-        <w:ind w:firstLine="708"/>
-        <w:rPr>
-          <w:sz w:val="24"/>
-          <w:szCs w:val="24"/>
-          <w:lang w:val="en-US"/>
-        </w:rPr>
-      </w:pPr>
-      <w:r>
-        <w:rPr>
-          <w:sz w:val="24"/>
-          <w:szCs w:val="24"/>
-          <w:lang w:val="en-US"/>
-        </w:rPr>
-        <w:t>UML</w:t>
-      </w:r>
-    </w:p>
-    <w:p>
-      <w:pPr>
-        <w:spacing w:line="360" w:lineRule="auto"/>
-        <w:ind w:firstLine="708"/>
-        <w:rPr>
-          <w:sz w:val="24"/>
-          <w:szCs w:val="24"/>
-          <w:lang w:val="en-US"/>
-        </w:rPr>
-      </w:pPr>
-      <w:r>
-        <w:rPr>
-          <w:sz w:val="24"/>
-          <w:szCs w:val="24"/>
-          <w:lang w:val="en-US"/>
-        </w:rPr>
-        <w:t>HTML</w:t>
-      </w:r>
-    </w:p>
-    <w:p>
-      <w:pPr>
-        <w:spacing w:line="360" w:lineRule="auto"/>
-        <w:ind w:firstLine="708"/>
-        <w:rPr>
-          <w:sz w:val="24"/>
-          <w:szCs w:val="24"/>
-          <w:lang w:val="en-US"/>
-        </w:rPr>
-      </w:pPr>
-      <w:r>
-        <w:rPr>
-          <w:sz w:val="24"/>
-          <w:szCs w:val="24"/>
-          <w:lang w:val="en-US"/>
-        </w:rPr>
-        <w:t>CSS</w:t>
-      </w:r>
-    </w:p>
-    <w:p>
-      <w:pPr>
-        <w:spacing w:line="360" w:lineRule="auto"/>
-        <w:ind w:firstLine="708"/>
-        <w:rPr>
-          <w:sz w:val="24"/>
-          <w:szCs w:val="24"/>
-          <w:lang w:val="en-US"/>
-        </w:rPr>
-      </w:pPr>
-      <w:r>
-        <w:rPr>
-          <w:sz w:val="24"/>
-          <w:szCs w:val="24"/>
-          <w:lang w:val="en-US"/>
-        </w:rPr>
         <w:t>JS</w:t>
       </w:r>
     </w:p>
@@ -6380,56 +7394,6 @@
     </w:sectPr>
   </w:body>
 </w:document>
-</file>
-
-<file path=word/endnotes.xml><?xml version="1.0" encoding="utf-8"?>
-<w:endnotes xmlns:wpc="http://schemas.microsoft.com/office/word/2010/wordprocessingCanvas" xmlns:cx="http://schemas.microsoft.com/office/drawing/2014/chartex" xmlns:cx1="http://schemas.microsoft.com/office/drawing/2015/9/8/chartex" xmlns:cx2="http://schemas.microsoft.com/office/drawing/2015/10/21/chartex" xmlns:cx3="http://schemas.microsoft.com/office/drawing/2016/5/9/chartex" xmlns:cx4="http://schemas.microsoft.com/office/drawing/2016/5/10/chartex" xmlns:cx5="http://schemas.microsoft.com/office/drawing/2016/5/11/chartex" xmlns:cx6="http://schemas.microsoft.com/office/drawing/2016/5/12/chartex" xmlns:cx7="http://schemas.microsoft.com/office/drawing/2016/5/13/chartex" xmlns:cx8="http://schemas.microsoft.com/office/drawing/2016/5/14/chartex" xmlns:mc="http://schemas.openxmlformats.org/markup-compatibility/2006" xmlns:aink="http://schemas.microsoft.com/office/drawing/2016/ink" xmlns:am3d="http://schemas.microsoft.com/office/drawing/2017/model3d" xmlns:o="urn:schemas-microsoft-com:office:office" xmlns:oel="http://schemas.microsoft.com/office/2019/extlst" xmlns:r="http://schemas.openxmlformats.org/officeDocument/2006/relationships" xmlns:m="http://schemas.openxmlformats.org/officeDocument/2006/math" xmlns:v="urn:schemas-microsoft-com:vml" xmlns:wp14="http://schemas.microsoft.com/office/word/2010/wordprocessingDrawing" xmlns:wp="http://schemas.openxmlformats.org/drawingml/2006/wordprocessingDrawing" xmlns:w10="urn:schemas-microsoft-com:office:word" xmlns:w="http://schemas.openxmlformats.org/wordprocessingml/2006/main" xmlns:w14="http://schemas.microsoft.com/office/word/2010/wordml" xmlns:w15="http://schemas.microsoft.com/office/word/2012/wordml" xmlns:w16cex="http://schemas.microsoft.com/office/word/2018/wordml/cex" xmlns:w16cid="http://schemas.microsoft.com/office/word/2016/wordml/cid" xmlns:w16="http://schemas.microsoft.com/office/word/2018/wordml" xmlns:w16sdtdh="http://schemas.microsoft.com/office/word/2020/wordml/sdtdatahash" xmlns:w16se="http://schemas.microsoft.com/office/word/2015/wordml/symex" xmlns:wpg="http://schemas.microsoft.com/office/word/2010/wordprocessingGroup" xmlns:wpi="http://schemas.microsoft.com/office/word/2010/wordprocessingInk" xmlns:wne="http://schemas.microsoft.com/office/word/2006/wordml" xmlns:wps="http://schemas.microsoft.com/office/word/2010/wordprocessingShape" mc:Ignorable="w14 w15 w16se w16cid w16 w16cex w16sdtdh wp14">
-  <w:endnote w:type="separator" w:id="-1">
-    <w:p>
-      <w:pPr>
-        <w:spacing w:after="0" w:line="240" w:lineRule="auto"/>
-      </w:pPr>
-      <w:r>
-        <w:separator/>
-      </w:r>
-    </w:p>
-  </w:endnote>
-  <w:endnote w:type="continuationSeparator" w:id="0">
-    <w:p>
-      <w:pPr>
-        <w:spacing w:after="0" w:line="240" w:lineRule="auto"/>
-      </w:pPr>
-      <w:r>
-        <w:continuationSeparator/>
-      </w:r>
-    </w:p>
-  </w:endnote>
-</w:endnotes>
-</file>
-
-<file path=word/footnotes.xml><?xml version="1.0" encoding="utf-8"?>
-<w:footnotes xmlns:wpc="http://schemas.microsoft.com/office/word/2010/wordprocessingCanvas" xmlns:cx="http://schemas.microsoft.com/office/drawing/2014/chartex" xmlns:cx1="http://schemas.microsoft.com/office/drawing/2015/9/8/chartex" xmlns:cx2="http://schemas.microsoft.com/office/drawing/2015/10/21/chartex" xmlns:cx3="http://schemas.microsoft.com/office/drawing/2016/5/9/chartex" xmlns:cx4="http://schemas.microsoft.com/office/drawing/2016/5/10/chartex" xmlns:cx5="http://schemas.microsoft.com/office/drawing/2016/5/11/chartex" xmlns:cx6="http://schemas.microsoft.com/office/drawing/2016/5/12/chartex" xmlns:cx7="http://schemas.microsoft.com/office/drawing/2016/5/13/chartex" xmlns:cx8="http://schemas.microsoft.com/office/drawing/2016/5/14/chartex" xmlns:mc="http://schemas.openxmlformats.org/markup-compatibility/2006" xmlns:aink="http://schemas.microsoft.com/office/drawing/2016/ink" xmlns:am3d="http://schemas.microsoft.com/office/drawing/2017/model3d" xmlns:o="urn:schemas-microsoft-com:office:office" xmlns:oel="http://schemas.microsoft.com/office/2019/extlst" xmlns:r="http://schemas.openxmlformats.org/officeDocument/2006/relationships" xmlns:m="http://schemas.openxmlformats.org/officeDocument/2006/math" xmlns:v="urn:schemas-microsoft-com:vml" xmlns:wp14="http://schemas.microsoft.com/office/word/2010/wordprocessingDrawing" xmlns:wp="http://schemas.openxmlformats.org/drawingml/2006/wordprocessingDrawing" xmlns:w10="urn:schemas-microsoft-com:office:word" xmlns:w="http://schemas.openxmlformats.org/wordprocessingml/2006/main" xmlns:w14="http://schemas.microsoft.com/office/word/2010/wordml" xmlns:w15="http://schemas.microsoft.com/office/word/2012/wordml" xmlns:w16cex="http://schemas.microsoft.com/office/word/2018/wordml/cex" xmlns:w16cid="http://schemas.microsoft.com/office/word/2016/wordml/cid" xmlns:w16="http://schemas.microsoft.com/office/word/2018/wordml" xmlns:w16sdtdh="http://schemas.microsoft.com/office/word/2020/wordml/sdtdatahash" xmlns:w16se="http://schemas.microsoft.com/office/word/2015/wordml/symex" xmlns:wpg="http://schemas.microsoft.com/office/word/2010/wordprocessingGroup" xmlns:wpi="http://schemas.microsoft.com/office/word/2010/wordprocessingInk" xmlns:wne="http://schemas.microsoft.com/office/word/2006/wordml" xmlns:wps="http://schemas.microsoft.com/office/word/2010/wordprocessingShape" mc:Ignorable="w14 w15 w16se w16cid w16 w16cex w16sdtdh wp14">
-  <w:footnote w:type="separator" w:id="-1">
-    <w:p>
-      <w:pPr>
-        <w:spacing w:after="0" w:line="240" w:lineRule="auto"/>
-      </w:pPr>
-      <w:r>
-        <w:separator/>
-      </w:r>
-    </w:p>
-  </w:footnote>
-  <w:footnote w:type="continuationSeparator" w:id="0">
-    <w:p>
-      <w:pPr>
-        <w:spacing w:after="0" w:line="240" w:lineRule="auto"/>
-      </w:pPr>
-      <w:r>
-        <w:continuationSeparator/>
-      </w:r>
-    </w:p>
-  </w:footnote>
-</w:footnotes>
 </file>
 
 <file path=word/numbering.xml><?xml version="1.0" encoding="utf-8"?>
@@ -6446,10 +7410,10 @@
         <w:ind w:left="1080" w:hanging="360"/>
       </w:pPr>
       <w:rPr>
-        <w:rFonts w:ascii="Calibri" w:eastAsiaTheme="minorEastAsia" w:hAnsi="Calibri" w:hint="default"/>
-      </w:rPr>
-    </w:lvl>
-    <w:lvl w:ilvl="1" w:tplc="040C0003" w:tentative="1">
+        <w:rFonts w:ascii="Calibri" w:eastAsiaTheme="minorEastAsia" w:hAnsi="Calibri" w:cs="Times New Roman" w:hint="default"/>
+      </w:rPr>
+    </w:lvl>
+    <w:lvl w:ilvl="1" w:tplc="040C0003">
       <w:start w:val="1"/>
       <w:numFmt w:val="bullet"/>
       <w:lvlText w:val="o"/>
@@ -6458,10 +7422,10 @@
         <w:ind w:left="1800" w:hanging="360"/>
       </w:pPr>
       <w:rPr>
-        <w:rFonts w:ascii="Courier New" w:hAnsi="Courier New" w:hint="default"/>
-      </w:rPr>
-    </w:lvl>
-    <w:lvl w:ilvl="2" w:tplc="040C0005" w:tentative="1">
+        <w:rFonts w:ascii="Courier New" w:hAnsi="Courier New" w:cs="Times New Roman" w:hint="default"/>
+      </w:rPr>
+    </w:lvl>
+    <w:lvl w:ilvl="2" w:tplc="040C0005">
       <w:start w:val="1"/>
       <w:numFmt w:val="bullet"/>
       <w:lvlText w:val=""/>
@@ -6473,7 +7437,7 @@
         <w:rFonts w:ascii="Wingdings" w:hAnsi="Wingdings" w:hint="default"/>
       </w:rPr>
     </w:lvl>
-    <w:lvl w:ilvl="3" w:tplc="040C0001" w:tentative="1">
+    <w:lvl w:ilvl="3" w:tplc="040C0001">
       <w:start w:val="1"/>
       <w:numFmt w:val="bullet"/>
       <w:lvlText w:val=""/>
@@ -6485,7 +7449,7 @@
         <w:rFonts w:ascii="Symbol" w:hAnsi="Symbol" w:hint="default"/>
       </w:rPr>
     </w:lvl>
-    <w:lvl w:ilvl="4" w:tplc="040C0003" w:tentative="1">
+    <w:lvl w:ilvl="4" w:tplc="040C0003">
       <w:start w:val="1"/>
       <w:numFmt w:val="bullet"/>
       <w:lvlText w:val="o"/>
@@ -6494,10 +7458,10 @@
         <w:ind w:left="3960" w:hanging="360"/>
       </w:pPr>
       <w:rPr>
-        <w:rFonts w:ascii="Courier New" w:hAnsi="Courier New" w:hint="default"/>
-      </w:rPr>
-    </w:lvl>
-    <w:lvl w:ilvl="5" w:tplc="040C0005" w:tentative="1">
+        <w:rFonts w:ascii="Courier New" w:hAnsi="Courier New" w:cs="Times New Roman" w:hint="default"/>
+      </w:rPr>
+    </w:lvl>
+    <w:lvl w:ilvl="5" w:tplc="040C0005">
       <w:start w:val="1"/>
       <w:numFmt w:val="bullet"/>
       <w:lvlText w:val=""/>
@@ -6509,7 +7473,7 @@
         <w:rFonts w:ascii="Wingdings" w:hAnsi="Wingdings" w:hint="default"/>
       </w:rPr>
     </w:lvl>
-    <w:lvl w:ilvl="6" w:tplc="040C0001" w:tentative="1">
+    <w:lvl w:ilvl="6" w:tplc="040C0001">
       <w:start w:val="1"/>
       <w:numFmt w:val="bullet"/>
       <w:lvlText w:val=""/>
@@ -6521,7 +7485,7 @@
         <w:rFonts w:ascii="Symbol" w:hAnsi="Symbol" w:hint="default"/>
       </w:rPr>
     </w:lvl>
-    <w:lvl w:ilvl="7" w:tplc="040C0003" w:tentative="1">
+    <w:lvl w:ilvl="7" w:tplc="040C0003">
       <w:start w:val="1"/>
       <w:numFmt w:val="bullet"/>
       <w:lvlText w:val="o"/>
@@ -6530,10 +7494,10 @@
         <w:ind w:left="6120" w:hanging="360"/>
       </w:pPr>
       <w:rPr>
-        <w:rFonts w:ascii="Courier New" w:hAnsi="Courier New" w:hint="default"/>
-      </w:rPr>
-    </w:lvl>
-    <w:lvl w:ilvl="8" w:tplc="040C0005" w:tentative="1">
+        <w:rFonts w:ascii="Courier New" w:hAnsi="Courier New" w:cs="Times New Roman" w:hint="default"/>
+      </w:rPr>
+    </w:lvl>
+    <w:lvl w:ilvl="8" w:tplc="040C0005">
       <w:start w:val="1"/>
       <w:numFmt w:val="bullet"/>
       <w:lvlText w:val=""/>
@@ -6786,10 +7750,10 @@
         <w:ind w:left="1545" w:hanging="360"/>
       </w:pPr>
       <w:rPr>
-        <w:rFonts w:ascii="Calibri" w:eastAsiaTheme="minorEastAsia" w:hAnsi="Calibri" w:hint="default"/>
-      </w:rPr>
-    </w:lvl>
-    <w:lvl w:ilvl="1" w:tplc="040C0003" w:tentative="1">
+        <w:rFonts w:ascii="Calibri" w:eastAsiaTheme="minorEastAsia" w:hAnsi="Calibri" w:cs="Times New Roman" w:hint="default"/>
+      </w:rPr>
+    </w:lvl>
+    <w:lvl w:ilvl="1" w:tplc="040C0003">
       <w:start w:val="1"/>
       <w:numFmt w:val="bullet"/>
       <w:lvlText w:val="o"/>
@@ -6801,7 +7765,7 @@
         <w:rFonts w:ascii="Courier New" w:hAnsi="Courier New" w:cs="Courier New" w:hint="default"/>
       </w:rPr>
     </w:lvl>
-    <w:lvl w:ilvl="2" w:tplc="040C0005" w:tentative="1">
+    <w:lvl w:ilvl="2" w:tplc="040C0005">
       <w:start w:val="1"/>
       <w:numFmt w:val="bullet"/>
       <w:lvlText w:val=""/>
@@ -6813,7 +7777,7 @@
         <w:rFonts w:ascii="Wingdings" w:hAnsi="Wingdings" w:hint="default"/>
       </w:rPr>
     </w:lvl>
-    <w:lvl w:ilvl="3" w:tplc="040C0001" w:tentative="1">
+    <w:lvl w:ilvl="3" w:tplc="040C0001">
       <w:start w:val="1"/>
       <w:numFmt w:val="bullet"/>
       <w:lvlText w:val=""/>
@@ -6825,7 +7789,7 @@
         <w:rFonts w:ascii="Symbol" w:hAnsi="Symbol" w:hint="default"/>
       </w:rPr>
     </w:lvl>
-    <w:lvl w:ilvl="4" w:tplc="040C0003" w:tentative="1">
+    <w:lvl w:ilvl="4" w:tplc="040C0003">
       <w:start w:val="1"/>
       <w:numFmt w:val="bullet"/>
       <w:lvlText w:val="o"/>
@@ -6837,7 +7801,7 @@
         <w:rFonts w:ascii="Courier New" w:hAnsi="Courier New" w:cs="Courier New" w:hint="default"/>
       </w:rPr>
     </w:lvl>
-    <w:lvl w:ilvl="5" w:tplc="040C0005" w:tentative="1">
+    <w:lvl w:ilvl="5" w:tplc="040C0005">
       <w:start w:val="1"/>
       <w:numFmt w:val="bullet"/>
       <w:lvlText w:val=""/>
@@ -6849,7 +7813,7 @@
         <w:rFonts w:ascii="Wingdings" w:hAnsi="Wingdings" w:hint="default"/>
       </w:rPr>
     </w:lvl>
-    <w:lvl w:ilvl="6" w:tplc="040C0001" w:tentative="1">
+    <w:lvl w:ilvl="6" w:tplc="040C0001">
       <w:start w:val="1"/>
       <w:numFmt w:val="bullet"/>
       <w:lvlText w:val=""/>
@@ -6861,7 +7825,7 @@
         <w:rFonts w:ascii="Symbol" w:hAnsi="Symbol" w:hint="default"/>
       </w:rPr>
     </w:lvl>
-    <w:lvl w:ilvl="7" w:tplc="040C0003" w:tentative="1">
+    <w:lvl w:ilvl="7" w:tplc="040C0003">
       <w:start w:val="1"/>
       <w:numFmt w:val="bullet"/>
       <w:lvlText w:val="o"/>
@@ -6873,7 +7837,7 @@
         <w:rFonts w:ascii="Courier New" w:hAnsi="Courier New" w:cs="Courier New" w:hint="default"/>
       </w:rPr>
     </w:lvl>
-    <w:lvl w:ilvl="8" w:tplc="040C0005" w:tentative="1">
+    <w:lvl w:ilvl="8" w:tplc="040C0005">
       <w:start w:val="1"/>
       <w:numFmt w:val="bullet"/>
       <w:lvlText w:val=""/>
@@ -7203,6 +8167,92 @@
     </w:lvl>
   </w:abstractNum>
   <w:abstractNum w:abstractNumId="7" w15:restartNumberingAfterBreak="0">
+    <w:nsid w:val="1F827008"/>
+    <w:multiLevelType w:val="hybridMultilevel"/>
+    <w:tmpl w:val="49C8E890"/>
+    <w:lvl w:ilvl="0" w:tplc="040C0015">
+      <w:start w:val="1"/>
+      <w:numFmt w:val="upperLetter"/>
+      <w:lvlText w:val="%1."/>
+      <w:lvlJc w:val="left"/>
+      <w:pPr>
+        <w:ind w:left="2136" w:hanging="360"/>
+      </w:pPr>
+    </w:lvl>
+    <w:lvl w:ilvl="1" w:tplc="040C0019" w:tentative="1">
+      <w:start w:val="1"/>
+      <w:numFmt w:val="lowerLetter"/>
+      <w:lvlText w:val="%2."/>
+      <w:lvlJc w:val="left"/>
+      <w:pPr>
+        <w:ind w:left="2856" w:hanging="360"/>
+      </w:pPr>
+    </w:lvl>
+    <w:lvl w:ilvl="2" w:tplc="040C001B" w:tentative="1">
+      <w:start w:val="1"/>
+      <w:numFmt w:val="lowerRoman"/>
+      <w:lvlText w:val="%3."/>
+      <w:lvlJc w:val="right"/>
+      <w:pPr>
+        <w:ind w:left="3576" w:hanging="180"/>
+      </w:pPr>
+    </w:lvl>
+    <w:lvl w:ilvl="3" w:tplc="040C000F" w:tentative="1">
+      <w:start w:val="1"/>
+      <w:numFmt w:val="decimal"/>
+      <w:lvlText w:val="%4."/>
+      <w:lvlJc w:val="left"/>
+      <w:pPr>
+        <w:ind w:left="4296" w:hanging="360"/>
+      </w:pPr>
+    </w:lvl>
+    <w:lvl w:ilvl="4" w:tplc="040C0019" w:tentative="1">
+      <w:start w:val="1"/>
+      <w:numFmt w:val="lowerLetter"/>
+      <w:lvlText w:val="%5."/>
+      <w:lvlJc w:val="left"/>
+      <w:pPr>
+        <w:ind w:left="5016" w:hanging="360"/>
+      </w:pPr>
+    </w:lvl>
+    <w:lvl w:ilvl="5" w:tplc="040C001B" w:tentative="1">
+      <w:start w:val="1"/>
+      <w:numFmt w:val="lowerRoman"/>
+      <w:lvlText w:val="%6."/>
+      <w:lvlJc w:val="right"/>
+      <w:pPr>
+        <w:ind w:left="5736" w:hanging="180"/>
+      </w:pPr>
+    </w:lvl>
+    <w:lvl w:ilvl="6" w:tplc="040C000F" w:tentative="1">
+      <w:start w:val="1"/>
+      <w:numFmt w:val="decimal"/>
+      <w:lvlText w:val="%7."/>
+      <w:lvlJc w:val="left"/>
+      <w:pPr>
+        <w:ind w:left="6456" w:hanging="360"/>
+      </w:pPr>
+    </w:lvl>
+    <w:lvl w:ilvl="7" w:tplc="040C0019" w:tentative="1">
+      <w:start w:val="1"/>
+      <w:numFmt w:val="lowerLetter"/>
+      <w:lvlText w:val="%8."/>
+      <w:lvlJc w:val="left"/>
+      <w:pPr>
+        <w:ind w:left="7176" w:hanging="360"/>
+      </w:pPr>
+    </w:lvl>
+    <w:lvl w:ilvl="8" w:tplc="040C001B" w:tentative="1">
+      <w:start w:val="1"/>
+      <w:numFmt w:val="lowerRoman"/>
+      <w:lvlText w:val="%9."/>
+      <w:lvlJc w:val="right"/>
+      <w:pPr>
+        <w:ind w:left="7896" w:hanging="180"/>
+      </w:pPr>
+    </w:lvl>
+  </w:abstractNum>
+  <w:abstractNum w:abstractNumId="8" w15:restartNumberingAfterBreak="0">
     <w:nsid w:val="20754EFE"/>
     <w:multiLevelType w:val="multilevel"/>
     <w:tmpl w:val="74FC8CFE"/>
@@ -7315,7 +8365,93 @@
       </w:rPr>
     </w:lvl>
   </w:abstractNum>
-  <w:abstractNum w:abstractNumId="8" w15:restartNumberingAfterBreak="0">
+  <w:abstractNum w:abstractNumId="9" w15:restartNumberingAfterBreak="0">
+    <w:nsid w:val="366F7B91"/>
+    <w:multiLevelType w:val="hybridMultilevel"/>
+    <w:tmpl w:val="9134F1A0"/>
+    <w:lvl w:ilvl="0" w:tplc="040C0015">
+      <w:start w:val="1"/>
+      <w:numFmt w:val="upperLetter"/>
+      <w:lvlText w:val="%1."/>
+      <w:lvlJc w:val="left"/>
+      <w:pPr>
+        <w:ind w:left="720" w:hanging="360"/>
+      </w:pPr>
+    </w:lvl>
+    <w:lvl w:ilvl="1" w:tplc="040C0019" w:tentative="1">
+      <w:start w:val="1"/>
+      <w:numFmt w:val="lowerLetter"/>
+      <w:lvlText w:val="%2."/>
+      <w:lvlJc w:val="left"/>
+      <w:pPr>
+        <w:ind w:left="1440" w:hanging="360"/>
+      </w:pPr>
+    </w:lvl>
+    <w:lvl w:ilvl="2" w:tplc="040C001B" w:tentative="1">
+      <w:start w:val="1"/>
+      <w:numFmt w:val="lowerRoman"/>
+      <w:lvlText w:val="%3."/>
+      <w:lvlJc w:val="right"/>
+      <w:pPr>
+        <w:ind w:left="2160" w:hanging="180"/>
+      </w:pPr>
+    </w:lvl>
+    <w:lvl w:ilvl="3" w:tplc="040C000F" w:tentative="1">
+      <w:start w:val="1"/>
+      <w:numFmt w:val="decimal"/>
+      <w:lvlText w:val="%4."/>
+      <w:lvlJc w:val="left"/>
+      <w:pPr>
+        <w:ind w:left="2880" w:hanging="360"/>
+      </w:pPr>
+    </w:lvl>
+    <w:lvl w:ilvl="4" w:tplc="040C0019" w:tentative="1">
+      <w:start w:val="1"/>
+      <w:numFmt w:val="lowerLetter"/>
+      <w:lvlText w:val="%5."/>
+      <w:lvlJc w:val="left"/>
+      <w:pPr>
+        <w:ind w:left="3600" w:hanging="360"/>
+      </w:pPr>
+    </w:lvl>
+    <w:lvl w:ilvl="5" w:tplc="040C001B" w:tentative="1">
+      <w:start w:val="1"/>
+      <w:numFmt w:val="lowerRoman"/>
+      <w:lvlText w:val="%6."/>
+      <w:lvlJc w:val="right"/>
+      <w:pPr>
+        <w:ind w:left="4320" w:hanging="180"/>
+      </w:pPr>
+    </w:lvl>
+    <w:lvl w:ilvl="6" w:tplc="040C000F" w:tentative="1">
+      <w:start w:val="1"/>
+      <w:numFmt w:val="decimal"/>
+      <w:lvlText w:val="%7."/>
+      <w:lvlJc w:val="left"/>
+      <w:pPr>
+        <w:ind w:left="5040" w:hanging="360"/>
+      </w:pPr>
+    </w:lvl>
+    <w:lvl w:ilvl="7" w:tplc="040C0019" w:tentative="1">
+      <w:start w:val="1"/>
+      <w:numFmt w:val="lowerLetter"/>
+      <w:lvlText w:val="%8."/>
+      <w:lvlJc w:val="left"/>
+      <w:pPr>
+        <w:ind w:left="5760" w:hanging="360"/>
+      </w:pPr>
+    </w:lvl>
+    <w:lvl w:ilvl="8" w:tplc="040C001B" w:tentative="1">
+      <w:start w:val="1"/>
+      <w:numFmt w:val="lowerRoman"/>
+      <w:lvlText w:val="%9."/>
+      <w:lvlJc w:val="right"/>
+      <w:pPr>
+        <w:ind w:left="6480" w:hanging="180"/>
+      </w:pPr>
+    </w:lvl>
+  </w:abstractNum>
+  <w:abstractNum w:abstractNumId="10" w15:restartNumberingAfterBreak="0">
     <w:nsid w:val="3C566729"/>
     <w:multiLevelType w:val="hybridMultilevel"/>
     <w:tmpl w:val="BCE42504"/>
@@ -7428,7 +8564,93 @@
       </w:rPr>
     </w:lvl>
   </w:abstractNum>
-  <w:abstractNum w:abstractNumId="9" w15:restartNumberingAfterBreak="0">
+  <w:abstractNum w:abstractNumId="11" w15:restartNumberingAfterBreak="0">
+    <w:nsid w:val="3DDD025C"/>
+    <w:multiLevelType w:val="hybridMultilevel"/>
+    <w:tmpl w:val="60169118"/>
+    <w:lvl w:ilvl="0" w:tplc="040C000F">
+      <w:start w:val="1"/>
+      <w:numFmt w:val="decimal"/>
+      <w:lvlText w:val="%1."/>
+      <w:lvlJc w:val="left"/>
+      <w:pPr>
+        <w:ind w:left="720" w:hanging="360"/>
+      </w:pPr>
+    </w:lvl>
+    <w:lvl w:ilvl="1" w:tplc="040C0019" w:tentative="1">
+      <w:start w:val="1"/>
+      <w:numFmt w:val="lowerLetter"/>
+      <w:lvlText w:val="%2."/>
+      <w:lvlJc w:val="left"/>
+      <w:pPr>
+        <w:ind w:left="1440" w:hanging="360"/>
+      </w:pPr>
+    </w:lvl>
+    <w:lvl w:ilvl="2" w:tplc="040C001B" w:tentative="1">
+      <w:start w:val="1"/>
+      <w:numFmt w:val="lowerRoman"/>
+      <w:lvlText w:val="%3."/>
+      <w:lvlJc w:val="right"/>
+      <w:pPr>
+        <w:ind w:left="2160" w:hanging="180"/>
+      </w:pPr>
+    </w:lvl>
+    <w:lvl w:ilvl="3" w:tplc="040C000F" w:tentative="1">
+      <w:start w:val="1"/>
+      <w:numFmt w:val="decimal"/>
+      <w:lvlText w:val="%4."/>
+      <w:lvlJc w:val="left"/>
+      <w:pPr>
+        <w:ind w:left="2880" w:hanging="360"/>
+      </w:pPr>
+    </w:lvl>
+    <w:lvl w:ilvl="4" w:tplc="040C0019" w:tentative="1">
+      <w:start w:val="1"/>
+      <w:numFmt w:val="lowerLetter"/>
+      <w:lvlText w:val="%5."/>
+      <w:lvlJc w:val="left"/>
+      <w:pPr>
+        <w:ind w:left="3600" w:hanging="360"/>
+      </w:pPr>
+    </w:lvl>
+    <w:lvl w:ilvl="5" w:tplc="040C001B" w:tentative="1">
+      <w:start w:val="1"/>
+      <w:numFmt w:val="lowerRoman"/>
+      <w:lvlText w:val="%6."/>
+      <w:lvlJc w:val="right"/>
+      <w:pPr>
+        <w:ind w:left="4320" w:hanging="180"/>
+      </w:pPr>
+    </w:lvl>
+    <w:lvl w:ilvl="6" w:tplc="040C000F" w:tentative="1">
+      <w:start w:val="1"/>
+      <w:numFmt w:val="decimal"/>
+      <w:lvlText w:val="%7."/>
+      <w:lvlJc w:val="left"/>
+      <w:pPr>
+        <w:ind w:left="5040" w:hanging="360"/>
+      </w:pPr>
+    </w:lvl>
+    <w:lvl w:ilvl="7" w:tplc="040C0019" w:tentative="1">
+      <w:start w:val="1"/>
+      <w:numFmt w:val="lowerLetter"/>
+      <w:lvlText w:val="%8."/>
+      <w:lvlJc w:val="left"/>
+      <w:pPr>
+        <w:ind w:left="5760" w:hanging="360"/>
+      </w:pPr>
+    </w:lvl>
+    <w:lvl w:ilvl="8" w:tplc="040C001B" w:tentative="1">
+      <w:start w:val="1"/>
+      <w:numFmt w:val="lowerRoman"/>
+      <w:lvlText w:val="%9."/>
+      <w:lvlJc w:val="right"/>
+      <w:pPr>
+        <w:ind w:left="6480" w:hanging="180"/>
+      </w:pPr>
+    </w:lvl>
+  </w:abstractNum>
+  <w:abstractNum w:abstractNumId="12" w15:restartNumberingAfterBreak="0">
     <w:nsid w:val="421320E4"/>
     <w:multiLevelType w:val="hybridMultilevel"/>
     <w:tmpl w:val="12C44876"/>
@@ -7541,7 +8763,7 @@
       </w:rPr>
     </w:lvl>
   </w:abstractNum>
-  <w:abstractNum w:abstractNumId="10" w15:restartNumberingAfterBreak="0">
+  <w:abstractNum w:abstractNumId="13" w15:restartNumberingAfterBreak="0">
     <w:nsid w:val="46667C14"/>
     <w:multiLevelType w:val="hybridMultilevel"/>
     <w:tmpl w:val="A120F322"/>
@@ -7656,10 +8878,10 @@
       </w:rPr>
     </w:lvl>
   </w:abstractNum>
-  <w:abstractNum w:abstractNumId="11" w15:restartNumberingAfterBreak="0">
+  <w:abstractNum w:abstractNumId="14" w15:restartNumberingAfterBreak="0">
     <w:nsid w:val="4C121908"/>
     <w:multiLevelType w:val="hybridMultilevel"/>
-    <w:tmpl w:val="45729E04"/>
+    <w:tmpl w:val="91A25904"/>
     <w:lvl w:ilvl="0" w:tplc="A2983486">
       <w:start w:val="1"/>
       <w:numFmt w:val="decimal"/>
@@ -7745,7 +8967,7 @@
       </w:pPr>
     </w:lvl>
   </w:abstractNum>
-  <w:abstractNum w:abstractNumId="12" w15:restartNumberingAfterBreak="0">
+  <w:abstractNum w:abstractNumId="15" w15:restartNumberingAfterBreak="0">
     <w:nsid w:val="50A34395"/>
     <w:multiLevelType w:val="hybridMultilevel"/>
     <w:tmpl w:val="1BF292EE"/>
@@ -7836,7 +9058,7 @@
       </w:pPr>
     </w:lvl>
   </w:abstractNum>
-  <w:abstractNum w:abstractNumId="13" w15:restartNumberingAfterBreak="0">
+  <w:abstractNum w:abstractNumId="16" w15:restartNumberingAfterBreak="0">
     <w:nsid w:val="760A1E8F"/>
     <w:multiLevelType w:val="multilevel"/>
     <w:tmpl w:val="FE2A2858"/>
@@ -7949,7 +9171,7 @@
       </w:rPr>
     </w:lvl>
   </w:abstractNum>
-  <w:abstractNum w:abstractNumId="14" w15:restartNumberingAfterBreak="0">
+  <w:abstractNum w:abstractNumId="17" w15:restartNumberingAfterBreak="0">
     <w:nsid w:val="7A560B4C"/>
     <w:multiLevelType w:val="multilevel"/>
     <w:tmpl w:val="0374EA60"/>
@@ -8063,16 +9285,16 @@
     </w:lvl>
   </w:abstractNum>
   <w:num w:numId="1" w16cid:durableId="1522165758">
-    <w:abstractNumId w:val="12"/>
+    <w:abstractNumId w:val="15"/>
   </w:num>
   <w:num w:numId="2" w16cid:durableId="1703509317">
     <w:abstractNumId w:val="6"/>
   </w:num>
   <w:num w:numId="3" w16cid:durableId="1898979311">
-    <w:abstractNumId w:val="11"/>
+    <w:abstractNumId w:val="14"/>
   </w:num>
   <w:num w:numId="4" w16cid:durableId="498541418">
-    <w:abstractNumId w:val="13"/>
+    <w:abstractNumId w:val="16"/>
   </w:num>
   <w:num w:numId="5" w16cid:durableId="123740637">
     <w:abstractNumId w:val="2"/>
@@ -8081,31 +9303,58 @@
     <w:abstractNumId w:val="1"/>
   </w:num>
   <w:num w:numId="7" w16cid:durableId="1199974181">
-    <w:abstractNumId w:val="7"/>
+    <w:abstractNumId w:val="8"/>
   </w:num>
   <w:num w:numId="8" w16cid:durableId="131678238">
-    <w:abstractNumId w:val="14"/>
+    <w:abstractNumId w:val="17"/>
   </w:num>
   <w:num w:numId="9" w16cid:durableId="586231486">
     <w:abstractNumId w:val="4"/>
   </w:num>
   <w:num w:numId="10" w16cid:durableId="537396362">
-    <w:abstractNumId w:val="10"/>
+    <w:abstractNumId w:val="13"/>
   </w:num>
   <w:num w:numId="11" w16cid:durableId="1207983651">
-    <w:abstractNumId w:val="9"/>
+    <w:abstractNumId w:val="12"/>
   </w:num>
   <w:num w:numId="12" w16cid:durableId="563103032">
-    <w:abstractNumId w:val="8"/>
+    <w:abstractNumId w:val="10"/>
   </w:num>
   <w:num w:numId="13" w16cid:durableId="367335839">
     <w:abstractNumId w:val="5"/>
   </w:num>
-  <w:num w:numId="14" w16cid:durableId="1993945475">
+  <w:num w:numId="14" w16cid:durableId="1658876603">
+    <w:abstractNumId w:val="11"/>
+  </w:num>
+  <w:num w:numId="15" w16cid:durableId="650018094">
+    <w:abstractNumId w:val="7"/>
+  </w:num>
+  <w:num w:numId="16" w16cid:durableId="563292603">
+    <w:abstractNumId w:val="9"/>
+  </w:num>
+  <w:num w:numId="17" w16cid:durableId="282657219">
     <w:abstractNumId w:val="0"/>
+    <w:lvlOverride w:ilvl="0"/>
+    <w:lvlOverride w:ilvl="1"/>
+    <w:lvlOverride w:ilvl="2"/>
+    <w:lvlOverride w:ilvl="3"/>
+    <w:lvlOverride w:ilvl="4"/>
+    <w:lvlOverride w:ilvl="5"/>
+    <w:lvlOverride w:ilvl="6"/>
+    <w:lvlOverride w:ilvl="7"/>
+    <w:lvlOverride w:ilvl="8"/>
   </w:num>
-  <w:num w:numId="15" w16cid:durableId="930743456">
+  <w:num w:numId="18" w16cid:durableId="1193229840">
     <w:abstractNumId w:val="3"/>
+    <w:lvlOverride w:ilvl="0"/>
+    <w:lvlOverride w:ilvl="1"/>
+    <w:lvlOverride w:ilvl="2"/>
+    <w:lvlOverride w:ilvl="3"/>
+    <w:lvlOverride w:ilvl="4"/>
+    <w:lvlOverride w:ilvl="5"/>
+    <w:lvlOverride w:ilvl="6"/>
+    <w:lvlOverride w:ilvl="7"/>
+    <w:lvlOverride w:ilvl="8"/>
   </w:num>
 </w:numbering>
 </file>
@@ -8508,6 +9757,7 @@
   <w:style w:type="paragraph" w:default="1" w:styleId="Normal">
     <w:name w:val="Normal"/>
     <w:qFormat/>
+    <w:rsid w:val="00142801"/>
     <w:rPr>
       <w:lang w:bidi="ar-DZ"/>
     </w:rPr>
@@ -8619,7 +9869,7 @@
     <w:autoRedefine/>
     <w:uiPriority w:val="39"/>
     <w:unhideWhenUsed/>
-    <w:rsid w:val="00E23EC2"/>
+    <w:rsid w:val="00632E58"/>
     <w:pPr>
       <w:tabs>
         <w:tab w:val="left" w:pos="880"/>
@@ -8632,6 +9882,7 @@
       <w:b/>
       <w:bCs/>
       <w:noProof/>
+      <w:color w:val="FF0000"/>
     </w:rPr>
   </w:style>
   <w:style w:type="paragraph" w:styleId="TM3">
@@ -8658,55 +9909,24 @@
       <w:u w:val="single"/>
     </w:rPr>
   </w:style>
-  <w:style w:type="paragraph" w:styleId="En-tte">
-    <w:name w:val="header"/>
-    <w:basedOn w:val="Normal"/>
-    <w:link w:val="En-tteCar"/>
-    <w:uiPriority w:val="99"/>
-    <w:unhideWhenUsed/>
-    <w:rsid w:val="0012487A"/>
+  <w:style w:type="table" w:styleId="Grilledutableau">
+    <w:name w:val="Table Grid"/>
+    <w:basedOn w:val="TableauNormal"/>
+    <w:uiPriority w:val="39"/>
+    <w:rsid w:val="00290C2C"/>
     <w:pPr>
-      <w:tabs>
-        <w:tab w:val="center" w:pos="4536"/>
-        <w:tab w:val="right" w:pos="9072"/>
-      </w:tabs>
       <w:spacing w:after="0" w:line="240" w:lineRule="auto"/>
     </w:pPr>
-  </w:style>
-  <w:style w:type="character" w:customStyle="1" w:styleId="En-tteCar">
-    <w:name w:val="En-tête Car"/>
-    <w:basedOn w:val="Policepardfaut"/>
-    <w:link w:val="En-tte"/>
-    <w:uiPriority w:val="99"/>
-    <w:rsid w:val="0012487A"/>
-    <w:rPr>
-      <w:lang w:bidi="ar-DZ"/>
-    </w:rPr>
-  </w:style>
-  <w:style w:type="paragraph" w:styleId="Pieddepage">
-    <w:name w:val="footer"/>
-    <w:basedOn w:val="Normal"/>
-    <w:link w:val="PieddepageCar"/>
-    <w:uiPriority w:val="99"/>
-    <w:unhideWhenUsed/>
-    <w:rsid w:val="0012487A"/>
-    <w:pPr>
-      <w:tabs>
-        <w:tab w:val="center" w:pos="4536"/>
-        <w:tab w:val="right" w:pos="9072"/>
-      </w:tabs>
-      <w:spacing w:after="0" w:line="240" w:lineRule="auto"/>
-    </w:pPr>
-  </w:style>
-  <w:style w:type="character" w:customStyle="1" w:styleId="PieddepageCar">
-    <w:name w:val="Pied de page Car"/>
-    <w:basedOn w:val="Policepardfaut"/>
-    <w:link w:val="Pieddepage"/>
-    <w:uiPriority w:val="99"/>
-    <w:rsid w:val="0012487A"/>
-    <w:rPr>
-      <w:lang w:bidi="ar-DZ"/>
-    </w:rPr>
+    <w:tblPr>
+      <w:tblBorders>
+        <w:top w:val="single" w:sz="4" w:space="0" w:color="auto"/>
+        <w:left w:val="single" w:sz="4" w:space="0" w:color="auto"/>
+        <w:bottom w:val="single" w:sz="4" w:space="0" w:color="auto"/>
+        <w:right w:val="single" w:sz="4" w:space="0" w:color="auto"/>
+        <w:insideH w:val="single" w:sz="4" w:space="0" w:color="auto"/>
+        <w:insideV w:val="single" w:sz="4" w:space="0" w:color="auto"/>
+      </w:tblBorders>
+    </w:tblPr>
   </w:style>
 </w:styles>
 </file>

</xml_diff>

<commit_message>
introduction 1er chapitre et d'autre tout petit modification
</commit_message>
<xml_diff>
--- a/CHAPITRE 01 contexte general du projet.docx
+++ b/CHAPITRE 01 contexte general du projet.docx
@@ -77,41 +77,125 @@
         <w:jc w:val="both"/>
       </w:pPr>
       <w:r>
-        <w:t>Notre objectif dans cette phase consiste à comprendre le contexte général</w:t>
-      </w:r>
-      <w:r>
-        <w:t xml:space="preserve"> du projet. Donc, </w:t>
-      </w:r>
-      <w:r>
-        <w:t xml:space="preserve">nous allons aborder la problématique et les raisons qui nous </w:t>
-      </w:r>
-      <w:r>
-        <w:t xml:space="preserve">a poussé de </w:t>
-      </w:r>
-      <w:r>
-        <w:t>lancer dans ce travail</w:t>
-      </w:r>
-      <w:r>
-        <w:t xml:space="preserve">. Ensuite, nous allons </w:t>
-      </w:r>
-      <w:r>
-        <w:t>exprimer les besoins attendus du futur système à développer</w:t>
-      </w:r>
-      <w:r>
-        <w:t>.</w:t>
-      </w:r>
-    </w:p>
-    <w:p>
-      <w:pPr>
-        <w:spacing w:line="360" w:lineRule="auto"/>
-        <w:jc w:val="both"/>
-        <w:rPr>
-          <w:b/>
-          <w:bCs/>
-          <w:sz w:val="28"/>
-          <w:szCs w:val="28"/>
-        </w:rPr>
-      </w:pPr>
+        <w:t xml:space="preserve">Dans cette phase de notre mémoire nous avons comme objectif de </w:t>
+      </w:r>
+      <w:r>
+        <w:t>présenter</w:t>
+      </w:r>
+      <w:r>
+        <w:t xml:space="preserve"> </w:t>
+      </w:r>
+      <w:r>
+        <w:t>le contexte général</w:t>
+      </w:r>
+      <w:r>
+        <w:t xml:space="preserve"> de notre projet, nous </w:t>
+      </w:r>
+      <w:r>
+        <w:t>allons</w:t>
+      </w:r>
+      <w:r>
+        <w:t xml:space="preserve"> </w:t>
+      </w:r>
+      <w:r>
+        <w:t>commenc</w:t>
+      </w:r>
+      <w:r>
+        <w:t xml:space="preserve">er </w:t>
+      </w:r>
+      <w:r>
+        <w:t xml:space="preserve">par la </w:t>
+      </w:r>
+      <w:r>
+        <w:t>problématique</w:t>
+      </w:r>
+      <w:r>
+        <w:t xml:space="preserve"> et les raisons pour l’</w:t>
+      </w:r>
+      <w:r>
+        <w:t>lesquelles</w:t>
+      </w:r>
+      <w:r>
+        <w:t xml:space="preserve"> nous avons eu l’</w:t>
+      </w:r>
+      <w:r>
+        <w:t>idée</w:t>
+      </w:r>
+      <w:r>
+        <w:t xml:space="preserve"> de se lancer dans ce projet. Puis</w:t>
+      </w:r>
+      <w:r>
+        <w:t>,</w:t>
+      </w:r>
+      <w:r>
+        <w:t xml:space="preserve"> nous </w:t>
+      </w:r>
+      <w:r>
+        <w:t>all</w:t>
+      </w:r>
+      <w:r>
+        <w:t xml:space="preserve">ons </w:t>
+      </w:r>
+      <w:r>
+        <w:t>défini</w:t>
+      </w:r>
+      <w:r>
+        <w:t>r</w:t>
+      </w:r>
+      <w:r>
+        <w:t xml:space="preserve"> l’</w:t>
+      </w:r>
+      <w:r>
+        <w:t>e-santé et son historique,</w:t>
+      </w:r>
+      <w:r>
+        <w:t xml:space="preserve"> </w:t>
+      </w:r>
+      <w:r>
+        <w:t>nous a</w:t>
+      </w:r>
+      <w:r>
+        <w:t>ll</w:t>
+      </w:r>
+      <w:r>
+        <w:t xml:space="preserve">ons </w:t>
+      </w:r>
+      <w:r>
+        <w:t>citer</w:t>
+      </w:r>
+      <w:r>
+        <w:t xml:space="preserve"> quelque avantage et </w:t>
+      </w:r>
+      <w:r>
+        <w:t>inconvénient de ce domaine. De plus, nous a</w:t>
+      </w:r>
+      <w:r>
+        <w:t>ll</w:t>
+      </w:r>
+      <w:r>
+        <w:t>ons fai</w:t>
+      </w:r>
+      <w:r>
+        <w:t>re</w:t>
+      </w:r>
+      <w:r>
+        <w:t xml:space="preserve"> preuve de quelque sondage pour lancer dans l’étude de l’existent et des besoins. En fin, nous a</w:t>
+      </w:r>
+      <w:r>
+        <w:t>ll</w:t>
+      </w:r>
+      <w:r>
+        <w:t>ons rédig</w:t>
+      </w:r>
+      <w:r>
+        <w:t>er</w:t>
+      </w:r>
+      <w:r>
+        <w:t xml:space="preserve"> un cahier de charge qui contient toutes les informations nécessaires et les plannings.</w:t>
+      </w:r>
+      <w:r>
+        <w:t xml:space="preserve"> </w:t>
+      </w:r>
     </w:p>
     <w:p>
       <w:pPr>
@@ -1323,6 +1407,7 @@
         </w:rPr>
         <w:t xml:space="preserve">dans les pays étranger. On peut prendre comme titre d’Example </w:t>
       </w:r>
+      <w:proofErr w:type="spellStart"/>
       <w:r>
         <w:rPr>
           <w:b/>
@@ -1332,6 +1417,7 @@
         </w:rPr>
         <w:t>doctolib</w:t>
       </w:r>
+      <w:proofErr w:type="spellEnd"/>
       <w:r>
         <w:rPr>
           <w:b/>
@@ -1348,6 +1434,7 @@
         </w:rPr>
         <w:t xml:space="preserve">et </w:t>
       </w:r>
+      <w:proofErr w:type="spellStart"/>
       <w:r>
         <w:rPr>
           <w:b/>
@@ -1357,6 +1444,7 @@
         </w:rPr>
         <w:t>dzdoc</w:t>
       </w:r>
+      <w:proofErr w:type="spellEnd"/>
       <w:r>
         <w:rPr>
           <w:sz w:val="24"/>
@@ -3413,7 +3501,28 @@
           <w:sz w:val="24"/>
           <w:szCs w:val="24"/>
         </w:rPr>
-        <w:t xml:space="preserve"> et les membre de la société algérienne </w:t>
+        <w:t xml:space="preserve"> et les membre</w:t>
+      </w:r>
+      <w:r>
+        <w:rPr>
+          <w:sz w:val="24"/>
+          <w:szCs w:val="24"/>
+        </w:rPr>
+        <w:t>s</w:t>
+      </w:r>
+      <w:r>
+        <w:rPr>
+          <w:sz w:val="24"/>
+          <w:szCs w:val="24"/>
+        </w:rPr>
+        <w:t xml:space="preserve"> de la société algérienne</w:t>
+      </w:r>
+      <w:r>
+        <w:rPr>
+          <w:sz w:val="24"/>
+          <w:szCs w:val="24"/>
+        </w:rPr>
+        <w:t>.</w:t>
       </w:r>
     </w:p>
     <w:p>
@@ -3506,6 +3615,7 @@
         </w:rPr>
         <w:t xml:space="preserve">Doctolib et </w:t>
       </w:r>
+      <w:proofErr w:type="spellStart"/>
       <w:r>
         <w:rPr>
           <w:b/>
@@ -3515,6 +3625,7 @@
         </w:rPr>
         <w:t>dzdoc</w:t>
       </w:r>
+      <w:proofErr w:type="spellEnd"/>
       <w:r>
         <w:rPr>
           <w:sz w:val="24"/>
@@ -3842,7 +3953,21 @@
           <w:sz w:val="24"/>
           <w:szCs w:val="24"/>
         </w:rPr>
-        <w:t xml:space="preserve"> qui le concernent. </w:t>
+        <w:t xml:space="preserve"> qui le</w:t>
+      </w:r>
+      <w:r>
+        <w:rPr>
+          <w:sz w:val="24"/>
+          <w:szCs w:val="24"/>
+        </w:rPr>
+        <w:t>s</w:t>
+      </w:r>
+      <w:r>
+        <w:rPr>
+          <w:sz w:val="24"/>
+          <w:szCs w:val="24"/>
+        </w:rPr>
+        <w:t xml:space="preserve"> concernent. </w:t>
       </w:r>
     </w:p>
     <w:p>
@@ -4057,6 +4182,13 @@
           <w:szCs w:val="24"/>
         </w:rPr>
         <w:t>site/logiciel</w:t>
+      </w:r>
+      <w:r>
+        <w:rPr>
+          <w:sz w:val="24"/>
+          <w:szCs w:val="24"/>
+        </w:rPr>
+        <w:t>.</w:t>
       </w:r>
     </w:p>
     <w:p>
@@ -5373,7 +5505,25 @@
           <w:szCs w:val="24"/>
           <w:lang w:val="en-US"/>
         </w:rPr>
-        <w:t>Bootstrap, Angular, ElectronJS, Angular Materiel, MongoDB, Spring Boot</w:t>
+        <w:t xml:space="preserve">Bootstrap, Angular, </w:t>
+      </w:r>
+      <w:proofErr w:type="spellStart"/>
+      <w:r>
+        <w:rPr>
+          <w:sz w:val="24"/>
+          <w:szCs w:val="24"/>
+          <w:lang w:val="en-US"/>
+        </w:rPr>
+        <w:t>ElectronJS</w:t>
+      </w:r>
+      <w:proofErr w:type="spellEnd"/>
+      <w:r>
+        <w:rPr>
+          <w:sz w:val="24"/>
+          <w:szCs w:val="24"/>
+          <w:lang w:val="en-US"/>
+        </w:rPr>
+        <w:t>, Angular Materiel, MongoDB, Spring Boot</w:t>
       </w:r>
     </w:p>
     <w:p>
@@ -5634,22 +5784,46 @@
         <w:jc w:val="both"/>
       </w:pPr>
       <w:r>
-        <w:t xml:space="preserve">Durant ce chapitre nous avons exprimé les objectifs attendus du futur système, ainsi les besoins auxquels doit répondre. Nous avons établi aussi une étude des systèmes existants qui nous permettent de connaitre les fonctionnalités primordiales. </w:t>
+        <w:t xml:space="preserve">Durant ce chapitre nous avons exprimé les objectifs attendus du futur système, ainsi les besoins auxquels doit répondre. Nous avons établi aussi une étude des systèmes existants qui nous permettent de </w:t>
+      </w:r>
+      <w:r>
+        <w:t>déduire</w:t>
+      </w:r>
+      <w:r>
+        <w:t xml:space="preserve"> </w:t>
+      </w:r>
+      <w:r>
+        <w:t>d</w:t>
+      </w:r>
+      <w:r>
+        <w:t xml:space="preserve">es fonctionnalités primordiales. </w:t>
       </w:r>
       <w:r>
         <w:t>Ce</w:t>
       </w:r>
       <w:r>
-        <w:t xml:space="preserve"> qui nous a permis d’avoir une idée sur la nécessité de la création d’une plateforme e-santé.</w:t>
-      </w:r>
-    </w:p>
-    <w:p>
-      <w:pPr>
-        <w:spacing w:line="360" w:lineRule="auto"/>
-        <w:jc w:val="both"/>
-      </w:pPr>
-      <w:r>
-        <w:t>Dans le chapitre suivant, nous allons étudie les outils à utiliser et l’environnement de travail.</w:t>
+        <w:t xml:space="preserve"> qui nous a permis d’avoir une idée sur la </w:t>
+      </w:r>
+      <w:r>
+        <w:t>manière</w:t>
+      </w:r>
+      <w:r>
+        <w:t xml:space="preserve"> de création d’une plateforme e-santé.</w:t>
+      </w:r>
+    </w:p>
+    <w:p>
+      <w:pPr>
+        <w:spacing w:line="360" w:lineRule="auto"/>
+        <w:jc w:val="both"/>
+      </w:pPr>
+      <w:r>
+        <w:t xml:space="preserve">Dans le chapitre suivant, nous allons étudie les outils </w:t>
+      </w:r>
+      <w:r>
+        <w:t>de développement</w:t>
+      </w:r>
+      <w:r>
+        <w:t xml:space="preserve"> et l’environnement de travail.</w:t>
       </w:r>
     </w:p>
     <w:p>

</xml_diff>